<commit_message>
did some improvement on the codes towards selecting guess vs player and also player vs player or vice versa, then updated the complete software management plan
</commit_message>
<xml_diff>
--- a/projectDocumentation/Complete_Software_Project_Management_Plan.docx
+++ b/projectDocumentation/Complete_Software_Project_Management_Plan.docx
@@ -1,6 +1,6 @@
 
 <file path=word/document.xml><?xml version="1.0" encoding="utf-8"?>
-<w:document xmlns:wpc="http://schemas.microsoft.com/office/word/2010/wordprocessingCanvas" xmlns:cx="http://schemas.microsoft.com/office/drawing/2014/chartex" xmlns:cx1="http://schemas.microsoft.com/office/drawing/2015/9/8/chartex" xmlns:mc="http://schemas.openxmlformats.org/markup-compatibility/2006" xmlns:o="urn:schemas-microsoft-com:office:office" xmlns:r="http://schemas.openxmlformats.org/officeDocument/2006/relationships" xmlns:m="http://schemas.openxmlformats.org/officeDocument/2006/math" xmlns:v="urn:schemas-microsoft-com:vml" xmlns:wp14="http://schemas.microsoft.com/office/word/2010/wordprocessingDrawing" xmlns:wp="http://schemas.openxmlformats.org/drawingml/2006/wordprocessingDrawing" xmlns:w10="urn:schemas-microsoft-com:office:word" xmlns:w="http://schemas.openxmlformats.org/wordprocessingml/2006/main" xmlns:w14="http://schemas.microsoft.com/office/word/2010/wordml" xmlns:w15="http://schemas.microsoft.com/office/word/2012/wordml" xmlns:w16se="http://schemas.microsoft.com/office/word/2015/wordml/symex" xmlns:wpg="http://schemas.microsoft.com/office/word/2010/wordprocessingGroup" xmlns:wpi="http://schemas.microsoft.com/office/word/2010/wordprocessingInk" xmlns:wne="http://schemas.microsoft.com/office/word/2006/wordml" xmlns:wps="http://schemas.microsoft.com/office/word/2010/wordprocessingShape" mc:Ignorable="w14 w15 w16se wp14">
+<w:document xmlns:wpc="http://schemas.microsoft.com/office/word/2010/wordprocessingCanvas" xmlns:mc="http://schemas.openxmlformats.org/markup-compatibility/2006" xmlns:o="urn:schemas-microsoft-com:office:office" xmlns:r="http://schemas.openxmlformats.org/officeDocument/2006/relationships" xmlns:m="http://schemas.openxmlformats.org/officeDocument/2006/math" xmlns:v="urn:schemas-microsoft-com:vml" xmlns:wp14="http://schemas.microsoft.com/office/word/2010/wordprocessingDrawing" xmlns:wp="http://schemas.openxmlformats.org/drawingml/2006/wordprocessingDrawing" xmlns:w10="urn:schemas-microsoft-com:office:word" xmlns:w="http://schemas.openxmlformats.org/wordprocessingml/2006/main" xmlns:w14="http://schemas.microsoft.com/office/word/2010/wordml" xmlns:w15="http://schemas.microsoft.com/office/word/2012/wordml" xmlns:wpg="http://schemas.microsoft.com/office/word/2010/wordprocessingGroup" xmlns:wpi="http://schemas.microsoft.com/office/word/2010/wordprocessingInk" xmlns:wne="http://schemas.microsoft.com/office/word/2006/wordml" xmlns:wps="http://schemas.microsoft.com/office/word/2010/wordprocessingShape" mc:Ignorable="w14 w15 wp14">
   <w:background w:color="FFFFFF"/>
   <w:body>
     <w:p>
@@ -5110,6 +5110,13 @@
               </w:rPr>
               <w:t xml:space="preserve"> </w:t>
             </w:r>
+            <w:r>
+              <w:rPr>
+                <w:rFonts w:ascii="Times New Roman" w:hAnsi="Times New Roman" w:cs="Times New Roman"/>
+                <w:color w:val="00000A"/>
+              </w:rPr>
+              <w:t>02/17/2016</w:t>
+            </w:r>
           </w:p>
         </w:tc>
         <w:tc>
@@ -5223,7 +5230,11 @@
               <w:left w:w="80" w:type="dxa"/>
             </w:tcMar>
           </w:tcPr>
-          <w:p/>
+          <w:p>
+            <w:r>
+              <w:t>04/15/2016</w:t>
+            </w:r>
+          </w:p>
         </w:tc>
         <w:tc>
           <w:tcPr>
@@ -5342,6 +5353,13 @@
               </w:rPr>
               <w:t xml:space="preserve"> </w:t>
             </w:r>
+            <w:r>
+              <w:rPr>
+                <w:rFonts w:ascii="Times New Roman" w:hAnsi="Times New Roman" w:cs="Times New Roman"/>
+                <w:color w:val="00000A"/>
+              </w:rPr>
+              <w:t>04/30/2016</w:t>
+            </w:r>
           </w:p>
         </w:tc>
         <w:tc>
@@ -5455,7 +5473,11 @@
               <w:left w:w="80" w:type="dxa"/>
             </w:tcMar>
           </w:tcPr>
-          <w:p/>
+          <w:p>
+            <w:r>
+              <w:t>02/17/2016</w:t>
+            </w:r>
+          </w:p>
         </w:tc>
         <w:tc>
           <w:tcPr>
@@ -5560,7 +5582,11 @@
               <w:left w:w="80" w:type="dxa"/>
             </w:tcMar>
           </w:tcPr>
-          <w:p/>
+          <w:p>
+            <w:r>
+              <w:t>04/30/2016</w:t>
+            </w:r>
+          </w:p>
         </w:tc>
         <w:tc>
           <w:tcPr>
@@ -5676,6 +5702,9 @@
             <w:pPr>
               <w:ind w:left="100"/>
             </w:pPr>
+            <w:r>
+              <w:t>04/30/2016</w:t>
+            </w:r>
           </w:p>
         </w:tc>
         <w:tc>
@@ -6009,25 +6038,7 @@
           <w:color w:val="00000A"/>
           <w:sz w:val="24"/>
         </w:rPr>
-        <w:t xml:space="preserve">The plan will be updated weekly and on an unscheduled basis as necessary. Scheduled update will </w:t>
-      </w:r>
-      <w:proofErr w:type="gramStart"/>
-      <w:r>
-        <w:rPr>
-          <w:rFonts w:ascii="Times New Roman" w:hAnsi="Times New Roman" w:cs="Times New Roman"/>
-          <w:color w:val="00000A"/>
-          <w:sz w:val="24"/>
-        </w:rPr>
-        <w:t>occurs</w:t>
-      </w:r>
-      <w:proofErr w:type="gramEnd"/>
-      <w:r>
-        <w:rPr>
-          <w:rFonts w:ascii="Times New Roman" w:hAnsi="Times New Roman" w:cs="Times New Roman"/>
-          <w:color w:val="00000A"/>
-          <w:sz w:val="24"/>
-        </w:rPr>
-        <w:t xml:space="preserve"> every Saturday morning between 8am and 12pm.</w:t>
+        <w:t>The plan will be updated weekly and on an unscheduled basis as necessary. Scheduled update will occurs every Saturday morning between 8am and 12pm.</w:t>
       </w:r>
     </w:p>
     <w:p>
@@ -6589,6 +6600,13 @@
               </w:rPr>
               <w:t>GitHub</w:t>
             </w:r>
+            <w:r>
+              <w:rPr>
+                <w:rFonts w:ascii="Times New Roman" w:hAnsi="Times New Roman" w:cs="Times New Roman"/>
+                <w:color w:val="00000A"/>
+              </w:rPr>
+              <w:t>, Google Drive, Dropbox</w:t>
+            </w:r>
           </w:p>
         </w:tc>
         <w:tc>
@@ -7378,25 +7396,7 @@
           <w:color w:val="00000A"/>
           <w:sz w:val="24"/>
         </w:rPr>
-        <w:t xml:space="preserve">client, </w:t>
-      </w:r>
-      <w:proofErr w:type="spellStart"/>
-      <w:r>
-        <w:rPr>
-          <w:rFonts w:ascii="Times New Roman" w:hAnsi="Times New Roman" w:cs="Times New Roman"/>
-          <w:color w:val="00000A"/>
-          <w:sz w:val="24"/>
-        </w:rPr>
-        <w:t>Shengli</w:t>
-      </w:r>
-      <w:proofErr w:type="spellEnd"/>
-      <w:r>
-        <w:rPr>
-          <w:rFonts w:ascii="Times New Roman" w:hAnsi="Times New Roman" w:cs="Times New Roman"/>
-          <w:color w:val="00000A"/>
-          <w:sz w:val="24"/>
-        </w:rPr>
-        <w:t xml:space="preserve"> Yuan, </w:t>
+        <w:t xml:space="preserve">client, Shengli Yuan, </w:t>
       </w:r>
       <w:r>
         <w:rPr>
@@ -7875,39 +7875,7 @@
                 <w:rFonts w:ascii="Times New Roman" w:hAnsi="Times New Roman" w:cs="Times New Roman"/>
                 <w:color w:val="00000A"/>
               </w:rPr>
-              <w:t xml:space="preserve"> </w:t>
-            </w:r>
-            <w:proofErr w:type="spellStart"/>
-            <w:r>
-              <w:rPr>
-                <w:rFonts w:ascii="Times New Roman" w:hAnsi="Times New Roman" w:cs="Times New Roman"/>
-                <w:color w:val="00000A"/>
-              </w:rPr>
-              <w:t>Ibra</w:t>
-            </w:r>
-            <w:proofErr w:type="spellEnd"/>
-            <w:r>
-              <w:rPr>
-                <w:rFonts w:ascii="Times New Roman" w:hAnsi="Times New Roman" w:cs="Times New Roman"/>
-                <w:color w:val="00000A"/>
-              </w:rPr>
-              <w:t xml:space="preserve"> </w:t>
-            </w:r>
-            <w:proofErr w:type="spellStart"/>
-            <w:r>
-              <w:rPr>
-                <w:rFonts w:ascii="Times New Roman" w:hAnsi="Times New Roman" w:cs="Times New Roman"/>
-                <w:color w:val="00000A"/>
-              </w:rPr>
-              <w:t>Cisse</w:t>
-            </w:r>
-            <w:proofErr w:type="spellEnd"/>
-            <w:r>
-              <w:rPr>
-                <w:rFonts w:ascii="Times New Roman" w:hAnsi="Times New Roman" w:cs="Times New Roman"/>
-                <w:color w:val="00000A"/>
-              </w:rPr>
-              <w:t>, Eddie, Jason</w:t>
+              <w:t xml:space="preserve"> Ibra Cisse, Eddie, Jason</w:t>
             </w:r>
           </w:p>
         </w:tc>
@@ -8000,37 +7968,12 @@
                 <w:color w:val="00000A"/>
               </w:rPr>
             </w:pPr>
-            <w:proofErr w:type="spellStart"/>
-            <w:r>
-              <w:rPr>
-                <w:rFonts w:ascii="Times New Roman" w:hAnsi="Times New Roman" w:cs="Times New Roman"/>
-                <w:color w:val="00000A"/>
-              </w:rPr>
-              <w:t>Ibra</w:t>
-            </w:r>
-            <w:proofErr w:type="spellEnd"/>
-            <w:r>
-              <w:rPr>
-                <w:rFonts w:ascii="Times New Roman" w:hAnsi="Times New Roman" w:cs="Times New Roman"/>
-                <w:color w:val="00000A"/>
-              </w:rPr>
-              <w:t xml:space="preserve"> </w:t>
-            </w:r>
-            <w:proofErr w:type="spellStart"/>
-            <w:r>
-              <w:rPr>
-                <w:rFonts w:ascii="Times New Roman" w:hAnsi="Times New Roman" w:cs="Times New Roman"/>
-                <w:color w:val="00000A"/>
-              </w:rPr>
-              <w:t>Cisse</w:t>
-            </w:r>
-            <w:proofErr w:type="spellEnd"/>
-            <w:r>
-              <w:rPr>
-                <w:rFonts w:ascii="Times New Roman" w:hAnsi="Times New Roman" w:cs="Times New Roman"/>
-                <w:color w:val="00000A"/>
-              </w:rPr>
-              <w:t>, Eddie, Jason, Carrie, Alexis, Alfonso</w:t>
+            <w:r>
+              <w:rPr>
+                <w:rFonts w:ascii="Times New Roman" w:hAnsi="Times New Roman" w:cs="Times New Roman"/>
+                <w:color w:val="00000A"/>
+              </w:rPr>
+              <w:t>Ibra Cisse, Eddie, Jason, Carrie, Alexis, Alfonso</w:t>
             </w:r>
           </w:p>
         </w:tc>
@@ -8121,44 +8064,22 @@
               <w:rPr>
                 <w:rFonts w:ascii="Times New Roman" w:hAnsi="Times New Roman" w:cs="Times New Roman"/>
                 <w:color w:val="00000A"/>
-              </w:rPr>
-            </w:pPr>
-            <w:proofErr w:type="spellStart"/>
-            <w:r>
-              <w:rPr>
-                <w:rFonts w:ascii="Times New Roman" w:hAnsi="Times New Roman" w:cs="Times New Roman"/>
-                <w:color w:val="00000A"/>
-              </w:rPr>
-              <w:t>Ibra</w:t>
-            </w:r>
-            <w:proofErr w:type="spellEnd"/>
-            <w:r>
-              <w:rPr>
-                <w:rFonts w:ascii="Times New Roman" w:hAnsi="Times New Roman" w:cs="Times New Roman"/>
-                <w:color w:val="00000A"/>
-              </w:rPr>
-              <w:t xml:space="preserve"> </w:t>
-            </w:r>
-            <w:proofErr w:type="spellStart"/>
-            <w:r>
-              <w:rPr>
-                <w:rFonts w:ascii="Times New Roman" w:hAnsi="Times New Roman" w:cs="Times New Roman"/>
-                <w:color w:val="00000A"/>
-              </w:rPr>
-              <w:t>Cisse</w:t>
-            </w:r>
-            <w:proofErr w:type="spellEnd"/>
-            <w:r>
-              <w:rPr>
-                <w:rFonts w:ascii="Times New Roman" w:hAnsi="Times New Roman" w:cs="Times New Roman"/>
-                <w:color w:val="00000A"/>
-              </w:rPr>
-              <w:t xml:space="preserve">, </w:t>
-            </w:r>
-            <w:r>
-              <w:rPr>
-                <w:rFonts w:ascii="Times New Roman" w:hAnsi="Times New Roman" w:cs="Times New Roman"/>
-                <w:color w:val="00000A"/>
+                <w:lang w:val="fr-FR"/>
+              </w:rPr>
+            </w:pPr>
+            <w:r>
+              <w:rPr>
+                <w:rFonts w:ascii="Times New Roman" w:hAnsi="Times New Roman" w:cs="Times New Roman"/>
+                <w:color w:val="00000A"/>
+                <w:lang w:val="fr-FR"/>
+              </w:rPr>
+              <w:t xml:space="preserve">Ibra Cisse, </w:t>
+            </w:r>
+            <w:r>
+              <w:rPr>
+                <w:rFonts w:ascii="Times New Roman" w:hAnsi="Times New Roman" w:cs="Times New Roman"/>
+                <w:color w:val="00000A"/>
+                <w:lang w:val="fr-FR"/>
               </w:rPr>
               <w:t>Eddie, Jason, Carrie, Alexis, A</w:t>
             </w:r>
@@ -8166,6 +8087,7 @@
               <w:rPr>
                 <w:rFonts w:ascii="Times New Roman" w:hAnsi="Times New Roman" w:cs="Times New Roman"/>
                 <w:color w:val="00000A"/>
+                <w:lang w:val="fr-FR"/>
               </w:rPr>
               <w:t>fonso</w:t>
             </w:r>
@@ -8258,6 +8180,7 @@
               <w:rPr>
                 <w:rFonts w:ascii="Times New Roman" w:hAnsi="Times New Roman" w:cs="Times New Roman"/>
                 <w:color w:val="00000A"/>
+                <w:lang w:val="fr-FR"/>
               </w:rPr>
             </w:pPr>
             <w:r>
@@ -8267,42 +8190,19 @@
               </w:rPr>
               <w:t xml:space="preserve"> </w:t>
             </w:r>
-            <w:proofErr w:type="spellStart"/>
-            <w:r>
-              <w:rPr>
-                <w:rFonts w:ascii="Times New Roman" w:hAnsi="Times New Roman" w:cs="Times New Roman"/>
-                <w:color w:val="00000A"/>
-              </w:rPr>
-              <w:t>Ibra</w:t>
-            </w:r>
-            <w:proofErr w:type="spellEnd"/>
-            <w:r>
-              <w:rPr>
-                <w:rFonts w:ascii="Times New Roman" w:hAnsi="Times New Roman" w:cs="Times New Roman"/>
-                <w:color w:val="00000A"/>
-              </w:rPr>
-              <w:t xml:space="preserve"> </w:t>
-            </w:r>
-            <w:proofErr w:type="spellStart"/>
-            <w:r>
-              <w:rPr>
-                <w:rFonts w:ascii="Times New Roman" w:hAnsi="Times New Roman" w:cs="Times New Roman"/>
-                <w:color w:val="00000A"/>
-              </w:rPr>
-              <w:t>Cisse</w:t>
-            </w:r>
-            <w:proofErr w:type="spellEnd"/>
-            <w:r>
-              <w:rPr>
-                <w:rFonts w:ascii="Times New Roman" w:hAnsi="Times New Roman" w:cs="Times New Roman"/>
-                <w:color w:val="00000A"/>
-              </w:rPr>
-              <w:t xml:space="preserve">, </w:t>
-            </w:r>
-            <w:r>
-              <w:rPr>
-                <w:rFonts w:ascii="Times New Roman" w:hAnsi="Times New Roman" w:cs="Times New Roman"/>
-                <w:color w:val="00000A"/>
+            <w:r>
+              <w:rPr>
+                <w:rFonts w:ascii="Times New Roman" w:hAnsi="Times New Roman" w:cs="Times New Roman"/>
+                <w:color w:val="00000A"/>
+                <w:lang w:val="fr-FR"/>
+              </w:rPr>
+              <w:t xml:space="preserve">Ibra Cisse, </w:t>
+            </w:r>
+            <w:r>
+              <w:rPr>
+                <w:rFonts w:ascii="Times New Roman" w:hAnsi="Times New Roman" w:cs="Times New Roman"/>
+                <w:color w:val="00000A"/>
+                <w:lang w:val="fr-FR"/>
               </w:rPr>
               <w:t>Eddie, Jason, Carrie, Alexis, A</w:t>
             </w:r>
@@ -8310,6 +8210,7 @@
               <w:rPr>
                 <w:rFonts w:ascii="Times New Roman" w:hAnsi="Times New Roman" w:cs="Times New Roman"/>
                 <w:color w:val="00000A"/>
+                <w:lang w:val="fr-FR"/>
               </w:rPr>
               <w:t>fonso</w:t>
             </w:r>
@@ -8322,12 +8223,14 @@
         <w:rPr>
           <w:rFonts w:ascii="Times New Roman" w:hAnsi="Times New Roman" w:cs="Times New Roman"/>
           <w:color w:val="00000A"/>
+          <w:lang w:val="fr-FR"/>
         </w:rPr>
       </w:pPr>
       <w:r>
         <w:rPr>
           <w:rFonts w:ascii="Times New Roman" w:hAnsi="Times New Roman" w:cs="Times New Roman"/>
           <w:color w:val="00000A"/>
+          <w:lang w:val="fr-FR"/>
         </w:rPr>
         <w:t xml:space="preserve"> </w:t>
       </w:r>
@@ -8347,6 +8250,7 @@
           <w:b w:val="0"/>
           <w:color w:val="00000A"/>
           <w:sz w:val="14"/>
+          <w:lang w:val="fr-FR"/>
         </w:rPr>
         <w:lastRenderedPageBreak/>
         <w:t xml:space="preserve">       </w:t>
@@ -9012,6 +8916,13 @@
                 <w:color w:val="00000A"/>
               </w:rPr>
             </w:pPr>
+            <w:r>
+              <w:rPr>
+                <w:rFonts w:ascii="Times New Roman" w:hAnsi="Times New Roman" w:cs="Times New Roman"/>
+                <w:color w:val="00000A"/>
+              </w:rPr>
+              <w:t>completed</w:t>
+            </w:r>
           </w:p>
         </w:tc>
         <w:tc>
@@ -9097,6 +9008,13 @@
                 <w:color w:val="00000A"/>
               </w:rPr>
             </w:pPr>
+            <w:r>
+              <w:rPr>
+                <w:rFonts w:ascii="Times New Roman" w:hAnsi="Times New Roman" w:cs="Times New Roman"/>
+                <w:color w:val="00000A"/>
+              </w:rPr>
+              <w:t>complete</w:t>
+            </w:r>
           </w:p>
         </w:tc>
         <w:tc>
@@ -9267,6 +9185,13 @@
                 <w:color w:val="00000A"/>
               </w:rPr>
             </w:pPr>
+            <w:r>
+              <w:rPr>
+                <w:rFonts w:ascii="Times New Roman" w:hAnsi="Times New Roman" w:cs="Times New Roman"/>
+                <w:color w:val="00000A"/>
+              </w:rPr>
+              <w:t>completed</w:t>
+            </w:r>
           </w:p>
         </w:tc>
         <w:tc>
@@ -9352,6 +9277,13 @@
                 <w:color w:val="00000A"/>
               </w:rPr>
             </w:pPr>
+            <w:r>
+              <w:rPr>
+                <w:rFonts w:ascii="Times New Roman" w:hAnsi="Times New Roman" w:cs="Times New Roman"/>
+                <w:color w:val="00000A"/>
+              </w:rPr>
+              <w:t>completed</w:t>
+            </w:r>
           </w:p>
         </w:tc>
         <w:tc>
@@ -9437,6 +9369,13 @@
                 <w:color w:val="00000A"/>
               </w:rPr>
             </w:pPr>
+            <w:r>
+              <w:rPr>
+                <w:rFonts w:ascii="Times New Roman" w:hAnsi="Times New Roman" w:cs="Times New Roman"/>
+                <w:color w:val="00000A"/>
+              </w:rPr>
+              <w:t>completed</w:t>
+            </w:r>
           </w:p>
         </w:tc>
         <w:tc>
@@ -9524,6 +9463,13 @@
                 <w:color w:val="00000A"/>
               </w:rPr>
             </w:pPr>
+            <w:r>
+              <w:rPr>
+                <w:rFonts w:ascii="Times New Roman" w:hAnsi="Times New Roman" w:cs="Times New Roman"/>
+                <w:color w:val="00000A"/>
+              </w:rPr>
+              <w:t>completed</w:t>
+            </w:r>
           </w:p>
         </w:tc>
         <w:tc>
@@ -9612,6 +9558,13 @@
                 <w:color w:val="00000A"/>
               </w:rPr>
             </w:pPr>
+            <w:r>
+              <w:rPr>
+                <w:rFonts w:ascii="Times New Roman" w:hAnsi="Times New Roman" w:cs="Times New Roman"/>
+                <w:color w:val="00000A"/>
+              </w:rPr>
+              <w:t>Completed</w:t>
+            </w:r>
           </w:p>
         </w:tc>
         <w:tc>
@@ -9699,6 +9652,13 @@
                 <w:color w:val="00000A"/>
               </w:rPr>
             </w:pPr>
+            <w:r>
+              <w:rPr>
+                <w:rFonts w:ascii="Times New Roman" w:hAnsi="Times New Roman" w:cs="Times New Roman"/>
+                <w:color w:val="00000A"/>
+              </w:rPr>
+              <w:t>completed</w:t>
+            </w:r>
           </w:p>
         </w:tc>
         <w:tc>
@@ -9784,6 +9744,13 @@
                 <w:color w:val="00000A"/>
               </w:rPr>
             </w:pPr>
+            <w:r>
+              <w:rPr>
+                <w:rFonts w:ascii="Times New Roman" w:hAnsi="Times New Roman" w:cs="Times New Roman"/>
+                <w:color w:val="00000A"/>
+              </w:rPr>
+              <w:t>In progress</w:t>
+            </w:r>
           </w:p>
         </w:tc>
         <w:tc>
@@ -9869,6 +9836,13 @@
                 <w:color w:val="00000A"/>
               </w:rPr>
             </w:pPr>
+            <w:r>
+              <w:rPr>
+                <w:rFonts w:ascii="Times New Roman" w:hAnsi="Times New Roman" w:cs="Times New Roman"/>
+                <w:color w:val="00000A"/>
+              </w:rPr>
+              <w:t>In progress</w:t>
+            </w:r>
           </w:p>
         </w:tc>
         <w:tc>
@@ -10507,7 +10481,6 @@
               </w:rPr>
               <w:t xml:space="preserve">Jason, </w:t>
             </w:r>
-            <w:proofErr w:type="spellStart"/>
             <w:r>
               <w:rPr>
                 <w:rFonts w:ascii="Times New Roman" w:hAnsi="Times New Roman" w:cs="Times New Roman"/>
@@ -10515,7 +10488,6 @@
               </w:rPr>
               <w:t>Ibra</w:t>
             </w:r>
-            <w:proofErr w:type="spellEnd"/>
           </w:p>
         </w:tc>
         <w:tc>
@@ -10552,7 +10524,7 @@
                 <w:rFonts w:ascii="Times New Roman" w:hAnsi="Times New Roman" w:cs="Times New Roman"/>
                 <w:color w:val="00000A"/>
               </w:rPr>
-              <w:t>Showing improvement</w:t>
+              <w:t>Major improvement toward team communication and work ethics</w:t>
             </w:r>
           </w:p>
         </w:tc>
@@ -10648,6 +10620,13 @@
                 <w:color w:val="00000A"/>
               </w:rPr>
               <w:t xml:space="preserve"> </w:t>
+            </w:r>
+            <w:r>
+              <w:rPr>
+                <w:rFonts w:ascii="Times New Roman" w:hAnsi="Times New Roman" w:cs="Times New Roman"/>
+                <w:color w:val="00000A"/>
+              </w:rPr>
+              <w:t>Meetings and One on One review with each team member is done by Eddie and Ibra.  Each team member already evaluated and given a standard of where they stand.</w:t>
             </w:r>
           </w:p>
         </w:tc>
@@ -10739,6 +10718,7 @@
           <w:color w:val="00000A"/>
           <w:sz w:val="14"/>
         </w:rPr>
+        <w:lastRenderedPageBreak/>
         <w:t xml:space="preserve">              </w:t>
       </w:r>
       <w:r>
@@ -10794,7 +10774,6 @@
           <w:color w:val="00000A"/>
           <w:sz w:val="14"/>
         </w:rPr>
-        <w:lastRenderedPageBreak/>
         <w:t xml:space="preserve">              </w:t>
       </w:r>
       <w:r>
@@ -12445,6 +12424,13 @@
               </w:rPr>
               <w:t xml:space="preserve"> </w:t>
             </w:r>
+            <w:r>
+              <w:rPr>
+                <w:rFonts w:ascii="Times New Roman" w:hAnsi="Times New Roman" w:cs="Times New Roman"/>
+                <w:color w:val="00000A"/>
+              </w:rPr>
+              <w:t>Team lead and sub team lead.  Passed to each Developer and SQA as well as secretary.</w:t>
+            </w:r>
           </w:p>
         </w:tc>
       </w:tr>
@@ -12479,6 +12465,7 @@
                 <w:rFonts w:ascii="Times New Roman" w:hAnsi="Times New Roman" w:cs="Times New Roman"/>
                 <w:color w:val="00000A"/>
               </w:rPr>
+              <w:lastRenderedPageBreak/>
               <w:t xml:space="preserve"> Designing the game</w:t>
             </w:r>
           </w:p>
@@ -12604,6 +12591,13 @@
                 <w:color w:val="00000A"/>
               </w:rPr>
               <w:t xml:space="preserve"> </w:t>
+            </w:r>
+            <w:r>
+              <w:rPr>
+                <w:rFonts w:ascii="Times New Roman" w:hAnsi="Times New Roman" w:cs="Times New Roman"/>
+                <w:color w:val="00000A"/>
+              </w:rPr>
+              <w:t>All members of the team</w:t>
             </w:r>
           </w:p>
         </w:tc>
@@ -12663,7 +12657,6 @@
           <w:color w:val="00000A"/>
           <w:sz w:val="14"/>
         </w:rPr>
-        <w:lastRenderedPageBreak/>
         <w:t xml:space="preserve">           </w:t>
       </w:r>
       <w:r>
@@ -13400,6 +13393,48 @@
               </w:rPr>
               <w:t xml:space="preserve"> </w:t>
             </w:r>
+            <w:r>
+              <w:rPr>
+                <w:rFonts w:ascii="Times New Roman" w:hAnsi="Times New Roman" w:cs="Times New Roman"/>
+                <w:color w:val="00000A"/>
+              </w:rPr>
+              <w:t>Re-Assign</w:t>
+            </w:r>
+            <w:r>
+              <w:rPr>
+                <w:rFonts w:ascii="Times New Roman" w:hAnsi="Times New Roman" w:cs="Times New Roman"/>
+                <w:color w:val="00000A"/>
+              </w:rPr>
+              <w:t>ed roles based on team members performance in order to bring the best of each team</w:t>
+            </w:r>
+            <w:r>
+              <w:rPr>
+                <w:rFonts w:ascii="Times New Roman" w:hAnsi="Times New Roman" w:cs="Times New Roman"/>
+                <w:color w:val="00000A"/>
+              </w:rPr>
+              <w:t xml:space="preserve"> member</w:t>
+            </w:r>
+            <w:r>
+              <w:rPr>
+                <w:rFonts w:ascii="Times New Roman" w:hAnsi="Times New Roman" w:cs="Times New Roman"/>
+                <w:color w:val="00000A"/>
+              </w:rPr>
+              <w:t>.  Several roles were altered in order to bri</w:t>
+            </w:r>
+            <w:r>
+              <w:rPr>
+                <w:rFonts w:ascii="Times New Roman" w:hAnsi="Times New Roman" w:cs="Times New Roman"/>
+                <w:color w:val="00000A"/>
+              </w:rPr>
+              <w:t>ng a fast and nature environment for the team to make major improvement and speedy progress</w:t>
+            </w:r>
+            <w:r>
+              <w:rPr>
+                <w:rFonts w:ascii="Times New Roman" w:hAnsi="Times New Roman" w:cs="Times New Roman"/>
+                <w:color w:val="00000A"/>
+              </w:rPr>
+              <w:t>.</w:t>
+            </w:r>
           </w:p>
         </w:tc>
       </w:tr>
@@ -13434,6 +13469,7 @@
                 <w:rFonts w:ascii="Times New Roman" w:hAnsi="Times New Roman" w:cs="Times New Roman"/>
                 <w:color w:val="00000A"/>
               </w:rPr>
+              <w:lastRenderedPageBreak/>
               <w:t xml:space="preserve"> Archiving project materials</w:t>
             </w:r>
           </w:p>
@@ -13497,6 +13533,20 @@
                 <w:color w:val="00000A"/>
               </w:rPr>
               <w:t xml:space="preserve"> </w:t>
+            </w:r>
+            <w:r>
+              <w:rPr>
+                <w:rFonts w:ascii="Times New Roman" w:hAnsi="Times New Roman" w:cs="Times New Roman"/>
+                <w:color w:val="00000A"/>
+              </w:rPr>
+              <w:t>All documentation and project codes along with builds</w:t>
+            </w:r>
+            <w:r>
+              <w:rPr>
+                <w:rFonts w:ascii="Times New Roman" w:hAnsi="Times New Roman" w:cs="Times New Roman"/>
+                <w:color w:val="00000A"/>
+              </w:rPr>
+              <w:t xml:space="preserve"> will be left in the repository for anyone to check out and make improvement.</w:t>
             </w:r>
           </w:p>
         </w:tc>
@@ -13596,6 +13646,20 @@
               </w:rPr>
               <w:t xml:space="preserve"> </w:t>
             </w:r>
+            <w:r>
+              <w:rPr>
+                <w:rFonts w:ascii="Times New Roman" w:hAnsi="Times New Roman" w:cs="Times New Roman"/>
+                <w:color w:val="00000A"/>
+              </w:rPr>
+              <w:t>In progress</w:t>
+            </w:r>
+            <w:r>
+              <w:rPr>
+                <w:rFonts w:ascii="Times New Roman" w:hAnsi="Times New Roman" w:cs="Times New Roman"/>
+                <w:color w:val="00000A"/>
+              </w:rPr>
+              <w:t>….</w:t>
+            </w:r>
           </w:p>
         </w:tc>
       </w:tr>
@@ -13673,7 +13737,6 @@
           <w:color w:val="00000A"/>
           <w:sz w:val="50"/>
         </w:rPr>
-        <w:lastRenderedPageBreak/>
         <w:t>6. Technical Process Plans</w:t>
       </w:r>
       <w:bookmarkEnd w:id="31"/>
@@ -13946,6 +14009,14 @@
         </w:rPr>
         <w:t>. The main extension used is the new GIT extension from Microsoft TFS</w:t>
       </w:r>
+      <w:r>
+        <w:rPr>
+          <w:rFonts w:ascii="Times New Roman" w:hAnsi="Times New Roman" w:cs="Times New Roman"/>
+          <w:color w:val="00000A"/>
+          <w:sz w:val="24"/>
+        </w:rPr>
+        <w:t>.  Using QT Creator facilitated the creation of GUI interface.</w:t>
+      </w:r>
     </w:p>
     <w:p>
       <w:pPr>
@@ -14054,6 +14125,7 @@
           <w:color w:val="00000A"/>
           <w:sz w:val="24"/>
         </w:rPr>
+        <w:lastRenderedPageBreak/>
         <w:t>GIT is the version control tool, used and the repository of the project files resides on GITHUB, a public GIT hosting provider. https://github.com/Amatarasu/</w:t>
       </w:r>
     </w:p>
@@ -14116,6 +14188,14 @@
         </w:rPr>
         <w:t>Visio for all diagrams, flowchart</w:t>
       </w:r>
+      <w:r>
+        <w:rPr>
+          <w:rFonts w:ascii="Times New Roman" w:hAnsi="Times New Roman" w:cs="Times New Roman"/>
+          <w:color w:val="00000A"/>
+          <w:sz w:val="24"/>
+        </w:rPr>
+        <w:t>, draw.io</w:t>
+      </w:r>
     </w:p>
     <w:p>
       <w:pPr>
@@ -14136,9 +14216,8 @@
           <w:color w:val="00000A"/>
           <w:sz w:val="24"/>
         </w:rPr>
-        <w:t xml:space="preserve">GitHub and </w:t>
-      </w:r>
-      <w:proofErr w:type="spellStart"/>
+        <w:t xml:space="preserve">GitHub, </w:t>
+      </w:r>
       <w:r>
         <w:rPr>
           <w:rFonts w:ascii="Times New Roman" w:hAnsi="Times New Roman" w:cs="Times New Roman"/>
@@ -14147,7 +14226,14 @@
         </w:rPr>
         <w:t>DropBox</w:t>
       </w:r>
-      <w:proofErr w:type="spellEnd"/>
+      <w:r>
+        <w:rPr>
+          <w:rFonts w:ascii="Times New Roman" w:hAnsi="Times New Roman" w:cs="Times New Roman"/>
+          <w:color w:val="00000A"/>
+          <w:sz w:val="24"/>
+        </w:rPr>
+        <w:t>, and Google Drive</w:t>
+      </w:r>
       <w:r>
         <w:rPr>
           <w:rFonts w:ascii="Times New Roman" w:hAnsi="Times New Roman" w:cs="Times New Roman"/>
@@ -14268,7 +14354,65 @@
           <w:color w:val="00000A"/>
           <w:sz w:val="24"/>
         </w:rPr>
-        <w:t>The testing workflow of the Unified Process will be performed</w:t>
+        <w:t>The testing workflow of the U</w:t>
+      </w:r>
+      <w:r>
+        <w:rPr>
+          <w:rFonts w:ascii="Times New Roman" w:hAnsi="Times New Roman" w:cs="Times New Roman"/>
+          <w:color w:val="00000A"/>
+          <w:sz w:val="24"/>
+        </w:rPr>
+        <w:t>nified Process will be perform using none functional design and functional design.</w:t>
+      </w:r>
+      <w:r>
+        <w:rPr>
+          <w:rFonts w:ascii="Times New Roman" w:hAnsi="Times New Roman" w:cs="Times New Roman"/>
+          <w:color w:val="00000A"/>
+          <w:sz w:val="24"/>
+        </w:rPr>
+        <w:t xml:space="preserve">  Along the non-functional design, the inspection testing was applied which covered each design for overview, preparation, inspection, rework and follow up.</w:t>
+      </w:r>
+    </w:p>
+    <w:p>
+      <w:pPr>
+        <w:rPr>
+          <w:rFonts w:ascii="Times New Roman" w:hAnsi="Times New Roman" w:cs="Times New Roman"/>
+          <w:color w:val="00000A"/>
+          <w:sz w:val="24"/>
+        </w:rPr>
+      </w:pPr>
+      <w:r>
+        <w:rPr>
+          <w:rFonts w:ascii="Times New Roman" w:hAnsi="Times New Roman" w:cs="Times New Roman"/>
+          <w:color w:val="00000A"/>
+          <w:sz w:val="24"/>
+        </w:rPr>
+        <w:t>For a completed testing phase, Glass Box was more suited to our design along with pathway.</w:t>
+      </w:r>
+    </w:p>
+    <w:p>
+      <w:pPr>
+        <w:rPr>
+          <w:rFonts w:ascii="Times New Roman" w:hAnsi="Times New Roman" w:cs="Times New Roman"/>
+          <w:color w:val="00000A"/>
+          <w:sz w:val="24"/>
+        </w:rPr>
+      </w:pPr>
+      <w:r>
+        <w:rPr>
+          <w:rFonts w:ascii="Times New Roman" w:hAnsi="Times New Roman" w:cs="Times New Roman"/>
+          <w:color w:val="00000A"/>
+          <w:sz w:val="24"/>
+        </w:rPr>
+        <w:t>Each section or portion of the code was tested by going through expected and unexpected input which pr</w:t>
+      </w:r>
+      <w:r>
+        <w:rPr>
+          <w:rFonts w:ascii="Times New Roman" w:hAnsi="Times New Roman" w:cs="Times New Roman"/>
+          <w:color w:val="00000A"/>
+          <w:sz w:val="24"/>
+        </w:rPr>
+        <w:t>oduces outcomes.  Each unexpected outcome will be thrown into an exception handler to prevent crash from the program.</w:t>
       </w:r>
     </w:p>
     <w:p>
@@ -14364,7 +14508,6 @@
           <w:color w:val="00000A"/>
           <w:sz w:val="14"/>
         </w:rPr>
-        <w:lastRenderedPageBreak/>
         <w:t xml:space="preserve">           </w:t>
       </w:r>
       <w:r>
@@ -14535,7 +14678,16 @@
           <w:color w:val="00000A"/>
           <w:sz w:val="24"/>
         </w:rPr>
-        <w:t xml:space="preserve">All the project deliverables are to be considered as configuration items. The configuration item as well as its file would be named after the document like Documentation, Installation and followed by the version number. For example, all the preliminary versions that are submitted to the client for review would be named with the file name followed by 0.1, 0.2. After the client reviews and approves an item, the version would change from 0.1 to 1.0 and distributed to all team members. Informal updates will be numbered with 1.1, 1.2, etc. </w:t>
+        <w:t xml:space="preserve">All the project deliverables are to be considered as configuration items. The configuration item as well as its file would be named after the document like Documentation, Installation and followed by the version number. For example, all the preliminary versions that are submitted to </w:t>
+      </w:r>
+      <w:r>
+        <w:rPr>
+          <w:rFonts w:ascii="Times New Roman" w:hAnsi="Times New Roman" w:cs="Times New Roman"/>
+          <w:color w:val="00000A"/>
+          <w:sz w:val="24"/>
+        </w:rPr>
+        <w:lastRenderedPageBreak/>
+        <w:t xml:space="preserve">the client for review would be named with the file name followed by 0.1, 0.2. After the client reviews and approves an item, the version would change from 0.1 to 1.0 and distributed to all team members. Informal updates will be numbered with 1.1, 1.2, etc. </w:t>
       </w:r>
     </w:p>
     <w:p>
@@ -14858,37 +15010,18 @@
             </w:tcMar>
           </w:tcPr>
           <w:p>
-            <w:proofErr w:type="spellStart"/>
-            <w:r>
-              <w:rPr>
-                <w:rFonts w:ascii="Times New Roman" w:hAnsi="Times New Roman" w:cs="Times New Roman"/>
-                <w:color w:val="00000A"/>
-              </w:rPr>
-              <w:t>Ibra</w:t>
-            </w:r>
-            <w:proofErr w:type="spellEnd"/>
-            <w:r>
-              <w:rPr>
-                <w:rFonts w:ascii="Times New Roman" w:hAnsi="Times New Roman" w:cs="Times New Roman"/>
-                <w:color w:val="00000A"/>
-              </w:rPr>
-              <w:t xml:space="preserve"> </w:t>
-            </w:r>
-            <w:proofErr w:type="spellStart"/>
-            <w:r>
-              <w:rPr>
-                <w:rFonts w:ascii="Times New Roman" w:hAnsi="Times New Roman" w:cs="Times New Roman"/>
-                <w:color w:val="00000A"/>
-              </w:rPr>
-              <w:t>Cisse</w:t>
-            </w:r>
-            <w:proofErr w:type="spellEnd"/>
-            <w:r>
-              <w:rPr>
-                <w:rFonts w:ascii="Times New Roman" w:hAnsi="Times New Roman" w:cs="Times New Roman"/>
-                <w:color w:val="00000A"/>
-              </w:rPr>
-              <w:t>, Carrie, Eddie, Jason</w:t>
+            <w:pPr>
+              <w:rPr>
+                <w:lang w:val="fr-FR"/>
+              </w:rPr>
+            </w:pPr>
+            <w:r>
+              <w:rPr>
+                <w:rFonts w:ascii="Times New Roman" w:hAnsi="Times New Roman" w:cs="Times New Roman"/>
+                <w:color w:val="00000A"/>
+                <w:lang w:val="fr-FR"/>
+              </w:rPr>
+              <w:t>Ibra Cisse, Carrie, Eddie, Jason</w:t>
             </w:r>
           </w:p>
         </w:tc>
@@ -14944,7 +15077,21 @@
                 <w:rFonts w:ascii="Times New Roman" w:hAnsi="Times New Roman" w:cs="Times New Roman"/>
                 <w:color w:val="00000A"/>
               </w:rPr>
-              <w:t>Drop box and GitHub</w:t>
+              <w:t>DropBox,</w:t>
+            </w:r>
+            <w:r>
+              <w:rPr>
+                <w:rFonts w:ascii="Times New Roman" w:hAnsi="Times New Roman" w:cs="Times New Roman"/>
+                <w:color w:val="00000A"/>
+              </w:rPr>
+              <w:t xml:space="preserve"> GitHub</w:t>
+            </w:r>
+            <w:r>
+              <w:rPr>
+                <w:rFonts w:ascii="Times New Roman" w:hAnsi="Times New Roman" w:cs="Times New Roman"/>
+                <w:color w:val="00000A"/>
+              </w:rPr>
+              <w:t>, Google Drive</w:t>
             </w:r>
           </w:p>
         </w:tc>
@@ -14997,7 +15144,6 @@
           <w:color w:val="00000A"/>
           <w:sz w:val="14"/>
         </w:rPr>
-        <w:lastRenderedPageBreak/>
         <w:t xml:space="preserve">              </w:t>
       </w:r>
       <w:r>
@@ -15219,39 +15365,7 @@
                 <w:rFonts w:ascii="Times New Roman" w:hAnsi="Times New Roman" w:cs="Times New Roman"/>
                 <w:color w:val="00000A"/>
               </w:rPr>
-              <w:t xml:space="preserve">Carrie, </w:t>
-            </w:r>
-            <w:proofErr w:type="spellStart"/>
-            <w:r>
-              <w:rPr>
-                <w:rFonts w:ascii="Times New Roman" w:hAnsi="Times New Roman" w:cs="Times New Roman"/>
-                <w:color w:val="00000A"/>
-              </w:rPr>
-              <w:t>Ibra</w:t>
-            </w:r>
-            <w:proofErr w:type="spellEnd"/>
-            <w:r>
-              <w:rPr>
-                <w:rFonts w:ascii="Times New Roman" w:hAnsi="Times New Roman" w:cs="Times New Roman"/>
-                <w:color w:val="00000A"/>
-              </w:rPr>
-              <w:t xml:space="preserve"> </w:t>
-            </w:r>
-            <w:proofErr w:type="spellStart"/>
-            <w:r>
-              <w:rPr>
-                <w:rFonts w:ascii="Times New Roman" w:hAnsi="Times New Roman" w:cs="Times New Roman"/>
-                <w:color w:val="00000A"/>
-              </w:rPr>
-              <w:t>Cisse</w:t>
-            </w:r>
-            <w:proofErr w:type="spellEnd"/>
-            <w:r>
-              <w:rPr>
-                <w:rFonts w:ascii="Times New Roman" w:hAnsi="Times New Roman" w:cs="Times New Roman"/>
-                <w:color w:val="00000A"/>
-              </w:rPr>
-              <w:t>, Jason</w:t>
+              <w:t>Carrie, Ibra Cisse, Jason</w:t>
             </w:r>
           </w:p>
         </w:tc>
@@ -15327,6 +15441,562 @@
         </w:rPr>
         <w:t xml:space="preserve"> </w:t>
       </w:r>
+    </w:p>
+    <w:p>
+      <w:pPr>
+        <w:rPr>
+          <w:rFonts w:ascii="Times New Roman" w:hAnsi="Times New Roman" w:cs="Times New Roman"/>
+          <w:color w:val="00000A"/>
+        </w:rPr>
+      </w:pPr>
+    </w:p>
+    <w:tbl>
+      <w:tblPr>
+        <w:tblW w:w="9170" w:type="dxa"/>
+        <w:tblInd w:w="160" w:type="dxa"/>
+        <w:tblBorders>
+          <w:top w:val="single" w:sz="8" w:space="0" w:color="000001"/>
+          <w:left w:val="single" w:sz="8" w:space="0" w:color="000001"/>
+          <w:bottom w:val="single" w:sz="8" w:space="0" w:color="000001"/>
+          <w:right w:val="single" w:sz="8" w:space="0" w:color="000001"/>
+          <w:insideH w:val="single" w:sz="8" w:space="0" w:color="000001"/>
+          <w:insideV w:val="single" w:sz="8" w:space="0" w:color="000001"/>
+        </w:tblBorders>
+        <w:tblCellMar>
+          <w:top w:w="100" w:type="dxa"/>
+          <w:left w:w="80" w:type="dxa"/>
+          <w:bottom w:w="100" w:type="dxa"/>
+          <w:right w:w="100" w:type="dxa"/>
+        </w:tblCellMar>
+        <w:tblLook w:val="04A0" w:firstRow="1" w:lastRow="0" w:firstColumn="1" w:lastColumn="0" w:noHBand="0" w:noVBand="1"/>
+      </w:tblPr>
+      <w:tblGrid>
+        <w:gridCol w:w="4596"/>
+        <w:gridCol w:w="4574"/>
+      </w:tblGrid>
+      <w:tr>
+        <w:tc>
+          <w:tcPr>
+            <w:tcW w:w="4596" w:type="dxa"/>
+            <w:tcBorders>
+              <w:top w:val="single" w:sz="8" w:space="0" w:color="000001"/>
+              <w:left w:val="single" w:sz="8" w:space="0" w:color="000001"/>
+              <w:bottom w:val="single" w:sz="8" w:space="0" w:color="000001"/>
+              <w:right w:val="single" w:sz="8" w:space="0" w:color="000001"/>
+            </w:tcBorders>
+            <w:shd w:val="clear" w:color="auto" w:fill="auto"/>
+            <w:tcMar>
+              <w:left w:w="80" w:type="dxa"/>
+            </w:tcMar>
+          </w:tcPr>
+          <w:p>
+            <w:pPr>
+              <w:rPr>
+                <w:rFonts w:ascii="Times New Roman" w:hAnsi="Times New Roman" w:cs="Times New Roman"/>
+                <w:color w:val="00000A"/>
+              </w:rPr>
+            </w:pPr>
+            <w:r>
+              <w:rPr>
+                <w:rFonts w:ascii="Times New Roman" w:hAnsi="Times New Roman" w:cs="Times New Roman"/>
+                <w:color w:val="00000A"/>
+              </w:rPr>
+              <w:t>Version</w:t>
+            </w:r>
+          </w:p>
+        </w:tc>
+        <w:tc>
+          <w:tcPr>
+            <w:tcW w:w="4574" w:type="dxa"/>
+            <w:tcBorders>
+              <w:top w:val="single" w:sz="8" w:space="0" w:color="000001"/>
+              <w:left w:val="single" w:sz="8" w:space="0" w:color="000001"/>
+              <w:bottom w:val="single" w:sz="8" w:space="0" w:color="000001"/>
+              <w:right w:val="single" w:sz="8" w:space="0" w:color="000001"/>
+            </w:tcBorders>
+            <w:shd w:val="clear" w:color="auto" w:fill="auto"/>
+            <w:tcMar>
+              <w:left w:w="80" w:type="dxa"/>
+            </w:tcMar>
+          </w:tcPr>
+          <w:p>
+            <w:pPr>
+              <w:rPr>
+                <w:rFonts w:ascii="Times New Roman" w:hAnsi="Times New Roman" w:cs="Times New Roman"/>
+                <w:color w:val="00000A"/>
+              </w:rPr>
+            </w:pPr>
+            <w:r>
+              <w:rPr>
+                <w:rFonts w:ascii="Times New Roman" w:hAnsi="Times New Roman" w:cs="Times New Roman"/>
+                <w:color w:val="00000A"/>
+              </w:rPr>
+              <w:t>0.2</w:t>
+            </w:r>
+          </w:p>
+        </w:tc>
+      </w:tr>
+      <w:tr>
+        <w:tc>
+          <w:tcPr>
+            <w:tcW w:w="4596" w:type="dxa"/>
+            <w:tcBorders>
+              <w:top w:val="single" w:sz="8" w:space="0" w:color="000001"/>
+              <w:left w:val="single" w:sz="8" w:space="0" w:color="000001"/>
+              <w:bottom w:val="single" w:sz="8" w:space="0" w:color="000001"/>
+              <w:right w:val="single" w:sz="8" w:space="0" w:color="000001"/>
+            </w:tcBorders>
+            <w:shd w:val="clear" w:color="auto" w:fill="auto"/>
+            <w:tcMar>
+              <w:left w:w="80" w:type="dxa"/>
+            </w:tcMar>
+          </w:tcPr>
+          <w:p>
+            <w:pPr>
+              <w:rPr>
+                <w:rFonts w:ascii="Times New Roman" w:hAnsi="Times New Roman" w:cs="Times New Roman"/>
+                <w:color w:val="00000A"/>
+              </w:rPr>
+            </w:pPr>
+            <w:r>
+              <w:rPr>
+                <w:rFonts w:ascii="Times New Roman" w:hAnsi="Times New Roman" w:cs="Times New Roman"/>
+                <w:color w:val="00000A"/>
+              </w:rPr>
+              <w:t>Date</w:t>
+            </w:r>
+          </w:p>
+        </w:tc>
+        <w:tc>
+          <w:tcPr>
+            <w:tcW w:w="4574" w:type="dxa"/>
+            <w:tcBorders>
+              <w:top w:val="single" w:sz="8" w:space="0" w:color="000001"/>
+              <w:left w:val="single" w:sz="8" w:space="0" w:color="000001"/>
+              <w:bottom w:val="single" w:sz="8" w:space="0" w:color="000001"/>
+              <w:right w:val="single" w:sz="8" w:space="0" w:color="000001"/>
+            </w:tcBorders>
+            <w:shd w:val="clear" w:color="auto" w:fill="auto"/>
+            <w:tcMar>
+              <w:left w:w="80" w:type="dxa"/>
+            </w:tcMar>
+          </w:tcPr>
+          <w:p>
+            <w:pPr>
+              <w:rPr>
+                <w:rFonts w:ascii="Times New Roman" w:hAnsi="Times New Roman" w:cs="Times New Roman"/>
+                <w:color w:val="00000A"/>
+              </w:rPr>
+            </w:pPr>
+            <w:r>
+              <w:rPr>
+                <w:rFonts w:ascii="Times New Roman" w:hAnsi="Times New Roman" w:cs="Times New Roman"/>
+                <w:color w:val="00000A"/>
+              </w:rPr>
+              <w:t>March 28</w:t>
+            </w:r>
+            <w:r>
+              <w:rPr>
+                <w:rFonts w:ascii="Times New Roman" w:hAnsi="Times New Roman" w:cs="Times New Roman"/>
+                <w:color w:val="00000A"/>
+                <w:vertAlign w:val="superscript"/>
+              </w:rPr>
+              <w:t>th</w:t>
+            </w:r>
+            <w:r>
+              <w:rPr>
+                <w:rFonts w:ascii="Times New Roman" w:hAnsi="Times New Roman" w:cs="Times New Roman"/>
+                <w:color w:val="00000A"/>
+              </w:rPr>
+              <w:t>, 2016</w:t>
+            </w:r>
+          </w:p>
+        </w:tc>
+      </w:tr>
+      <w:tr>
+        <w:tc>
+          <w:tcPr>
+            <w:tcW w:w="4596" w:type="dxa"/>
+            <w:tcBorders>
+              <w:top w:val="single" w:sz="8" w:space="0" w:color="000001"/>
+              <w:left w:val="single" w:sz="8" w:space="0" w:color="000001"/>
+              <w:bottom w:val="single" w:sz="8" w:space="0" w:color="000001"/>
+              <w:right w:val="single" w:sz="8" w:space="0" w:color="000001"/>
+            </w:tcBorders>
+            <w:shd w:val="clear" w:color="auto" w:fill="auto"/>
+            <w:tcMar>
+              <w:left w:w="80" w:type="dxa"/>
+            </w:tcMar>
+          </w:tcPr>
+          <w:p>
+            <w:pPr>
+              <w:rPr>
+                <w:rFonts w:ascii="Times New Roman" w:hAnsi="Times New Roman" w:cs="Times New Roman"/>
+                <w:color w:val="00000A"/>
+              </w:rPr>
+            </w:pPr>
+            <w:r>
+              <w:rPr>
+                <w:rFonts w:ascii="Times New Roman" w:hAnsi="Times New Roman" w:cs="Times New Roman"/>
+                <w:color w:val="00000A"/>
+              </w:rPr>
+              <w:t>Author</w:t>
+            </w:r>
+          </w:p>
+        </w:tc>
+        <w:tc>
+          <w:tcPr>
+            <w:tcW w:w="4574" w:type="dxa"/>
+            <w:tcBorders>
+              <w:top w:val="single" w:sz="8" w:space="0" w:color="000001"/>
+              <w:left w:val="single" w:sz="8" w:space="0" w:color="000001"/>
+              <w:bottom w:val="single" w:sz="8" w:space="0" w:color="000001"/>
+              <w:right w:val="single" w:sz="8" w:space="0" w:color="000001"/>
+            </w:tcBorders>
+            <w:shd w:val="clear" w:color="auto" w:fill="auto"/>
+            <w:tcMar>
+              <w:left w:w="80" w:type="dxa"/>
+            </w:tcMar>
+          </w:tcPr>
+          <w:p>
+            <w:r>
+              <w:rPr>
+                <w:rFonts w:ascii="Times New Roman" w:hAnsi="Times New Roman" w:cs="Times New Roman"/>
+                <w:color w:val="00000A"/>
+              </w:rPr>
+              <w:t>Carrie, Ibra Cisse, Jason</w:t>
+            </w:r>
+          </w:p>
+        </w:tc>
+      </w:tr>
+      <w:tr>
+        <w:tc>
+          <w:tcPr>
+            <w:tcW w:w="4596" w:type="dxa"/>
+            <w:tcBorders>
+              <w:top w:val="single" w:sz="8" w:space="0" w:color="000001"/>
+              <w:left w:val="single" w:sz="8" w:space="0" w:color="000001"/>
+              <w:bottom w:val="single" w:sz="8" w:space="0" w:color="000001"/>
+              <w:right w:val="single" w:sz="8" w:space="0" w:color="000001"/>
+            </w:tcBorders>
+            <w:shd w:val="clear" w:color="auto" w:fill="auto"/>
+            <w:tcMar>
+              <w:left w:w="80" w:type="dxa"/>
+            </w:tcMar>
+          </w:tcPr>
+          <w:p>
+            <w:pPr>
+              <w:rPr>
+                <w:rFonts w:ascii="Times New Roman" w:hAnsi="Times New Roman" w:cs="Times New Roman"/>
+                <w:color w:val="00000A"/>
+              </w:rPr>
+            </w:pPr>
+            <w:r>
+              <w:rPr>
+                <w:rFonts w:ascii="Times New Roman" w:hAnsi="Times New Roman" w:cs="Times New Roman"/>
+                <w:color w:val="00000A"/>
+              </w:rPr>
+              <w:t>Access information</w:t>
+            </w:r>
+          </w:p>
+        </w:tc>
+        <w:tc>
+          <w:tcPr>
+            <w:tcW w:w="4574" w:type="dxa"/>
+            <w:tcBorders>
+              <w:top w:val="single" w:sz="8" w:space="0" w:color="000001"/>
+              <w:left w:val="single" w:sz="8" w:space="0" w:color="000001"/>
+              <w:bottom w:val="single" w:sz="8" w:space="0" w:color="000001"/>
+              <w:right w:val="single" w:sz="8" w:space="0" w:color="000001"/>
+            </w:tcBorders>
+            <w:shd w:val="clear" w:color="auto" w:fill="auto"/>
+            <w:tcMar>
+              <w:left w:w="80" w:type="dxa"/>
+            </w:tcMar>
+          </w:tcPr>
+          <w:p>
+            <w:r>
+              <w:rPr>
+                <w:rFonts w:ascii="Times New Roman" w:hAnsi="Times New Roman" w:cs="Times New Roman"/>
+                <w:color w:val="00000A"/>
+              </w:rPr>
+              <w:t>Drop box and GitHub</w:t>
+            </w:r>
+          </w:p>
+        </w:tc>
+      </w:tr>
+      <w:tr>
+        <w:tc>
+          <w:tcPr>
+            <w:tcW w:w="4596" w:type="dxa"/>
+            <w:tcBorders>
+              <w:top w:val="single" w:sz="8" w:space="0" w:color="000001"/>
+              <w:left w:val="single" w:sz="8" w:space="0" w:color="000001"/>
+              <w:bottom w:val="single" w:sz="8" w:space="0" w:color="000001"/>
+              <w:right w:val="single" w:sz="8" w:space="0" w:color="000001"/>
+            </w:tcBorders>
+            <w:shd w:val="clear" w:color="auto" w:fill="auto"/>
+            <w:tcMar>
+              <w:left w:w="80" w:type="dxa"/>
+            </w:tcMar>
+          </w:tcPr>
+          <w:p>
+            <w:pPr>
+              <w:rPr>
+                <w:rFonts w:ascii="Times New Roman" w:hAnsi="Times New Roman" w:cs="Times New Roman"/>
+                <w:color w:val="00000A"/>
+              </w:rPr>
+            </w:pPr>
+            <w:r>
+              <w:rPr>
+                <w:rFonts w:ascii="Times New Roman" w:hAnsi="Times New Roman" w:cs="Times New Roman"/>
+                <w:color w:val="00000A"/>
+              </w:rPr>
+              <w:lastRenderedPageBreak/>
+              <w:t>Version</w:t>
+            </w:r>
+          </w:p>
+        </w:tc>
+        <w:tc>
+          <w:tcPr>
+            <w:tcW w:w="4574" w:type="dxa"/>
+            <w:tcBorders>
+              <w:top w:val="single" w:sz="8" w:space="0" w:color="000001"/>
+              <w:left w:val="single" w:sz="8" w:space="0" w:color="000001"/>
+              <w:bottom w:val="single" w:sz="8" w:space="0" w:color="000001"/>
+              <w:right w:val="single" w:sz="8" w:space="0" w:color="000001"/>
+            </w:tcBorders>
+            <w:shd w:val="clear" w:color="auto" w:fill="auto"/>
+            <w:tcMar>
+              <w:left w:w="80" w:type="dxa"/>
+            </w:tcMar>
+          </w:tcPr>
+          <w:p>
+            <w:pPr>
+              <w:rPr>
+                <w:rFonts w:ascii="Times New Roman" w:hAnsi="Times New Roman" w:cs="Times New Roman"/>
+                <w:color w:val="00000A"/>
+              </w:rPr>
+            </w:pPr>
+            <w:r>
+              <w:rPr>
+                <w:rFonts w:ascii="Times New Roman" w:hAnsi="Times New Roman" w:cs="Times New Roman"/>
+                <w:color w:val="00000A"/>
+              </w:rPr>
+              <w:t>0.3</w:t>
+            </w:r>
+          </w:p>
+        </w:tc>
+      </w:tr>
+      <w:tr>
+        <w:tc>
+          <w:tcPr>
+            <w:tcW w:w="4596" w:type="dxa"/>
+            <w:tcBorders>
+              <w:top w:val="single" w:sz="8" w:space="0" w:color="000001"/>
+              <w:left w:val="single" w:sz="8" w:space="0" w:color="000001"/>
+              <w:bottom w:val="single" w:sz="8" w:space="0" w:color="000001"/>
+              <w:right w:val="single" w:sz="8" w:space="0" w:color="000001"/>
+            </w:tcBorders>
+            <w:shd w:val="clear" w:color="auto" w:fill="auto"/>
+            <w:tcMar>
+              <w:left w:w="80" w:type="dxa"/>
+            </w:tcMar>
+          </w:tcPr>
+          <w:p>
+            <w:pPr>
+              <w:rPr>
+                <w:rFonts w:ascii="Times New Roman" w:hAnsi="Times New Roman" w:cs="Times New Roman"/>
+                <w:color w:val="00000A"/>
+              </w:rPr>
+            </w:pPr>
+            <w:r>
+              <w:rPr>
+                <w:rFonts w:ascii="Times New Roman" w:hAnsi="Times New Roman" w:cs="Times New Roman"/>
+                <w:color w:val="00000A"/>
+              </w:rPr>
+              <w:t>Date</w:t>
+            </w:r>
+          </w:p>
+        </w:tc>
+        <w:tc>
+          <w:tcPr>
+            <w:tcW w:w="4574" w:type="dxa"/>
+            <w:tcBorders>
+              <w:top w:val="single" w:sz="8" w:space="0" w:color="000001"/>
+              <w:left w:val="single" w:sz="8" w:space="0" w:color="000001"/>
+              <w:bottom w:val="single" w:sz="8" w:space="0" w:color="000001"/>
+              <w:right w:val="single" w:sz="8" w:space="0" w:color="000001"/>
+            </w:tcBorders>
+            <w:shd w:val="clear" w:color="auto" w:fill="auto"/>
+            <w:tcMar>
+              <w:left w:w="80" w:type="dxa"/>
+            </w:tcMar>
+          </w:tcPr>
+          <w:p>
+            <w:pPr>
+              <w:rPr>
+                <w:rFonts w:ascii="Times New Roman" w:hAnsi="Times New Roman" w:cs="Times New Roman"/>
+                <w:color w:val="00000A"/>
+              </w:rPr>
+            </w:pPr>
+            <w:r>
+              <w:rPr>
+                <w:rFonts w:ascii="Times New Roman" w:hAnsi="Times New Roman" w:cs="Times New Roman"/>
+                <w:color w:val="00000A"/>
+              </w:rPr>
+              <w:t>April 30</w:t>
+            </w:r>
+            <w:r>
+              <w:rPr>
+                <w:rFonts w:ascii="Times New Roman" w:hAnsi="Times New Roman" w:cs="Times New Roman"/>
+                <w:color w:val="00000A"/>
+                <w:vertAlign w:val="superscript"/>
+              </w:rPr>
+              <w:t>th</w:t>
+            </w:r>
+            <w:r>
+              <w:rPr>
+                <w:rFonts w:ascii="Times New Roman" w:hAnsi="Times New Roman" w:cs="Times New Roman"/>
+                <w:color w:val="00000A"/>
+              </w:rPr>
+              <w:t>, 2016</w:t>
+            </w:r>
+          </w:p>
+        </w:tc>
+      </w:tr>
+      <w:tr>
+        <w:tc>
+          <w:tcPr>
+            <w:tcW w:w="4596" w:type="dxa"/>
+            <w:tcBorders>
+              <w:top w:val="single" w:sz="8" w:space="0" w:color="000001"/>
+              <w:left w:val="single" w:sz="8" w:space="0" w:color="000001"/>
+              <w:bottom w:val="single" w:sz="8" w:space="0" w:color="000001"/>
+              <w:right w:val="single" w:sz="8" w:space="0" w:color="000001"/>
+            </w:tcBorders>
+            <w:shd w:val="clear" w:color="auto" w:fill="auto"/>
+            <w:tcMar>
+              <w:left w:w="80" w:type="dxa"/>
+            </w:tcMar>
+          </w:tcPr>
+          <w:p>
+            <w:pPr>
+              <w:rPr>
+                <w:rFonts w:ascii="Times New Roman" w:hAnsi="Times New Roman" w:cs="Times New Roman"/>
+                <w:color w:val="00000A"/>
+              </w:rPr>
+            </w:pPr>
+            <w:r>
+              <w:rPr>
+                <w:rFonts w:ascii="Times New Roman" w:hAnsi="Times New Roman" w:cs="Times New Roman"/>
+                <w:color w:val="00000A"/>
+              </w:rPr>
+              <w:t>Author</w:t>
+            </w:r>
+          </w:p>
+        </w:tc>
+        <w:tc>
+          <w:tcPr>
+            <w:tcW w:w="4574" w:type="dxa"/>
+            <w:tcBorders>
+              <w:top w:val="single" w:sz="8" w:space="0" w:color="000001"/>
+              <w:left w:val="single" w:sz="8" w:space="0" w:color="000001"/>
+              <w:bottom w:val="single" w:sz="8" w:space="0" w:color="000001"/>
+              <w:right w:val="single" w:sz="8" w:space="0" w:color="000001"/>
+            </w:tcBorders>
+            <w:shd w:val="clear" w:color="auto" w:fill="auto"/>
+            <w:tcMar>
+              <w:left w:w="80" w:type="dxa"/>
+            </w:tcMar>
+          </w:tcPr>
+          <w:p>
+            <w:pPr>
+              <w:rPr>
+                <w:rFonts w:ascii="Times New Roman" w:hAnsi="Times New Roman" w:cs="Times New Roman"/>
+                <w:color w:val="00000A"/>
+              </w:rPr>
+            </w:pPr>
+            <w:r>
+              <w:rPr>
+                <w:rFonts w:ascii="Times New Roman" w:hAnsi="Times New Roman" w:cs="Times New Roman"/>
+                <w:color w:val="00000A"/>
+              </w:rPr>
+              <w:t>Carrie, Ibra Cisse, Jason</w:t>
+            </w:r>
+          </w:p>
+        </w:tc>
+      </w:tr>
+      <w:tr>
+        <w:tc>
+          <w:tcPr>
+            <w:tcW w:w="4596" w:type="dxa"/>
+            <w:tcBorders>
+              <w:top w:val="single" w:sz="8" w:space="0" w:color="000001"/>
+              <w:left w:val="single" w:sz="8" w:space="0" w:color="000001"/>
+              <w:bottom w:val="single" w:sz="8" w:space="0" w:color="000001"/>
+              <w:right w:val="single" w:sz="8" w:space="0" w:color="000001"/>
+            </w:tcBorders>
+            <w:shd w:val="clear" w:color="auto" w:fill="auto"/>
+            <w:tcMar>
+              <w:left w:w="80" w:type="dxa"/>
+            </w:tcMar>
+          </w:tcPr>
+          <w:p>
+            <w:pPr>
+              <w:rPr>
+                <w:rFonts w:ascii="Times New Roman" w:hAnsi="Times New Roman" w:cs="Times New Roman"/>
+                <w:color w:val="00000A"/>
+              </w:rPr>
+            </w:pPr>
+            <w:r>
+              <w:rPr>
+                <w:rFonts w:ascii="Times New Roman" w:hAnsi="Times New Roman" w:cs="Times New Roman"/>
+                <w:color w:val="00000A"/>
+              </w:rPr>
+              <w:t>Access information</w:t>
+            </w:r>
+          </w:p>
+        </w:tc>
+        <w:tc>
+          <w:tcPr>
+            <w:tcW w:w="4574" w:type="dxa"/>
+            <w:tcBorders>
+              <w:top w:val="single" w:sz="8" w:space="0" w:color="000001"/>
+              <w:left w:val="single" w:sz="8" w:space="0" w:color="000001"/>
+              <w:bottom w:val="single" w:sz="8" w:space="0" w:color="000001"/>
+              <w:right w:val="single" w:sz="8" w:space="0" w:color="000001"/>
+            </w:tcBorders>
+            <w:shd w:val="clear" w:color="auto" w:fill="auto"/>
+            <w:tcMar>
+              <w:left w:w="80" w:type="dxa"/>
+            </w:tcMar>
+          </w:tcPr>
+          <w:p>
+            <w:pPr>
+              <w:rPr>
+                <w:rFonts w:ascii="Times New Roman" w:hAnsi="Times New Roman" w:cs="Times New Roman"/>
+                <w:color w:val="00000A"/>
+              </w:rPr>
+            </w:pPr>
+            <w:r>
+              <w:rPr>
+                <w:rFonts w:ascii="Times New Roman" w:hAnsi="Times New Roman" w:cs="Times New Roman"/>
+                <w:color w:val="00000A"/>
+              </w:rPr>
+              <w:t>Drop box and GitHub</w:t>
+            </w:r>
+          </w:p>
+        </w:tc>
+      </w:tr>
+    </w:tbl>
+    <w:p>
+      <w:pPr>
+        <w:rPr>
+          <w:rFonts w:ascii="Times New Roman" w:hAnsi="Times New Roman" w:cs="Times New Roman"/>
+          <w:color w:val="00000A"/>
+        </w:rPr>
+      </w:pPr>
     </w:p>
     <w:p>
       <w:pPr>
@@ -15583,37 +16253,12 @@
             </w:tcMar>
           </w:tcPr>
           <w:p>
-            <w:proofErr w:type="spellStart"/>
-            <w:r>
-              <w:rPr>
-                <w:rFonts w:ascii="Times New Roman" w:hAnsi="Times New Roman" w:cs="Times New Roman"/>
-                <w:color w:val="00000A"/>
-              </w:rPr>
-              <w:t>Ibra</w:t>
-            </w:r>
-            <w:proofErr w:type="spellEnd"/>
-            <w:r>
-              <w:rPr>
-                <w:rFonts w:ascii="Times New Roman" w:hAnsi="Times New Roman" w:cs="Times New Roman"/>
-                <w:color w:val="00000A"/>
-              </w:rPr>
-              <w:t xml:space="preserve"> </w:t>
-            </w:r>
-            <w:proofErr w:type="spellStart"/>
-            <w:r>
-              <w:rPr>
-                <w:rFonts w:ascii="Times New Roman" w:hAnsi="Times New Roman" w:cs="Times New Roman"/>
-                <w:color w:val="00000A"/>
-              </w:rPr>
-              <w:t>Cisse</w:t>
-            </w:r>
-            <w:proofErr w:type="spellEnd"/>
-            <w:r>
-              <w:rPr>
-                <w:rFonts w:ascii="Times New Roman" w:hAnsi="Times New Roman" w:cs="Times New Roman"/>
-                <w:color w:val="00000A"/>
-              </w:rPr>
-              <w:t>, Jason</w:t>
+            <w:r>
+              <w:rPr>
+                <w:rFonts w:ascii="Times New Roman" w:hAnsi="Times New Roman" w:cs="Times New Roman"/>
+                <w:color w:val="00000A"/>
+              </w:rPr>
+              <w:t>Ibra Cisse, Jason</w:t>
             </w:r>
           </w:p>
         </w:tc>
@@ -15943,37 +16588,12 @@
             </w:tcMar>
           </w:tcPr>
           <w:p>
-            <w:proofErr w:type="spellStart"/>
-            <w:r>
-              <w:rPr>
-                <w:rFonts w:ascii="Times New Roman" w:hAnsi="Times New Roman" w:cs="Times New Roman"/>
-                <w:color w:val="00000A"/>
-              </w:rPr>
-              <w:t>Ibra</w:t>
-            </w:r>
-            <w:proofErr w:type="spellEnd"/>
-            <w:r>
-              <w:rPr>
-                <w:rFonts w:ascii="Times New Roman" w:hAnsi="Times New Roman" w:cs="Times New Roman"/>
-                <w:color w:val="00000A"/>
-              </w:rPr>
-              <w:t xml:space="preserve"> </w:t>
-            </w:r>
-            <w:proofErr w:type="spellStart"/>
-            <w:r>
-              <w:rPr>
-                <w:rFonts w:ascii="Times New Roman" w:hAnsi="Times New Roman" w:cs="Times New Roman"/>
-                <w:color w:val="00000A"/>
-              </w:rPr>
-              <w:t>Cisse</w:t>
-            </w:r>
-            <w:proofErr w:type="spellEnd"/>
-            <w:r>
-              <w:rPr>
-                <w:rFonts w:ascii="Times New Roman" w:hAnsi="Times New Roman" w:cs="Times New Roman"/>
-                <w:color w:val="00000A"/>
-              </w:rPr>
-              <w:t>, Jason</w:t>
+            <w:r>
+              <w:rPr>
+                <w:rFonts w:ascii="Times New Roman" w:hAnsi="Times New Roman" w:cs="Times New Roman"/>
+                <w:color w:val="00000A"/>
+              </w:rPr>
+              <w:t>Ibra Cisse, Jason</w:t>
             </w:r>
           </w:p>
         </w:tc>
@@ -16055,6 +16675,304 @@
         </w:rPr>
         <w:t xml:space="preserve"> </w:t>
       </w:r>
+    </w:p>
+    <w:p>
+      <w:pPr>
+        <w:rPr>
+          <w:rFonts w:ascii="Times New Roman" w:hAnsi="Times New Roman" w:cs="Times New Roman"/>
+          <w:color w:val="00000A"/>
+        </w:rPr>
+      </w:pPr>
+    </w:p>
+    <w:tbl>
+      <w:tblPr>
+        <w:tblW w:w="9170" w:type="dxa"/>
+        <w:tblInd w:w="160" w:type="dxa"/>
+        <w:tblBorders>
+          <w:top w:val="single" w:sz="8" w:space="0" w:color="000001"/>
+          <w:left w:val="single" w:sz="8" w:space="0" w:color="000001"/>
+          <w:bottom w:val="single" w:sz="8" w:space="0" w:color="000001"/>
+          <w:right w:val="single" w:sz="8" w:space="0" w:color="000001"/>
+          <w:insideH w:val="single" w:sz="8" w:space="0" w:color="000001"/>
+          <w:insideV w:val="single" w:sz="8" w:space="0" w:color="000001"/>
+        </w:tblBorders>
+        <w:tblCellMar>
+          <w:top w:w="100" w:type="dxa"/>
+          <w:left w:w="80" w:type="dxa"/>
+          <w:bottom w:w="100" w:type="dxa"/>
+          <w:right w:w="100" w:type="dxa"/>
+        </w:tblCellMar>
+        <w:tblLook w:val="04A0" w:firstRow="1" w:lastRow="0" w:firstColumn="1" w:lastColumn="0" w:noHBand="0" w:noVBand="1"/>
+      </w:tblPr>
+      <w:tblGrid>
+        <w:gridCol w:w="4639"/>
+        <w:gridCol w:w="4531"/>
+      </w:tblGrid>
+      <w:tr>
+        <w:tc>
+          <w:tcPr>
+            <w:tcW w:w="4638" w:type="dxa"/>
+            <w:tcBorders>
+              <w:top w:val="single" w:sz="8" w:space="0" w:color="000001"/>
+              <w:left w:val="single" w:sz="8" w:space="0" w:color="000001"/>
+              <w:bottom w:val="single" w:sz="8" w:space="0" w:color="000001"/>
+              <w:right w:val="single" w:sz="8" w:space="0" w:color="000001"/>
+            </w:tcBorders>
+            <w:shd w:val="clear" w:color="auto" w:fill="auto"/>
+            <w:tcMar>
+              <w:left w:w="80" w:type="dxa"/>
+            </w:tcMar>
+          </w:tcPr>
+          <w:p>
+            <w:pPr>
+              <w:rPr>
+                <w:rFonts w:ascii="Times New Roman" w:hAnsi="Times New Roman" w:cs="Times New Roman"/>
+                <w:color w:val="00000A"/>
+              </w:rPr>
+            </w:pPr>
+            <w:r>
+              <w:rPr>
+                <w:rFonts w:ascii="Times New Roman" w:hAnsi="Times New Roman" w:cs="Times New Roman"/>
+                <w:color w:val="00000A"/>
+              </w:rPr>
+              <w:t>Version</w:t>
+            </w:r>
+          </w:p>
+        </w:tc>
+        <w:tc>
+          <w:tcPr>
+            <w:tcW w:w="4531" w:type="dxa"/>
+            <w:tcBorders>
+              <w:top w:val="single" w:sz="8" w:space="0" w:color="000001"/>
+              <w:left w:val="single" w:sz="8" w:space="0" w:color="000001"/>
+              <w:bottom w:val="single" w:sz="8" w:space="0" w:color="000001"/>
+              <w:right w:val="single" w:sz="8" w:space="0" w:color="000001"/>
+            </w:tcBorders>
+            <w:shd w:val="clear" w:color="auto" w:fill="auto"/>
+            <w:tcMar>
+              <w:left w:w="80" w:type="dxa"/>
+            </w:tcMar>
+          </w:tcPr>
+          <w:p>
+            <w:pPr>
+              <w:rPr>
+                <w:rFonts w:ascii="Times New Roman" w:hAnsi="Times New Roman" w:cs="Times New Roman"/>
+                <w:color w:val="00000A"/>
+              </w:rPr>
+            </w:pPr>
+            <w:r>
+              <w:rPr>
+                <w:rFonts w:ascii="Times New Roman" w:hAnsi="Times New Roman" w:cs="Times New Roman"/>
+                <w:color w:val="00000A"/>
+              </w:rPr>
+              <w:t>0.2</w:t>
+            </w:r>
+          </w:p>
+        </w:tc>
+      </w:tr>
+      <w:tr>
+        <w:tc>
+          <w:tcPr>
+            <w:tcW w:w="4638" w:type="dxa"/>
+            <w:tcBorders>
+              <w:top w:val="single" w:sz="8" w:space="0" w:color="000001"/>
+              <w:left w:val="single" w:sz="8" w:space="0" w:color="000001"/>
+              <w:bottom w:val="single" w:sz="8" w:space="0" w:color="000001"/>
+              <w:right w:val="single" w:sz="8" w:space="0" w:color="000001"/>
+            </w:tcBorders>
+            <w:shd w:val="clear" w:color="auto" w:fill="auto"/>
+            <w:tcMar>
+              <w:left w:w="80" w:type="dxa"/>
+            </w:tcMar>
+          </w:tcPr>
+          <w:p>
+            <w:pPr>
+              <w:rPr>
+                <w:rFonts w:ascii="Times New Roman" w:hAnsi="Times New Roman" w:cs="Times New Roman"/>
+                <w:color w:val="00000A"/>
+              </w:rPr>
+            </w:pPr>
+            <w:r>
+              <w:rPr>
+                <w:rFonts w:ascii="Times New Roman" w:hAnsi="Times New Roman" w:cs="Times New Roman"/>
+                <w:color w:val="00000A"/>
+              </w:rPr>
+              <w:t>Date</w:t>
+            </w:r>
+          </w:p>
+        </w:tc>
+        <w:tc>
+          <w:tcPr>
+            <w:tcW w:w="4531" w:type="dxa"/>
+            <w:tcBorders>
+              <w:top w:val="single" w:sz="8" w:space="0" w:color="000001"/>
+              <w:left w:val="single" w:sz="8" w:space="0" w:color="000001"/>
+              <w:bottom w:val="single" w:sz="8" w:space="0" w:color="000001"/>
+              <w:right w:val="single" w:sz="8" w:space="0" w:color="000001"/>
+            </w:tcBorders>
+            <w:shd w:val="clear" w:color="auto" w:fill="auto"/>
+            <w:tcMar>
+              <w:left w:w="80" w:type="dxa"/>
+            </w:tcMar>
+          </w:tcPr>
+          <w:p>
+            <w:pPr>
+              <w:rPr>
+                <w:rFonts w:ascii="Times New Roman" w:hAnsi="Times New Roman" w:cs="Times New Roman"/>
+                <w:color w:val="00000A"/>
+              </w:rPr>
+            </w:pPr>
+            <w:r>
+              <w:rPr>
+                <w:rFonts w:ascii="Times New Roman" w:hAnsi="Times New Roman" w:cs="Times New Roman"/>
+                <w:color w:val="00000A"/>
+              </w:rPr>
+              <w:t>March 28</w:t>
+            </w:r>
+            <w:r>
+              <w:rPr>
+                <w:rFonts w:ascii="Times New Roman" w:hAnsi="Times New Roman" w:cs="Times New Roman"/>
+                <w:color w:val="00000A"/>
+                <w:vertAlign w:val="superscript"/>
+              </w:rPr>
+              <w:t>th</w:t>
+            </w:r>
+            <w:r>
+              <w:rPr>
+                <w:rFonts w:ascii="Times New Roman" w:hAnsi="Times New Roman" w:cs="Times New Roman"/>
+                <w:color w:val="00000A"/>
+              </w:rPr>
+              <w:t>, 2016</w:t>
+            </w:r>
+          </w:p>
+        </w:tc>
+      </w:tr>
+      <w:tr>
+        <w:tc>
+          <w:tcPr>
+            <w:tcW w:w="4638" w:type="dxa"/>
+            <w:tcBorders>
+              <w:top w:val="single" w:sz="8" w:space="0" w:color="000001"/>
+              <w:left w:val="single" w:sz="8" w:space="0" w:color="000001"/>
+              <w:bottom w:val="single" w:sz="8" w:space="0" w:color="000001"/>
+              <w:right w:val="single" w:sz="8" w:space="0" w:color="000001"/>
+            </w:tcBorders>
+            <w:shd w:val="clear" w:color="auto" w:fill="auto"/>
+            <w:tcMar>
+              <w:left w:w="80" w:type="dxa"/>
+            </w:tcMar>
+          </w:tcPr>
+          <w:p>
+            <w:pPr>
+              <w:rPr>
+                <w:rFonts w:ascii="Times New Roman" w:hAnsi="Times New Roman" w:cs="Times New Roman"/>
+                <w:color w:val="00000A"/>
+              </w:rPr>
+            </w:pPr>
+            <w:r>
+              <w:rPr>
+                <w:rFonts w:ascii="Times New Roman" w:hAnsi="Times New Roman" w:cs="Times New Roman"/>
+                <w:color w:val="00000A"/>
+              </w:rPr>
+              <w:t>Author</w:t>
+            </w:r>
+          </w:p>
+        </w:tc>
+        <w:tc>
+          <w:tcPr>
+            <w:tcW w:w="4531" w:type="dxa"/>
+            <w:tcBorders>
+              <w:top w:val="single" w:sz="8" w:space="0" w:color="000001"/>
+              <w:left w:val="single" w:sz="8" w:space="0" w:color="000001"/>
+              <w:bottom w:val="single" w:sz="8" w:space="0" w:color="000001"/>
+              <w:right w:val="single" w:sz="8" w:space="0" w:color="000001"/>
+            </w:tcBorders>
+            <w:shd w:val="clear" w:color="auto" w:fill="auto"/>
+            <w:tcMar>
+              <w:left w:w="80" w:type="dxa"/>
+            </w:tcMar>
+          </w:tcPr>
+          <w:p>
+            <w:r>
+              <w:rPr>
+                <w:rFonts w:ascii="Times New Roman" w:hAnsi="Times New Roman" w:cs="Times New Roman"/>
+                <w:color w:val="00000A"/>
+              </w:rPr>
+              <w:t>Ibra Cisse, Jason</w:t>
+            </w:r>
+          </w:p>
+        </w:tc>
+      </w:tr>
+      <w:tr>
+        <w:tc>
+          <w:tcPr>
+            <w:tcW w:w="4638" w:type="dxa"/>
+            <w:tcBorders>
+              <w:top w:val="single" w:sz="8" w:space="0" w:color="000001"/>
+              <w:left w:val="single" w:sz="8" w:space="0" w:color="000001"/>
+              <w:bottom w:val="single" w:sz="8" w:space="0" w:color="000001"/>
+              <w:right w:val="single" w:sz="8" w:space="0" w:color="000001"/>
+            </w:tcBorders>
+            <w:shd w:val="clear" w:color="auto" w:fill="auto"/>
+            <w:tcMar>
+              <w:left w:w="80" w:type="dxa"/>
+            </w:tcMar>
+          </w:tcPr>
+          <w:p>
+            <w:pPr>
+              <w:rPr>
+                <w:rFonts w:ascii="Times New Roman" w:hAnsi="Times New Roman" w:cs="Times New Roman"/>
+                <w:color w:val="00000A"/>
+              </w:rPr>
+            </w:pPr>
+            <w:r>
+              <w:rPr>
+                <w:rFonts w:ascii="Times New Roman" w:hAnsi="Times New Roman" w:cs="Times New Roman"/>
+                <w:color w:val="00000A"/>
+              </w:rPr>
+              <w:t>Access information</w:t>
+            </w:r>
+          </w:p>
+        </w:tc>
+        <w:tc>
+          <w:tcPr>
+            <w:tcW w:w="4531" w:type="dxa"/>
+            <w:tcBorders>
+              <w:top w:val="single" w:sz="8" w:space="0" w:color="000001"/>
+              <w:left w:val="single" w:sz="8" w:space="0" w:color="000001"/>
+              <w:bottom w:val="single" w:sz="8" w:space="0" w:color="000001"/>
+              <w:right w:val="single" w:sz="8" w:space="0" w:color="000001"/>
+            </w:tcBorders>
+            <w:shd w:val="clear" w:color="auto" w:fill="auto"/>
+            <w:tcMar>
+              <w:left w:w="80" w:type="dxa"/>
+            </w:tcMar>
+          </w:tcPr>
+          <w:p>
+            <w:pPr>
+              <w:rPr>
+                <w:rFonts w:ascii="Times New Roman" w:hAnsi="Times New Roman" w:cs="Times New Roman"/>
+                <w:color w:val="00000A"/>
+              </w:rPr>
+            </w:pPr>
+            <w:r>
+              <w:rPr>
+                <w:rFonts w:ascii="Times New Roman" w:hAnsi="Times New Roman" w:cs="Times New Roman"/>
+                <w:color w:val="00000A"/>
+              </w:rPr>
+              <w:t>Drop box and GitHub</w:t>
+            </w:r>
+          </w:p>
+        </w:tc>
+      </w:tr>
+    </w:tbl>
+    <w:p>
+      <w:pPr>
+        <w:rPr>
+          <w:rFonts w:ascii="Times New Roman" w:hAnsi="Times New Roman" w:cs="Times New Roman"/>
+          <w:color w:val="00000A"/>
+        </w:rPr>
+      </w:pPr>
     </w:p>
     <w:p>
       <w:pPr>
@@ -16145,6 +17063,7 @@
                 <w:rFonts w:ascii="Times New Roman" w:hAnsi="Times New Roman" w:cs="Times New Roman"/>
                 <w:color w:val="00000A"/>
               </w:rPr>
+              <w:lastRenderedPageBreak/>
               <w:t>Version</w:t>
             </w:r>
           </w:p>
@@ -16288,37 +17207,12 @@
             </w:tcMar>
           </w:tcPr>
           <w:p>
-            <w:proofErr w:type="spellStart"/>
-            <w:r>
-              <w:rPr>
-                <w:rFonts w:ascii="Times New Roman" w:hAnsi="Times New Roman" w:cs="Times New Roman"/>
-                <w:color w:val="00000A"/>
-              </w:rPr>
-              <w:t>Ibra</w:t>
-            </w:r>
-            <w:proofErr w:type="spellEnd"/>
-            <w:r>
-              <w:rPr>
-                <w:rFonts w:ascii="Times New Roman" w:hAnsi="Times New Roman" w:cs="Times New Roman"/>
-                <w:color w:val="00000A"/>
-              </w:rPr>
-              <w:t xml:space="preserve"> </w:t>
-            </w:r>
-            <w:proofErr w:type="spellStart"/>
-            <w:r>
-              <w:rPr>
-                <w:rFonts w:ascii="Times New Roman" w:hAnsi="Times New Roman" w:cs="Times New Roman"/>
-                <w:color w:val="00000A"/>
-              </w:rPr>
-              <w:t>Cisse</w:t>
-            </w:r>
-            <w:proofErr w:type="spellEnd"/>
-            <w:r>
-              <w:rPr>
-                <w:rFonts w:ascii="Times New Roman" w:hAnsi="Times New Roman" w:cs="Times New Roman"/>
-                <w:color w:val="00000A"/>
-              </w:rPr>
-              <w:t>, Jason</w:t>
+            <w:r>
+              <w:rPr>
+                <w:rFonts w:ascii="Times New Roman" w:hAnsi="Times New Roman" w:cs="Times New Roman"/>
+                <w:color w:val="00000A"/>
+              </w:rPr>
+              <w:t>Ibra Cisse, Jason</w:t>
             </w:r>
           </w:p>
         </w:tc>
@@ -16397,13 +17291,331 @@
         </w:rPr>
       </w:pPr>
       <w:bookmarkStart w:id="50" w:name="_Toc444293713"/>
-      <w:r>
+    </w:p>
+    <w:tbl>
+      <w:tblPr>
+        <w:tblW w:w="9170" w:type="dxa"/>
+        <w:tblInd w:w="160" w:type="dxa"/>
+        <w:tblBorders>
+          <w:top w:val="single" w:sz="8" w:space="0" w:color="000001"/>
+          <w:left w:val="single" w:sz="8" w:space="0" w:color="000001"/>
+          <w:bottom w:val="single" w:sz="8" w:space="0" w:color="000001"/>
+          <w:right w:val="single" w:sz="8" w:space="0" w:color="000001"/>
+          <w:insideH w:val="single" w:sz="8" w:space="0" w:color="000001"/>
+          <w:insideV w:val="single" w:sz="8" w:space="0" w:color="000001"/>
+        </w:tblBorders>
+        <w:tblCellMar>
+          <w:top w:w="100" w:type="dxa"/>
+          <w:left w:w="80" w:type="dxa"/>
+          <w:bottom w:w="100" w:type="dxa"/>
+          <w:right w:w="100" w:type="dxa"/>
+        </w:tblCellMar>
+        <w:tblLook w:val="04A0" w:firstRow="1" w:lastRow="0" w:firstColumn="1" w:lastColumn="0" w:noHBand="0" w:noVBand="1"/>
+      </w:tblPr>
+      <w:tblGrid>
+        <w:gridCol w:w="4639"/>
+        <w:gridCol w:w="4531"/>
+      </w:tblGrid>
+      <w:tr>
+        <w:tc>
+          <w:tcPr>
+            <w:tcW w:w="4638" w:type="dxa"/>
+            <w:tcBorders>
+              <w:top w:val="single" w:sz="8" w:space="0" w:color="000001"/>
+              <w:left w:val="single" w:sz="8" w:space="0" w:color="000001"/>
+              <w:bottom w:val="single" w:sz="8" w:space="0" w:color="000001"/>
+              <w:right w:val="single" w:sz="8" w:space="0" w:color="000001"/>
+            </w:tcBorders>
+            <w:shd w:val="clear" w:color="auto" w:fill="auto"/>
+            <w:tcMar>
+              <w:left w:w="80" w:type="dxa"/>
+            </w:tcMar>
+          </w:tcPr>
+          <w:p>
+            <w:pPr>
+              <w:rPr>
+                <w:rFonts w:ascii="Times New Roman" w:hAnsi="Times New Roman" w:cs="Times New Roman"/>
+                <w:color w:val="00000A"/>
+              </w:rPr>
+            </w:pPr>
+            <w:r>
+              <w:rPr>
+                <w:rFonts w:ascii="Times New Roman" w:hAnsi="Times New Roman" w:cs="Times New Roman"/>
+                <w:color w:val="00000A"/>
+              </w:rPr>
+              <w:t>Version</w:t>
+            </w:r>
+          </w:p>
+        </w:tc>
+        <w:tc>
+          <w:tcPr>
+            <w:tcW w:w="4531" w:type="dxa"/>
+            <w:tcBorders>
+              <w:top w:val="single" w:sz="8" w:space="0" w:color="000001"/>
+              <w:left w:val="single" w:sz="8" w:space="0" w:color="000001"/>
+              <w:bottom w:val="single" w:sz="8" w:space="0" w:color="000001"/>
+              <w:right w:val="single" w:sz="8" w:space="0" w:color="000001"/>
+            </w:tcBorders>
+            <w:shd w:val="clear" w:color="auto" w:fill="auto"/>
+            <w:tcMar>
+              <w:left w:w="80" w:type="dxa"/>
+            </w:tcMar>
+          </w:tcPr>
+          <w:p>
+            <w:pPr>
+              <w:rPr>
+                <w:rFonts w:ascii="Times New Roman" w:hAnsi="Times New Roman" w:cs="Times New Roman"/>
+                <w:color w:val="00000A"/>
+              </w:rPr>
+            </w:pPr>
+            <w:r>
+              <w:rPr>
+                <w:rFonts w:ascii="Times New Roman" w:hAnsi="Times New Roman" w:cs="Times New Roman"/>
+                <w:color w:val="00000A"/>
+              </w:rPr>
+              <w:t>0.2</w:t>
+            </w:r>
+          </w:p>
+        </w:tc>
+      </w:tr>
+      <w:tr>
+        <w:tc>
+          <w:tcPr>
+            <w:tcW w:w="4638" w:type="dxa"/>
+            <w:tcBorders>
+              <w:top w:val="single" w:sz="8" w:space="0" w:color="000001"/>
+              <w:left w:val="single" w:sz="8" w:space="0" w:color="000001"/>
+              <w:bottom w:val="single" w:sz="8" w:space="0" w:color="000001"/>
+              <w:right w:val="single" w:sz="8" w:space="0" w:color="000001"/>
+            </w:tcBorders>
+            <w:shd w:val="clear" w:color="auto" w:fill="auto"/>
+            <w:tcMar>
+              <w:left w:w="80" w:type="dxa"/>
+            </w:tcMar>
+          </w:tcPr>
+          <w:p>
+            <w:pPr>
+              <w:rPr>
+                <w:rFonts w:ascii="Times New Roman" w:hAnsi="Times New Roman" w:cs="Times New Roman"/>
+                <w:color w:val="00000A"/>
+              </w:rPr>
+            </w:pPr>
+            <w:r>
+              <w:rPr>
+                <w:rFonts w:ascii="Times New Roman" w:hAnsi="Times New Roman" w:cs="Times New Roman"/>
+                <w:color w:val="00000A"/>
+              </w:rPr>
+              <w:t>Date</w:t>
+            </w:r>
+          </w:p>
+        </w:tc>
+        <w:tc>
+          <w:tcPr>
+            <w:tcW w:w="4531" w:type="dxa"/>
+            <w:tcBorders>
+              <w:top w:val="single" w:sz="8" w:space="0" w:color="000001"/>
+              <w:left w:val="single" w:sz="8" w:space="0" w:color="000001"/>
+              <w:bottom w:val="single" w:sz="8" w:space="0" w:color="000001"/>
+              <w:right w:val="single" w:sz="8" w:space="0" w:color="000001"/>
+            </w:tcBorders>
+            <w:shd w:val="clear" w:color="auto" w:fill="auto"/>
+            <w:tcMar>
+              <w:left w:w="80" w:type="dxa"/>
+            </w:tcMar>
+          </w:tcPr>
+          <w:p>
+            <w:pPr>
+              <w:rPr>
+                <w:rFonts w:ascii="Times New Roman" w:hAnsi="Times New Roman" w:cs="Times New Roman"/>
+                <w:color w:val="00000A"/>
+              </w:rPr>
+            </w:pPr>
+            <w:r>
+              <w:rPr>
+                <w:rFonts w:ascii="Times New Roman" w:hAnsi="Times New Roman" w:cs="Times New Roman"/>
+                <w:color w:val="00000A"/>
+              </w:rPr>
+              <w:t>March 28</w:t>
+            </w:r>
+            <w:r>
+              <w:rPr>
+                <w:rFonts w:ascii="Times New Roman" w:hAnsi="Times New Roman" w:cs="Times New Roman"/>
+                <w:color w:val="00000A"/>
+                <w:vertAlign w:val="superscript"/>
+              </w:rPr>
+              <w:t>th</w:t>
+            </w:r>
+            <w:r>
+              <w:rPr>
+                <w:rFonts w:ascii="Times New Roman" w:hAnsi="Times New Roman" w:cs="Times New Roman"/>
+                <w:color w:val="00000A"/>
+              </w:rPr>
+              <w:t>, 2016</w:t>
+            </w:r>
+          </w:p>
+        </w:tc>
+      </w:tr>
+      <w:tr>
+        <w:tc>
+          <w:tcPr>
+            <w:tcW w:w="4638" w:type="dxa"/>
+            <w:tcBorders>
+              <w:top w:val="single" w:sz="8" w:space="0" w:color="000001"/>
+              <w:left w:val="single" w:sz="8" w:space="0" w:color="000001"/>
+              <w:bottom w:val="single" w:sz="8" w:space="0" w:color="000001"/>
+              <w:right w:val="single" w:sz="8" w:space="0" w:color="000001"/>
+            </w:tcBorders>
+            <w:shd w:val="clear" w:color="auto" w:fill="auto"/>
+            <w:tcMar>
+              <w:left w:w="80" w:type="dxa"/>
+            </w:tcMar>
+          </w:tcPr>
+          <w:p>
+            <w:pPr>
+              <w:rPr>
+                <w:rFonts w:ascii="Times New Roman" w:hAnsi="Times New Roman" w:cs="Times New Roman"/>
+                <w:color w:val="00000A"/>
+              </w:rPr>
+            </w:pPr>
+            <w:r>
+              <w:rPr>
+                <w:rFonts w:ascii="Times New Roman" w:hAnsi="Times New Roman" w:cs="Times New Roman"/>
+                <w:color w:val="00000A"/>
+              </w:rPr>
+              <w:t>Author</w:t>
+            </w:r>
+          </w:p>
+        </w:tc>
+        <w:tc>
+          <w:tcPr>
+            <w:tcW w:w="4531" w:type="dxa"/>
+            <w:tcBorders>
+              <w:top w:val="single" w:sz="8" w:space="0" w:color="000001"/>
+              <w:left w:val="single" w:sz="8" w:space="0" w:color="000001"/>
+              <w:bottom w:val="single" w:sz="8" w:space="0" w:color="000001"/>
+              <w:right w:val="single" w:sz="8" w:space="0" w:color="000001"/>
+            </w:tcBorders>
+            <w:shd w:val="clear" w:color="auto" w:fill="auto"/>
+            <w:tcMar>
+              <w:left w:w="80" w:type="dxa"/>
+            </w:tcMar>
+          </w:tcPr>
+          <w:p>
+            <w:r>
+              <w:rPr>
+                <w:rFonts w:ascii="Times New Roman" w:hAnsi="Times New Roman" w:cs="Times New Roman"/>
+                <w:color w:val="00000A"/>
+              </w:rPr>
+              <w:t>Ibra Cisse, Jason</w:t>
+            </w:r>
+            <w:r>
+              <w:rPr>
+                <w:rFonts w:ascii="Times New Roman" w:hAnsi="Times New Roman" w:cs="Times New Roman"/>
+                <w:color w:val="00000A"/>
+              </w:rPr>
+              <w:t>, Alfonso</w:t>
+            </w:r>
+          </w:p>
+        </w:tc>
+      </w:tr>
+      <w:tr>
+        <w:tc>
+          <w:tcPr>
+            <w:tcW w:w="4638" w:type="dxa"/>
+            <w:tcBorders>
+              <w:top w:val="single" w:sz="8" w:space="0" w:color="000001"/>
+              <w:left w:val="single" w:sz="8" w:space="0" w:color="000001"/>
+              <w:bottom w:val="single" w:sz="8" w:space="0" w:color="000001"/>
+              <w:right w:val="single" w:sz="8" w:space="0" w:color="000001"/>
+            </w:tcBorders>
+            <w:shd w:val="clear" w:color="auto" w:fill="auto"/>
+            <w:tcMar>
+              <w:left w:w="80" w:type="dxa"/>
+            </w:tcMar>
+          </w:tcPr>
+          <w:p>
+            <w:pPr>
+              <w:rPr>
+                <w:rFonts w:ascii="Times New Roman" w:hAnsi="Times New Roman" w:cs="Times New Roman"/>
+                <w:color w:val="00000A"/>
+              </w:rPr>
+            </w:pPr>
+            <w:r>
+              <w:rPr>
+                <w:rFonts w:ascii="Times New Roman" w:hAnsi="Times New Roman" w:cs="Times New Roman"/>
+                <w:color w:val="00000A"/>
+              </w:rPr>
+              <w:t>Access information</w:t>
+            </w:r>
+          </w:p>
+        </w:tc>
+        <w:tc>
+          <w:tcPr>
+            <w:tcW w:w="4531" w:type="dxa"/>
+            <w:tcBorders>
+              <w:top w:val="single" w:sz="8" w:space="0" w:color="000001"/>
+              <w:left w:val="single" w:sz="8" w:space="0" w:color="000001"/>
+              <w:bottom w:val="single" w:sz="8" w:space="0" w:color="000001"/>
+              <w:right w:val="single" w:sz="8" w:space="0" w:color="000001"/>
+            </w:tcBorders>
+            <w:shd w:val="clear" w:color="auto" w:fill="auto"/>
+            <w:tcMar>
+              <w:left w:w="80" w:type="dxa"/>
+            </w:tcMar>
+          </w:tcPr>
+          <w:p>
+            <w:pPr>
+              <w:rPr>
+                <w:rFonts w:ascii="Times New Roman" w:hAnsi="Times New Roman" w:cs="Times New Roman"/>
+                <w:color w:val="00000A"/>
+              </w:rPr>
+            </w:pPr>
+            <w:r>
+              <w:rPr>
+                <w:rFonts w:ascii="Times New Roman" w:hAnsi="Times New Roman" w:cs="Times New Roman"/>
+                <w:color w:val="00000A"/>
+              </w:rPr>
+              <w:t>DropB</w:t>
+            </w:r>
+            <w:r>
+              <w:rPr>
+                <w:rFonts w:ascii="Times New Roman" w:hAnsi="Times New Roman" w:cs="Times New Roman"/>
+                <w:color w:val="00000A"/>
+              </w:rPr>
+              <w:t>ox and GitHub</w:t>
+            </w:r>
+          </w:p>
+        </w:tc>
+      </w:tr>
+    </w:tbl>
+    <w:p/>
+    <w:p>
+      <w:pPr>
+        <w:pStyle w:val="Heading2"/>
+        <w:ind w:firstLine="720"/>
         <w:rPr>
           <w:rFonts w:ascii="Times New Roman" w:eastAsia="Times New Roman" w:hAnsi="Times New Roman" w:cs="Times New Roman"/>
           <w:color w:val="00000A"/>
           <w:sz w:val="38"/>
         </w:rPr>
-        <w:lastRenderedPageBreak/>
+      </w:pPr>
+    </w:p>
+    <w:p>
+      <w:pPr>
+        <w:pStyle w:val="Heading2"/>
+        <w:ind w:firstLine="720"/>
+        <w:rPr>
+          <w:rFonts w:ascii="Times New Roman" w:eastAsia="Times New Roman" w:hAnsi="Times New Roman" w:cs="Times New Roman"/>
+          <w:color w:val="00000A"/>
+          <w:sz w:val="38"/>
+        </w:rPr>
+      </w:pPr>
+      <w:r>
+        <w:rPr>
+          <w:rFonts w:ascii="Times New Roman" w:eastAsia="Times New Roman" w:hAnsi="Times New Roman" w:cs="Times New Roman"/>
+          <w:color w:val="00000A"/>
+          <w:sz w:val="38"/>
+        </w:rPr>
         <w:t>7.4 Quality Assurance Plan</w:t>
       </w:r>
       <w:bookmarkEnd w:id="50"/>
@@ -16602,31 +17814,13 @@
             </w:tcMar>
           </w:tcPr>
           <w:p>
-            <w:proofErr w:type="spellStart"/>
-            <w:r>
-              <w:rPr>
-                <w:rFonts w:ascii="Times New Roman" w:hAnsi="Times New Roman" w:cs="Times New Roman"/>
-                <w:color w:val="00000A"/>
-              </w:rPr>
-              <w:t>Ibra</w:t>
-            </w:r>
-            <w:proofErr w:type="spellEnd"/>
-            <w:r>
-              <w:rPr>
-                <w:rFonts w:ascii="Times New Roman" w:hAnsi="Times New Roman" w:cs="Times New Roman"/>
-                <w:color w:val="00000A"/>
-              </w:rPr>
-              <w:t xml:space="preserve"> </w:t>
-            </w:r>
-            <w:proofErr w:type="spellStart"/>
-            <w:r>
-              <w:rPr>
-                <w:rFonts w:ascii="Times New Roman" w:hAnsi="Times New Roman" w:cs="Times New Roman"/>
-                <w:color w:val="00000A"/>
-              </w:rPr>
-              <w:t>Cisse</w:t>
-            </w:r>
-            <w:proofErr w:type="spellEnd"/>
+            <w:r>
+              <w:rPr>
+                <w:rFonts w:ascii="Times New Roman" w:hAnsi="Times New Roman" w:cs="Times New Roman"/>
+                <w:color w:val="00000A"/>
+              </w:rPr>
+              <w:t>Ibra Cisse</w:t>
+            </w:r>
           </w:p>
         </w:tc>
       </w:tr>
@@ -16770,6 +17964,26 @@
           <w:szCs w:val="20"/>
         </w:rPr>
         <w:t>Any major problems faced by the team members will immediately be reported to the lead</w:t>
+      </w:r>
+    </w:p>
+    <w:p>
+      <w:pPr>
+        <w:spacing w:line="240" w:lineRule="auto"/>
+        <w:rPr>
+          <w:rFonts w:ascii="Times New Roman" w:hAnsi="Times New Roman" w:cs="Times New Roman"/>
+          <w:color w:val="00000A"/>
+          <w:sz w:val="24"/>
+          <w:szCs w:val="20"/>
+        </w:rPr>
+      </w:pPr>
+      <w:r>
+        <w:rPr>
+          <w:rFonts w:ascii="Times New Roman" w:hAnsi="Times New Roman" w:cs="Times New Roman"/>
+          <w:color w:val="00000A"/>
+          <w:sz w:val="24"/>
+          <w:szCs w:val="20"/>
+        </w:rPr>
+        <w:t>Lead handles roles assignment and development phase either from code phases, test phase, design, phase, test phase, or implementation phase depending on the progress of product.</w:t>
       </w:r>
     </w:p>
     <w:p>
@@ -16865,6 +18079,7 @@
                 <w:b/>
                 <w:color w:val="00000A"/>
               </w:rPr>
+              <w:lastRenderedPageBreak/>
               <w:t>Change Management Activities</w:t>
             </w:r>
           </w:p>
@@ -16991,39 +18206,7 @@
                 <w:rFonts w:ascii="Times New Roman" w:hAnsi="Times New Roman" w:cs="Times New Roman"/>
                 <w:color w:val="00000A"/>
               </w:rPr>
-              <w:t xml:space="preserve"> </w:t>
-            </w:r>
-            <w:proofErr w:type="spellStart"/>
-            <w:r>
-              <w:rPr>
-                <w:rFonts w:ascii="Times New Roman" w:hAnsi="Times New Roman" w:cs="Times New Roman"/>
-                <w:color w:val="00000A"/>
-              </w:rPr>
-              <w:t>Ibra</w:t>
-            </w:r>
-            <w:proofErr w:type="spellEnd"/>
-            <w:r>
-              <w:rPr>
-                <w:rFonts w:ascii="Times New Roman" w:hAnsi="Times New Roman" w:cs="Times New Roman"/>
-                <w:color w:val="00000A"/>
-              </w:rPr>
-              <w:t xml:space="preserve"> </w:t>
-            </w:r>
-            <w:proofErr w:type="spellStart"/>
-            <w:r>
-              <w:rPr>
-                <w:rFonts w:ascii="Times New Roman" w:hAnsi="Times New Roman" w:cs="Times New Roman"/>
-                <w:color w:val="00000A"/>
-              </w:rPr>
-              <w:t>Cisse</w:t>
-            </w:r>
-            <w:proofErr w:type="spellEnd"/>
-            <w:r>
-              <w:rPr>
-                <w:rFonts w:ascii="Times New Roman" w:hAnsi="Times New Roman" w:cs="Times New Roman"/>
-                <w:color w:val="00000A"/>
-              </w:rPr>
-              <w:t>, Eddi</w:t>
+              <w:t xml:space="preserve"> Ibra Cisse, Eddi</w:t>
             </w:r>
             <w:r>
               <w:rPr>
@@ -17032,8 +18215,6 @@
               </w:rPr>
               <w:t>e, Jason, Carrie, Alexis, and A</w:t>
             </w:r>
-            <w:bookmarkStart w:id="54" w:name="_GoBack"/>
-            <w:bookmarkEnd w:id="54"/>
             <w:r>
               <w:rPr>
                 <w:rFonts w:ascii="Times New Roman" w:hAnsi="Times New Roman" w:cs="Times New Roman"/>
@@ -17132,6 +18313,22 @@
               </w:rPr>
               <w:t xml:space="preserve"> </w:t>
             </w:r>
+            <w:r>
+              <w:rPr>
+                <w:rFonts w:ascii="Times New Roman" w:hAnsi="Times New Roman" w:cs="Times New Roman"/>
+                <w:color w:val="00000A"/>
+              </w:rPr>
+              <w:t xml:space="preserve">Ibra Cisse, Eddie, Jason, Carrie, Alexis, and </w:t>
+            </w:r>
+            <w:proofErr w:type="spellStart"/>
+            <w:r>
+              <w:rPr>
+                <w:rFonts w:ascii="Times New Roman" w:hAnsi="Times New Roman" w:cs="Times New Roman"/>
+                <w:color w:val="00000A"/>
+              </w:rPr>
+              <w:t>Afonso</w:t>
+            </w:r>
+            <w:proofErr w:type="spellEnd"/>
           </w:p>
         </w:tc>
         <w:tc>
@@ -17162,6 +18359,13 @@
                 <w:color w:val="00000A"/>
               </w:rPr>
               <w:t xml:space="preserve"> </w:t>
+            </w:r>
+            <w:r>
+              <w:rPr>
+                <w:rFonts w:ascii="Times New Roman" w:hAnsi="Times New Roman" w:cs="Times New Roman"/>
+                <w:color w:val="00000A"/>
+              </w:rPr>
+              <w:t>First presentation is poor.  Power Point revision and editing required to ensure requirements are met.</w:t>
             </w:r>
           </w:p>
         </w:tc>
@@ -17227,6 +18431,22 @@
               </w:rPr>
               <w:t xml:space="preserve"> </w:t>
             </w:r>
+            <w:r>
+              <w:rPr>
+                <w:rFonts w:ascii="Times New Roman" w:hAnsi="Times New Roman" w:cs="Times New Roman"/>
+                <w:color w:val="00000A"/>
+              </w:rPr>
+              <w:t xml:space="preserve">Ibra Cisse, Eddie, Jason, Carrie, Alexis, and </w:t>
+            </w:r>
+            <w:proofErr w:type="spellStart"/>
+            <w:r>
+              <w:rPr>
+                <w:rFonts w:ascii="Times New Roman" w:hAnsi="Times New Roman" w:cs="Times New Roman"/>
+                <w:color w:val="00000A"/>
+              </w:rPr>
+              <w:t>Afonso</w:t>
+            </w:r>
+            <w:proofErr w:type="spellEnd"/>
           </w:p>
         </w:tc>
         <w:tc>
@@ -17257,6 +18477,13 @@
                 <w:color w:val="00000A"/>
               </w:rPr>
               <w:t xml:space="preserve"> </w:t>
+            </w:r>
+            <w:r>
+              <w:rPr>
+                <w:rFonts w:ascii="Times New Roman" w:hAnsi="Times New Roman" w:cs="Times New Roman"/>
+                <w:color w:val="00000A"/>
+              </w:rPr>
+              <w:t>First presentation is poor.  Power Point revision and editing required to ensure requirements are met.</w:t>
             </w:r>
           </w:p>
         </w:tc>
@@ -17291,6 +18518,13 @@
               </w:rPr>
               <w:t xml:space="preserve"> </w:t>
             </w:r>
+            <w:r>
+              <w:rPr>
+                <w:rFonts w:ascii="Times New Roman" w:hAnsi="Times New Roman" w:cs="Times New Roman"/>
+                <w:color w:val="00000A"/>
+              </w:rPr>
+              <w:t>Requirements V1.1</w:t>
+            </w:r>
           </w:p>
         </w:tc>
         <w:tc>
@@ -17322,6 +18556,22 @@
               </w:rPr>
               <w:t xml:space="preserve"> </w:t>
             </w:r>
+            <w:r>
+              <w:rPr>
+                <w:rFonts w:ascii="Times New Roman" w:hAnsi="Times New Roman" w:cs="Times New Roman"/>
+                <w:color w:val="00000A"/>
+              </w:rPr>
+              <w:t xml:space="preserve">Ibra Cisse, Eddie, Jason, Carrie, Alexis, and </w:t>
+            </w:r>
+            <w:proofErr w:type="spellStart"/>
+            <w:r>
+              <w:rPr>
+                <w:rFonts w:ascii="Times New Roman" w:hAnsi="Times New Roman" w:cs="Times New Roman"/>
+                <w:color w:val="00000A"/>
+              </w:rPr>
+              <w:t>Afonso</w:t>
+            </w:r>
+            <w:proofErr w:type="spellEnd"/>
           </w:p>
         </w:tc>
         <w:tc>
@@ -17352,6 +18602,140 @@
                 <w:color w:val="00000A"/>
               </w:rPr>
               <w:t xml:space="preserve"> </w:t>
+            </w:r>
+            <w:r>
+              <w:rPr>
+                <w:rFonts w:ascii="Times New Roman" w:hAnsi="Times New Roman" w:cs="Times New Roman"/>
+                <w:color w:val="00000A"/>
+              </w:rPr>
+              <w:t xml:space="preserve">Had to change the languages from C# to QT, then each member learned QT. </w:t>
+            </w:r>
+          </w:p>
+          <w:p>
+            <w:pPr>
+              <w:ind w:left="100"/>
+              <w:rPr>
+                <w:rFonts w:ascii="Times New Roman" w:hAnsi="Times New Roman" w:cs="Times New Roman"/>
+                <w:color w:val="00000A"/>
+              </w:rPr>
+            </w:pPr>
+          </w:p>
+        </w:tc>
+      </w:tr>
+      <w:tr>
+        <w:tc>
+          <w:tcPr>
+            <w:tcW w:w="3096" w:type="dxa"/>
+            <w:tcBorders>
+              <w:top w:val="single" w:sz="8" w:space="0" w:color="000001"/>
+              <w:left w:val="single" w:sz="8" w:space="0" w:color="000001"/>
+              <w:bottom w:val="single" w:sz="8" w:space="0" w:color="000001"/>
+              <w:right w:val="single" w:sz="8" w:space="0" w:color="000001"/>
+            </w:tcBorders>
+            <w:shd w:val="clear" w:color="auto" w:fill="auto"/>
+            <w:tcMar>
+              <w:left w:w="80" w:type="dxa"/>
+            </w:tcMar>
+          </w:tcPr>
+          <w:p>
+            <w:pPr>
+              <w:ind w:left="100"/>
+              <w:rPr>
+                <w:rFonts w:ascii="Times New Roman" w:hAnsi="Times New Roman" w:cs="Times New Roman"/>
+                <w:color w:val="00000A"/>
+              </w:rPr>
+            </w:pPr>
+            <w:r>
+              <w:rPr>
+                <w:rFonts w:ascii="Times New Roman" w:hAnsi="Times New Roman" w:cs="Times New Roman"/>
+                <w:color w:val="00000A"/>
+              </w:rPr>
+              <w:t xml:space="preserve"> Specifications v1.1</w:t>
+            </w:r>
+          </w:p>
+        </w:tc>
+        <w:tc>
+          <w:tcPr>
+            <w:tcW w:w="3078" w:type="dxa"/>
+            <w:tcBorders>
+              <w:top w:val="single" w:sz="8" w:space="0" w:color="000001"/>
+              <w:left w:val="single" w:sz="8" w:space="0" w:color="000001"/>
+              <w:bottom w:val="single" w:sz="8" w:space="0" w:color="000001"/>
+              <w:right w:val="single" w:sz="8" w:space="0" w:color="000001"/>
+            </w:tcBorders>
+            <w:shd w:val="clear" w:color="auto" w:fill="auto"/>
+            <w:tcMar>
+              <w:left w:w="80" w:type="dxa"/>
+            </w:tcMar>
+          </w:tcPr>
+          <w:p>
+            <w:pPr>
+              <w:ind w:left="100"/>
+              <w:rPr>
+                <w:rFonts w:ascii="Times New Roman" w:hAnsi="Times New Roman" w:cs="Times New Roman"/>
+                <w:color w:val="00000A"/>
+              </w:rPr>
+            </w:pPr>
+            <w:r>
+              <w:rPr>
+                <w:rFonts w:ascii="Times New Roman" w:hAnsi="Times New Roman" w:cs="Times New Roman"/>
+                <w:color w:val="00000A"/>
+              </w:rPr>
+              <w:t xml:space="preserve"> </w:t>
+            </w:r>
+            <w:r>
+              <w:rPr>
+                <w:rFonts w:ascii="Times New Roman" w:hAnsi="Times New Roman" w:cs="Times New Roman"/>
+                <w:color w:val="00000A"/>
+              </w:rPr>
+              <w:t xml:space="preserve">Ibra Cisse, Eddie, Jason, Carrie, Alexis, and </w:t>
+            </w:r>
+            <w:proofErr w:type="spellStart"/>
+            <w:r>
+              <w:rPr>
+                <w:rFonts w:ascii="Times New Roman" w:hAnsi="Times New Roman" w:cs="Times New Roman"/>
+                <w:color w:val="00000A"/>
+              </w:rPr>
+              <w:t>Afonso</w:t>
+            </w:r>
+            <w:proofErr w:type="spellEnd"/>
+          </w:p>
+        </w:tc>
+        <w:tc>
+          <w:tcPr>
+            <w:tcW w:w="2996" w:type="dxa"/>
+            <w:tcBorders>
+              <w:top w:val="single" w:sz="8" w:space="0" w:color="000001"/>
+              <w:left w:val="single" w:sz="8" w:space="0" w:color="000001"/>
+              <w:bottom w:val="single" w:sz="8" w:space="0" w:color="000001"/>
+              <w:right w:val="single" w:sz="8" w:space="0" w:color="000001"/>
+            </w:tcBorders>
+            <w:shd w:val="clear" w:color="auto" w:fill="auto"/>
+            <w:tcMar>
+              <w:left w:w="80" w:type="dxa"/>
+            </w:tcMar>
+          </w:tcPr>
+          <w:p>
+            <w:pPr>
+              <w:ind w:left="100"/>
+              <w:rPr>
+                <w:rFonts w:ascii="Times New Roman" w:hAnsi="Times New Roman" w:cs="Times New Roman"/>
+                <w:color w:val="00000A"/>
+              </w:rPr>
+            </w:pPr>
+            <w:r>
+              <w:rPr>
+                <w:rFonts w:ascii="Times New Roman" w:hAnsi="Times New Roman" w:cs="Times New Roman"/>
+                <w:color w:val="00000A"/>
+              </w:rPr>
+              <w:t>Re-assignment of roles and improved team communication as well as the test plans for each phase</w:t>
+            </w:r>
+            <w:r>
+              <w:rPr>
+                <w:rFonts w:ascii="Times New Roman" w:hAnsi="Times New Roman" w:cs="Times New Roman"/>
+                <w:color w:val="00000A"/>
+              </w:rPr>
+              <w:t>.</w:t>
             </w:r>
           </w:p>
         </w:tc>
@@ -17399,7 +18783,7 @@
         </w:rPr>
         <w:tab/>
       </w:r>
-      <w:bookmarkStart w:id="55" w:name="_Toc444293717"/>
+      <w:bookmarkStart w:id="54" w:name="_Toc444293717"/>
       <w:r>
         <w:rPr>
           <w:rFonts w:ascii="Times New Roman" w:eastAsia="Times New Roman" w:hAnsi="Times New Roman" w:cs="Times New Roman"/>
@@ -17408,7 +18792,7 @@
         </w:rPr>
         <w:t>7.8 Subcontract Management (Acquisition Management) Plan</w:t>
       </w:r>
-      <w:bookmarkEnd w:id="55"/>
+      <w:bookmarkEnd w:id="54"/>
     </w:p>
     <w:p/>
     <w:p/>
@@ -17454,7 +18838,7 @@
         </w:rPr>
         <w:tab/>
       </w:r>
-      <w:bookmarkStart w:id="56" w:name="_Toc444293718"/>
+      <w:bookmarkStart w:id="55" w:name="_Toc444293718"/>
       <w:r>
         <w:rPr>
           <w:rFonts w:ascii="Times New Roman" w:eastAsia="Times New Roman" w:hAnsi="Times New Roman" w:cs="Times New Roman"/>
@@ -17462,16 +18846,45 @@
           <w:sz w:val="38"/>
         </w:rPr>
         <w:t>7.9 Process Improvement Plan</w:t>
+      </w:r>
+      <w:bookmarkEnd w:id="55"/>
+    </w:p>
+    <w:p>
+      <w:pPr>
+        <w:pStyle w:val="Heading1"/>
+        <w:rPr>
+          <w:rFonts w:ascii="Times New Roman" w:eastAsia="Times New Roman" w:hAnsi="Times New Roman" w:cs="Times New Roman"/>
+          <w:color w:val="00000A"/>
+          <w:sz w:val="50"/>
+        </w:rPr>
+      </w:pPr>
+      <w:r>
+        <w:rPr>
+          <w:rFonts w:ascii="Times New Roman" w:eastAsia="Times New Roman" w:hAnsi="Times New Roman" w:cs="Times New Roman"/>
+          <w:b w:val="0"/>
+          <w:color w:val="00000A"/>
+          <w:sz w:val="14"/>
+        </w:rPr>
+        <w:t xml:space="preserve">       </w:t>
+      </w:r>
+      <w:bookmarkStart w:id="56" w:name="_Toc444293719"/>
+      <w:r>
+        <w:rPr>
+          <w:rFonts w:ascii="Times New Roman" w:eastAsia="Times New Roman" w:hAnsi="Times New Roman" w:cs="Times New Roman"/>
+          <w:color w:val="00000A"/>
+          <w:sz w:val="50"/>
+        </w:rPr>
+        <w:t>Document Control</w:t>
       </w:r>
       <w:bookmarkEnd w:id="56"/>
     </w:p>
     <w:p>
       <w:pPr>
-        <w:pStyle w:val="Heading1"/>
-        <w:rPr>
-          <w:rFonts w:ascii="Times New Roman" w:eastAsia="Times New Roman" w:hAnsi="Times New Roman" w:cs="Times New Roman"/>
-          <w:color w:val="00000A"/>
-          <w:sz w:val="50"/>
+        <w:pStyle w:val="Heading2"/>
+        <w:rPr>
+          <w:rFonts w:ascii="Times New Roman" w:eastAsia="Times New Roman" w:hAnsi="Times New Roman" w:cs="Times New Roman"/>
+          <w:color w:val="00000A"/>
+          <w:sz w:val="38"/>
         </w:rPr>
       </w:pPr>
       <w:r>
@@ -17482,56 +18895,27 @@
           <w:sz w:val="14"/>
         </w:rPr>
         <w:lastRenderedPageBreak/>
-        <w:t xml:space="preserve">       </w:t>
-      </w:r>
-      <w:bookmarkStart w:id="57" w:name="_Toc444293719"/>
-      <w:r>
-        <w:rPr>
-          <w:rFonts w:ascii="Times New Roman" w:eastAsia="Times New Roman" w:hAnsi="Times New Roman" w:cs="Times New Roman"/>
-          <w:color w:val="00000A"/>
-          <w:sz w:val="50"/>
-        </w:rPr>
-        <w:t>Document Control</w:t>
+        <w:t xml:space="preserve">           </w:t>
+      </w:r>
+      <w:r>
+        <w:rPr>
+          <w:rFonts w:ascii="Times New Roman" w:eastAsia="Times New Roman" w:hAnsi="Times New Roman" w:cs="Times New Roman"/>
+          <w:b w:val="0"/>
+          <w:color w:val="00000A"/>
+          <w:sz w:val="14"/>
+        </w:rPr>
+        <w:tab/>
+      </w:r>
+      <w:bookmarkStart w:id="57" w:name="_Toc444293720"/>
+      <w:r>
+        <w:rPr>
+          <w:rFonts w:ascii="Times New Roman" w:eastAsia="Times New Roman" w:hAnsi="Times New Roman" w:cs="Times New Roman"/>
+          <w:color w:val="00000A"/>
+          <w:sz w:val="38"/>
+        </w:rPr>
+        <w:t>Change History</w:t>
       </w:r>
       <w:bookmarkEnd w:id="57"/>
-    </w:p>
-    <w:p>
-      <w:pPr>
-        <w:pStyle w:val="Heading2"/>
-        <w:rPr>
-          <w:rFonts w:ascii="Times New Roman" w:eastAsia="Times New Roman" w:hAnsi="Times New Roman" w:cs="Times New Roman"/>
-          <w:color w:val="00000A"/>
-          <w:sz w:val="38"/>
-        </w:rPr>
-      </w:pPr>
-      <w:r>
-        <w:rPr>
-          <w:rFonts w:ascii="Times New Roman" w:eastAsia="Times New Roman" w:hAnsi="Times New Roman" w:cs="Times New Roman"/>
-          <w:b w:val="0"/>
-          <w:color w:val="00000A"/>
-          <w:sz w:val="14"/>
-        </w:rPr>
-        <w:t xml:space="preserve">           </w:t>
-      </w:r>
-      <w:r>
-        <w:rPr>
-          <w:rFonts w:ascii="Times New Roman" w:eastAsia="Times New Roman" w:hAnsi="Times New Roman" w:cs="Times New Roman"/>
-          <w:b w:val="0"/>
-          <w:color w:val="00000A"/>
-          <w:sz w:val="14"/>
-        </w:rPr>
-        <w:tab/>
-      </w:r>
-      <w:bookmarkStart w:id="58" w:name="_Toc444293720"/>
-      <w:r>
-        <w:rPr>
-          <w:rFonts w:ascii="Times New Roman" w:eastAsia="Times New Roman" w:hAnsi="Times New Roman" w:cs="Times New Roman"/>
-          <w:color w:val="00000A"/>
-          <w:sz w:val="38"/>
-        </w:rPr>
-        <w:t>Change History</w:t>
-      </w:r>
-      <w:bookmarkEnd w:id="58"/>
     </w:p>
     <w:tbl>
       <w:tblPr>
@@ -17804,33 +19188,8 @@
                 <w:rFonts w:ascii="Times New Roman" w:hAnsi="Times New Roman" w:cs="Times New Roman"/>
                 <w:color w:val="00000A"/>
               </w:rPr>
-              <w:t xml:space="preserve"> </w:t>
-            </w:r>
-            <w:proofErr w:type="spellStart"/>
-            <w:r>
-              <w:rPr>
-                <w:rFonts w:ascii="Times New Roman" w:hAnsi="Times New Roman" w:cs="Times New Roman"/>
-                <w:color w:val="00000A"/>
-              </w:rPr>
-              <w:t>Ibra</w:t>
-            </w:r>
-            <w:proofErr w:type="spellEnd"/>
-            <w:r>
-              <w:rPr>
-                <w:rFonts w:ascii="Times New Roman" w:hAnsi="Times New Roman" w:cs="Times New Roman"/>
-                <w:color w:val="00000A"/>
-              </w:rPr>
-              <w:t xml:space="preserve"> </w:t>
-            </w:r>
-            <w:proofErr w:type="spellStart"/>
-            <w:r>
-              <w:rPr>
-                <w:rFonts w:ascii="Times New Roman" w:hAnsi="Times New Roman" w:cs="Times New Roman"/>
-                <w:color w:val="00000A"/>
-              </w:rPr>
-              <w:t>Cisse</w:t>
-            </w:r>
-            <w:proofErr w:type="spellEnd"/>
+              <w:t xml:space="preserve"> Ibra Cisse</w:t>
+            </w:r>
             <w:r>
               <w:rPr>
                 <w:rFonts w:ascii="Times New Roman" w:hAnsi="Times New Roman" w:cs="Times New Roman"/>
@@ -17964,31 +19323,13 @@
                 <w:color w:val="00000A"/>
               </w:rPr>
             </w:pPr>
-            <w:proofErr w:type="spellStart"/>
-            <w:r>
-              <w:rPr>
-                <w:rFonts w:ascii="Times New Roman" w:hAnsi="Times New Roman" w:cs="Times New Roman"/>
-                <w:color w:val="00000A"/>
-              </w:rPr>
-              <w:t>Ibra</w:t>
-            </w:r>
-            <w:proofErr w:type="spellEnd"/>
-            <w:r>
-              <w:rPr>
-                <w:rFonts w:ascii="Times New Roman" w:hAnsi="Times New Roman" w:cs="Times New Roman"/>
-                <w:color w:val="00000A"/>
-              </w:rPr>
-              <w:t xml:space="preserve"> </w:t>
-            </w:r>
-            <w:proofErr w:type="spellStart"/>
-            <w:r>
-              <w:rPr>
-                <w:rFonts w:ascii="Times New Roman" w:hAnsi="Times New Roman" w:cs="Times New Roman"/>
-                <w:color w:val="00000A"/>
-              </w:rPr>
-              <w:t>Cisse</w:t>
-            </w:r>
-            <w:proofErr w:type="spellEnd"/>
+            <w:r>
+              <w:rPr>
+                <w:rFonts w:ascii="Times New Roman" w:hAnsi="Times New Roman" w:cs="Times New Roman"/>
+                <w:color w:val="00000A"/>
+              </w:rPr>
+              <w:t>Ibra Cisse</w:t>
+            </w:r>
             <w:r>
               <w:rPr>
                 <w:rFonts w:ascii="Times New Roman" w:hAnsi="Times New Roman" w:cs="Times New Roman"/>
@@ -18141,33 +19482,8 @@
                 <w:rFonts w:ascii="Times New Roman" w:hAnsi="Times New Roman" w:cs="Times New Roman"/>
                 <w:color w:val="00000A"/>
               </w:rPr>
-              <w:t xml:space="preserve"> </w:t>
-            </w:r>
-            <w:proofErr w:type="spellStart"/>
-            <w:r>
-              <w:rPr>
-                <w:rFonts w:ascii="Times New Roman" w:hAnsi="Times New Roman" w:cs="Times New Roman"/>
-                <w:color w:val="00000A"/>
-              </w:rPr>
-              <w:t>Ibra</w:t>
-            </w:r>
-            <w:proofErr w:type="spellEnd"/>
-            <w:r>
-              <w:rPr>
-                <w:rFonts w:ascii="Times New Roman" w:hAnsi="Times New Roman" w:cs="Times New Roman"/>
-                <w:color w:val="00000A"/>
-              </w:rPr>
-              <w:t xml:space="preserve"> </w:t>
-            </w:r>
-            <w:proofErr w:type="spellStart"/>
-            <w:r>
-              <w:rPr>
-                <w:rFonts w:ascii="Times New Roman" w:hAnsi="Times New Roman" w:cs="Times New Roman"/>
-                <w:color w:val="00000A"/>
-              </w:rPr>
-              <w:t>Cisse</w:t>
-            </w:r>
-            <w:proofErr w:type="spellEnd"/>
+              <w:t xml:space="preserve"> Ibra Cisse</w:t>
+            </w:r>
             <w:r>
               <w:rPr>
                 <w:rFonts w:ascii="Times New Roman" w:hAnsi="Times New Roman" w:cs="Times New Roman"/>
@@ -18308,37 +19624,12 @@
               </w:rPr>
               <w:t xml:space="preserve"> </w:t>
             </w:r>
-            <w:proofErr w:type="spellStart"/>
-            <w:r>
-              <w:rPr>
-                <w:rFonts w:ascii="Times New Roman" w:hAnsi="Times New Roman" w:cs="Times New Roman"/>
-                <w:color w:val="00000A"/>
-              </w:rPr>
-              <w:t>Ibra</w:t>
-            </w:r>
-            <w:proofErr w:type="spellEnd"/>
-            <w:r>
-              <w:rPr>
-                <w:rFonts w:ascii="Times New Roman" w:hAnsi="Times New Roman" w:cs="Times New Roman"/>
-                <w:color w:val="00000A"/>
-              </w:rPr>
-              <w:t xml:space="preserve"> </w:t>
-            </w:r>
-            <w:proofErr w:type="spellStart"/>
-            <w:r>
-              <w:rPr>
-                <w:rFonts w:ascii="Times New Roman" w:hAnsi="Times New Roman" w:cs="Times New Roman"/>
-                <w:color w:val="00000A"/>
-              </w:rPr>
-              <w:t>Cisse</w:t>
-            </w:r>
-            <w:proofErr w:type="spellEnd"/>
-            <w:r>
-              <w:rPr>
-                <w:rFonts w:ascii="Times New Roman" w:hAnsi="Times New Roman" w:cs="Times New Roman"/>
-                <w:color w:val="00000A"/>
-              </w:rPr>
-              <w:t>, Jason</w:t>
+            <w:r>
+              <w:rPr>
+                <w:rFonts w:ascii="Times New Roman" w:hAnsi="Times New Roman" w:cs="Times New Roman"/>
+                <w:color w:val="00000A"/>
+              </w:rPr>
+              <w:t>All Team</w:t>
             </w:r>
           </w:p>
         </w:tc>
@@ -18395,10 +19686,732 @@
         <w:pStyle w:val="Heading2"/>
         <w:rPr>
           <w:rFonts w:ascii="Times New Roman" w:eastAsia="Times New Roman" w:hAnsi="Times New Roman" w:cs="Times New Roman"/>
+          <w:b w:val="0"/>
+          <w:color w:val="00000A"/>
+          <w:sz w:val="14"/>
+        </w:rPr>
+      </w:pPr>
+      <w:r>
+        <w:rPr>
+          <w:rFonts w:ascii="Times New Roman" w:eastAsia="Times New Roman" w:hAnsi="Times New Roman" w:cs="Times New Roman"/>
+          <w:b w:val="0"/>
+          <w:color w:val="00000A"/>
+          <w:sz w:val="14"/>
+        </w:rPr>
+        <w:t xml:space="preserve">      </w:t>
+      </w:r>
+    </w:p>
+    <w:tbl>
+      <w:tblPr>
+        <w:tblW w:w="9171" w:type="dxa"/>
+        <w:tblInd w:w="160" w:type="dxa"/>
+        <w:tblBorders>
+          <w:top w:val="single" w:sz="8" w:space="0" w:color="000001"/>
+          <w:left w:val="single" w:sz="8" w:space="0" w:color="000001"/>
+          <w:bottom w:val="single" w:sz="8" w:space="0" w:color="000001"/>
+          <w:right w:val="single" w:sz="8" w:space="0" w:color="000001"/>
+          <w:insideH w:val="single" w:sz="8" w:space="0" w:color="000001"/>
+          <w:insideV w:val="single" w:sz="8" w:space="0" w:color="000001"/>
+        </w:tblBorders>
+        <w:tblCellMar>
+          <w:top w:w="100" w:type="dxa"/>
+          <w:left w:w="80" w:type="dxa"/>
+          <w:bottom w:w="100" w:type="dxa"/>
+          <w:right w:w="100" w:type="dxa"/>
+        </w:tblCellMar>
+        <w:tblLook w:val="04A0" w:firstRow="1" w:lastRow="0" w:firstColumn="1" w:lastColumn="0" w:noHBand="0" w:noVBand="1"/>
+      </w:tblPr>
+      <w:tblGrid>
+        <w:gridCol w:w="2288"/>
+        <w:gridCol w:w="2293"/>
+        <w:gridCol w:w="2285"/>
+        <w:gridCol w:w="2305"/>
+      </w:tblGrid>
+      <w:tr>
+        <w:tc>
+          <w:tcPr>
+            <w:tcW w:w="2288" w:type="dxa"/>
+            <w:tcBorders>
+              <w:top w:val="single" w:sz="8" w:space="0" w:color="000001"/>
+              <w:left w:val="single" w:sz="8" w:space="0" w:color="000001"/>
+              <w:bottom w:val="single" w:sz="8" w:space="0" w:color="000001"/>
+              <w:right w:val="single" w:sz="8" w:space="0" w:color="000001"/>
+            </w:tcBorders>
+            <w:shd w:val="clear" w:color="auto" w:fill="auto"/>
+            <w:tcMar>
+              <w:left w:w="80" w:type="dxa"/>
+            </w:tcMar>
+          </w:tcPr>
+          <w:p>
+            <w:pPr>
+              <w:ind w:left="100"/>
+              <w:rPr>
+                <w:rFonts w:ascii="Times New Roman" w:hAnsi="Times New Roman" w:cs="Times New Roman"/>
+                <w:b/>
+                <w:color w:val="00000A"/>
+              </w:rPr>
+            </w:pPr>
+            <w:r>
+              <w:rPr>
+                <w:rFonts w:ascii="Times New Roman" w:hAnsi="Times New Roman" w:cs="Times New Roman"/>
+                <w:b/>
+                <w:color w:val="00000A"/>
+              </w:rPr>
+              <w:t>Version</w:t>
+            </w:r>
+          </w:p>
+        </w:tc>
+        <w:tc>
+          <w:tcPr>
+            <w:tcW w:w="2293" w:type="dxa"/>
+            <w:tcBorders>
+              <w:top w:val="single" w:sz="8" w:space="0" w:color="000001"/>
+              <w:left w:val="single" w:sz="8" w:space="0" w:color="000001"/>
+              <w:bottom w:val="single" w:sz="8" w:space="0" w:color="000001"/>
+              <w:right w:val="single" w:sz="8" w:space="0" w:color="000001"/>
+            </w:tcBorders>
+            <w:shd w:val="clear" w:color="auto" w:fill="auto"/>
+            <w:tcMar>
+              <w:left w:w="80" w:type="dxa"/>
+            </w:tcMar>
+          </w:tcPr>
+          <w:p>
+            <w:pPr>
+              <w:ind w:left="100"/>
+              <w:rPr>
+                <w:rFonts w:ascii="Times New Roman" w:hAnsi="Times New Roman" w:cs="Times New Roman"/>
+                <w:b/>
+                <w:color w:val="00000A"/>
+              </w:rPr>
+            </w:pPr>
+            <w:r>
+              <w:rPr>
+                <w:rFonts w:ascii="Times New Roman" w:hAnsi="Times New Roman" w:cs="Times New Roman"/>
+                <w:b/>
+                <w:color w:val="00000A"/>
+              </w:rPr>
+              <w:t>Date</w:t>
+            </w:r>
+          </w:p>
+        </w:tc>
+        <w:tc>
+          <w:tcPr>
+            <w:tcW w:w="2285" w:type="dxa"/>
+            <w:tcBorders>
+              <w:top w:val="single" w:sz="8" w:space="0" w:color="000001"/>
+              <w:left w:val="single" w:sz="8" w:space="0" w:color="000001"/>
+              <w:bottom w:val="single" w:sz="8" w:space="0" w:color="000001"/>
+              <w:right w:val="single" w:sz="8" w:space="0" w:color="000001"/>
+            </w:tcBorders>
+            <w:shd w:val="clear" w:color="auto" w:fill="auto"/>
+            <w:tcMar>
+              <w:left w:w="80" w:type="dxa"/>
+            </w:tcMar>
+          </w:tcPr>
+          <w:p>
+            <w:pPr>
+              <w:ind w:left="100"/>
+              <w:rPr>
+                <w:rFonts w:ascii="Times New Roman" w:hAnsi="Times New Roman" w:cs="Times New Roman"/>
+                <w:b/>
+                <w:color w:val="00000A"/>
+              </w:rPr>
+            </w:pPr>
+            <w:r>
+              <w:rPr>
+                <w:rFonts w:ascii="Times New Roman" w:hAnsi="Times New Roman" w:cs="Times New Roman"/>
+                <w:b/>
+                <w:color w:val="00000A"/>
+              </w:rPr>
+              <w:t>Author</w:t>
+            </w:r>
+          </w:p>
+        </w:tc>
+        <w:tc>
+          <w:tcPr>
+            <w:tcW w:w="2305" w:type="dxa"/>
+            <w:tcBorders>
+              <w:top w:val="single" w:sz="8" w:space="0" w:color="000001"/>
+              <w:left w:val="single" w:sz="8" w:space="0" w:color="000001"/>
+              <w:bottom w:val="single" w:sz="8" w:space="0" w:color="000001"/>
+              <w:right w:val="single" w:sz="8" w:space="0" w:color="000001"/>
+            </w:tcBorders>
+            <w:shd w:val="clear" w:color="auto" w:fill="auto"/>
+            <w:tcMar>
+              <w:left w:w="80" w:type="dxa"/>
+            </w:tcMar>
+          </w:tcPr>
+          <w:p>
+            <w:pPr>
+              <w:ind w:left="100"/>
+              <w:rPr>
+                <w:rFonts w:ascii="Times New Roman" w:hAnsi="Times New Roman" w:cs="Times New Roman"/>
+                <w:b/>
+                <w:color w:val="00000A"/>
+              </w:rPr>
+            </w:pPr>
+            <w:r>
+              <w:rPr>
+                <w:rFonts w:ascii="Times New Roman" w:hAnsi="Times New Roman" w:cs="Times New Roman"/>
+                <w:b/>
+                <w:color w:val="00000A"/>
+              </w:rPr>
+              <w:t>Description (Including Page #’s)</w:t>
+            </w:r>
+          </w:p>
+        </w:tc>
+      </w:tr>
+      <w:tr>
+        <w:tc>
+          <w:tcPr>
+            <w:tcW w:w="2288" w:type="dxa"/>
+            <w:tcBorders>
+              <w:top w:val="single" w:sz="8" w:space="0" w:color="000001"/>
+              <w:left w:val="single" w:sz="8" w:space="0" w:color="000001"/>
+              <w:bottom w:val="single" w:sz="8" w:space="0" w:color="000001"/>
+              <w:right w:val="single" w:sz="8" w:space="0" w:color="000001"/>
+            </w:tcBorders>
+            <w:shd w:val="clear" w:color="auto" w:fill="auto"/>
+            <w:tcMar>
+              <w:left w:w="80" w:type="dxa"/>
+            </w:tcMar>
+          </w:tcPr>
+          <w:p>
+            <w:pPr>
+              <w:ind w:left="100"/>
+              <w:jc w:val="center"/>
+              <w:rPr>
+                <w:rFonts w:ascii="Times New Roman" w:hAnsi="Times New Roman" w:cs="Times New Roman"/>
+                <w:color w:val="00000A"/>
+              </w:rPr>
+            </w:pPr>
+            <w:r>
+              <w:rPr>
+                <w:rFonts w:ascii="Times New Roman" w:hAnsi="Times New Roman" w:cs="Times New Roman"/>
+                <w:color w:val="00000A"/>
+              </w:rPr>
+              <w:t>1.1</w:t>
+            </w:r>
+          </w:p>
+        </w:tc>
+        <w:tc>
+          <w:tcPr>
+            <w:tcW w:w="2293" w:type="dxa"/>
+            <w:tcBorders>
+              <w:top w:val="single" w:sz="8" w:space="0" w:color="000001"/>
+              <w:left w:val="single" w:sz="8" w:space="0" w:color="000001"/>
+              <w:bottom w:val="single" w:sz="8" w:space="0" w:color="000001"/>
+              <w:right w:val="single" w:sz="8" w:space="0" w:color="000001"/>
+            </w:tcBorders>
+            <w:shd w:val="clear" w:color="auto" w:fill="auto"/>
+            <w:tcMar>
+              <w:left w:w="80" w:type="dxa"/>
+            </w:tcMar>
+          </w:tcPr>
+          <w:p>
+            <w:pPr>
+              <w:jc w:val="center"/>
+              <w:rPr>
+                <w:rFonts w:ascii="Times New Roman" w:hAnsi="Times New Roman" w:cs="Times New Roman"/>
+                <w:color w:val="00000A"/>
+              </w:rPr>
+            </w:pPr>
+            <w:r>
+              <w:rPr>
+                <w:rFonts w:ascii="Times New Roman" w:hAnsi="Times New Roman" w:cs="Times New Roman"/>
+                <w:color w:val="00000A"/>
+              </w:rPr>
+              <w:t>03</w:t>
+            </w:r>
+            <w:r>
+              <w:rPr>
+                <w:rFonts w:ascii="Times New Roman" w:hAnsi="Times New Roman" w:cs="Times New Roman"/>
+                <w:color w:val="00000A"/>
+              </w:rPr>
+              <w:t>/</w:t>
+            </w:r>
+            <w:r>
+              <w:rPr>
+                <w:rFonts w:ascii="Times New Roman" w:hAnsi="Times New Roman" w:cs="Times New Roman"/>
+                <w:color w:val="00000A"/>
+              </w:rPr>
+              <w:t>28</w:t>
+            </w:r>
+            <w:r>
+              <w:rPr>
+                <w:rFonts w:ascii="Times New Roman" w:hAnsi="Times New Roman" w:cs="Times New Roman"/>
+                <w:color w:val="00000A"/>
+              </w:rPr>
+              <w:t>/2016</w:t>
+            </w:r>
+          </w:p>
+        </w:tc>
+        <w:tc>
+          <w:tcPr>
+            <w:tcW w:w="2285" w:type="dxa"/>
+            <w:tcBorders>
+              <w:top w:val="single" w:sz="8" w:space="0" w:color="000001"/>
+              <w:left w:val="single" w:sz="8" w:space="0" w:color="000001"/>
+              <w:bottom w:val="single" w:sz="8" w:space="0" w:color="000001"/>
+              <w:right w:val="single" w:sz="8" w:space="0" w:color="000001"/>
+            </w:tcBorders>
+            <w:shd w:val="clear" w:color="auto" w:fill="auto"/>
+            <w:tcMar>
+              <w:left w:w="80" w:type="dxa"/>
+            </w:tcMar>
+          </w:tcPr>
+          <w:p>
+            <w:pPr>
+              <w:ind w:left="100"/>
+              <w:rPr>
+                <w:rFonts w:ascii="Times New Roman" w:hAnsi="Times New Roman" w:cs="Times New Roman"/>
+                <w:color w:val="00000A"/>
+              </w:rPr>
+            </w:pPr>
+            <w:r>
+              <w:rPr>
+                <w:rFonts w:ascii="Times New Roman" w:hAnsi="Times New Roman" w:cs="Times New Roman"/>
+                <w:color w:val="00000A"/>
+              </w:rPr>
+              <w:t xml:space="preserve"> Ibra Cisse, Jason</w:t>
+            </w:r>
+          </w:p>
+        </w:tc>
+        <w:tc>
+          <w:tcPr>
+            <w:tcW w:w="2305" w:type="dxa"/>
+            <w:tcBorders>
+              <w:top w:val="single" w:sz="8" w:space="0" w:color="000001"/>
+              <w:left w:val="single" w:sz="8" w:space="0" w:color="000001"/>
+              <w:bottom w:val="single" w:sz="8" w:space="0" w:color="000001"/>
+              <w:right w:val="single" w:sz="8" w:space="0" w:color="000001"/>
+            </w:tcBorders>
+            <w:shd w:val="clear" w:color="auto" w:fill="auto"/>
+            <w:tcMar>
+              <w:left w:w="80" w:type="dxa"/>
+            </w:tcMar>
+          </w:tcPr>
+          <w:p>
+            <w:pPr>
+              <w:ind w:left="100"/>
+              <w:rPr>
+                <w:rFonts w:ascii="Times New Roman" w:hAnsi="Times New Roman" w:cs="Times New Roman"/>
+                <w:color w:val="00000A"/>
+              </w:rPr>
+            </w:pPr>
+            <w:r>
+              <w:rPr>
+                <w:rFonts w:ascii="Times New Roman" w:hAnsi="Times New Roman" w:cs="Times New Roman"/>
+                <w:color w:val="00000A"/>
+              </w:rPr>
+              <w:t xml:space="preserve"> Specification</w:t>
+            </w:r>
+          </w:p>
+        </w:tc>
+      </w:tr>
+      <w:tr>
+        <w:tc>
+          <w:tcPr>
+            <w:tcW w:w="2288" w:type="dxa"/>
+            <w:tcBorders>
+              <w:top w:val="single" w:sz="8" w:space="0" w:color="000001"/>
+              <w:left w:val="single" w:sz="8" w:space="0" w:color="000001"/>
+              <w:bottom w:val="single" w:sz="8" w:space="0" w:color="000001"/>
+              <w:right w:val="single" w:sz="8" w:space="0" w:color="000001"/>
+            </w:tcBorders>
+            <w:shd w:val="clear" w:color="auto" w:fill="auto"/>
+            <w:tcMar>
+              <w:left w:w="80" w:type="dxa"/>
+            </w:tcMar>
+          </w:tcPr>
+          <w:p>
+            <w:pPr>
+              <w:ind w:left="100"/>
+              <w:jc w:val="center"/>
+              <w:rPr>
+                <w:rFonts w:ascii="Times New Roman" w:hAnsi="Times New Roman" w:cs="Times New Roman"/>
+                <w:color w:val="00000A"/>
+              </w:rPr>
+            </w:pPr>
+            <w:r>
+              <w:rPr>
+                <w:rFonts w:ascii="Times New Roman" w:hAnsi="Times New Roman" w:cs="Times New Roman"/>
+                <w:color w:val="00000A"/>
+              </w:rPr>
+              <w:t>1.1</w:t>
+            </w:r>
+          </w:p>
+        </w:tc>
+        <w:tc>
+          <w:tcPr>
+            <w:tcW w:w="2293" w:type="dxa"/>
+            <w:tcBorders>
+              <w:top w:val="single" w:sz="8" w:space="0" w:color="000001"/>
+              <w:left w:val="single" w:sz="8" w:space="0" w:color="000001"/>
+              <w:bottom w:val="single" w:sz="8" w:space="0" w:color="000001"/>
+              <w:right w:val="single" w:sz="8" w:space="0" w:color="000001"/>
+            </w:tcBorders>
+            <w:shd w:val="clear" w:color="auto" w:fill="auto"/>
+            <w:tcMar>
+              <w:left w:w="80" w:type="dxa"/>
+            </w:tcMar>
+          </w:tcPr>
+          <w:p>
+            <w:pPr>
+              <w:jc w:val="center"/>
+            </w:pPr>
+            <w:r>
+              <w:rPr>
+                <w:rFonts w:ascii="Times New Roman" w:hAnsi="Times New Roman" w:cs="Times New Roman"/>
+                <w:color w:val="00000A"/>
+              </w:rPr>
+              <w:t>03/28/2016</w:t>
+            </w:r>
+          </w:p>
+        </w:tc>
+        <w:tc>
+          <w:tcPr>
+            <w:tcW w:w="2285" w:type="dxa"/>
+            <w:tcBorders>
+              <w:top w:val="single" w:sz="8" w:space="0" w:color="000001"/>
+              <w:left w:val="single" w:sz="8" w:space="0" w:color="000001"/>
+              <w:bottom w:val="single" w:sz="8" w:space="0" w:color="000001"/>
+              <w:right w:val="single" w:sz="8" w:space="0" w:color="000001"/>
+            </w:tcBorders>
+            <w:shd w:val="clear" w:color="auto" w:fill="auto"/>
+            <w:tcMar>
+              <w:left w:w="80" w:type="dxa"/>
+            </w:tcMar>
+          </w:tcPr>
+          <w:p>
+            <w:pPr>
+              <w:ind w:left="100"/>
+              <w:rPr>
+                <w:rFonts w:ascii="Times New Roman" w:hAnsi="Times New Roman" w:cs="Times New Roman"/>
+                <w:color w:val="00000A"/>
+              </w:rPr>
+            </w:pPr>
+            <w:r>
+              <w:rPr>
+                <w:rFonts w:ascii="Times New Roman" w:hAnsi="Times New Roman" w:cs="Times New Roman"/>
+                <w:color w:val="00000A"/>
+              </w:rPr>
+              <w:t>Ibra Cisse, Jason</w:t>
+            </w:r>
+          </w:p>
+        </w:tc>
+        <w:tc>
+          <w:tcPr>
+            <w:tcW w:w="2305" w:type="dxa"/>
+            <w:tcBorders>
+              <w:top w:val="single" w:sz="8" w:space="0" w:color="000001"/>
+              <w:left w:val="single" w:sz="8" w:space="0" w:color="000001"/>
+              <w:bottom w:val="single" w:sz="8" w:space="0" w:color="000001"/>
+              <w:right w:val="single" w:sz="8" w:space="0" w:color="000001"/>
+            </w:tcBorders>
+            <w:shd w:val="clear" w:color="auto" w:fill="auto"/>
+            <w:tcMar>
+              <w:left w:w="80" w:type="dxa"/>
+            </w:tcMar>
+          </w:tcPr>
+          <w:p>
+            <w:pPr>
+              <w:ind w:left="100"/>
+              <w:rPr>
+                <w:rFonts w:ascii="Times New Roman" w:hAnsi="Times New Roman" w:cs="Times New Roman"/>
+                <w:color w:val="00000A"/>
+              </w:rPr>
+            </w:pPr>
+            <w:r>
+              <w:rPr>
+                <w:rFonts w:ascii="Times New Roman" w:hAnsi="Times New Roman" w:cs="Times New Roman"/>
+                <w:color w:val="00000A"/>
+              </w:rPr>
+              <w:t>Requirements</w:t>
+            </w:r>
+          </w:p>
+        </w:tc>
+      </w:tr>
+      <w:tr>
+        <w:tc>
+          <w:tcPr>
+            <w:tcW w:w="2288" w:type="dxa"/>
+            <w:tcBorders>
+              <w:top w:val="single" w:sz="8" w:space="0" w:color="000001"/>
+              <w:left w:val="single" w:sz="8" w:space="0" w:color="000001"/>
+              <w:bottom w:val="single" w:sz="8" w:space="0" w:color="000001"/>
+              <w:right w:val="single" w:sz="8" w:space="0" w:color="000001"/>
+            </w:tcBorders>
+            <w:shd w:val="clear" w:color="auto" w:fill="auto"/>
+            <w:tcMar>
+              <w:left w:w="80" w:type="dxa"/>
+            </w:tcMar>
+          </w:tcPr>
+          <w:p>
+            <w:pPr>
+              <w:ind w:left="100"/>
+              <w:jc w:val="center"/>
+              <w:rPr>
+                <w:rFonts w:ascii="Times New Roman" w:hAnsi="Times New Roman" w:cs="Times New Roman"/>
+                <w:color w:val="00000A"/>
+              </w:rPr>
+            </w:pPr>
+            <w:r>
+              <w:rPr>
+                <w:rFonts w:ascii="Times New Roman" w:hAnsi="Times New Roman" w:cs="Times New Roman"/>
+                <w:color w:val="00000A"/>
+              </w:rPr>
+              <w:t>1.1</w:t>
+            </w:r>
+          </w:p>
+        </w:tc>
+        <w:tc>
+          <w:tcPr>
+            <w:tcW w:w="2293" w:type="dxa"/>
+            <w:tcBorders>
+              <w:top w:val="single" w:sz="8" w:space="0" w:color="000001"/>
+              <w:left w:val="single" w:sz="8" w:space="0" w:color="000001"/>
+              <w:bottom w:val="single" w:sz="8" w:space="0" w:color="000001"/>
+              <w:right w:val="single" w:sz="8" w:space="0" w:color="000001"/>
+            </w:tcBorders>
+            <w:shd w:val="clear" w:color="auto" w:fill="auto"/>
+            <w:tcMar>
+              <w:left w:w="80" w:type="dxa"/>
+            </w:tcMar>
+          </w:tcPr>
+          <w:p>
+            <w:pPr>
+              <w:jc w:val="center"/>
+            </w:pPr>
+            <w:r>
+              <w:rPr>
+                <w:rFonts w:ascii="Times New Roman" w:hAnsi="Times New Roman" w:cs="Times New Roman"/>
+                <w:color w:val="00000A"/>
+              </w:rPr>
+              <w:t>03/28/2016</w:t>
+            </w:r>
+          </w:p>
+        </w:tc>
+        <w:tc>
+          <w:tcPr>
+            <w:tcW w:w="2285" w:type="dxa"/>
+            <w:tcBorders>
+              <w:top w:val="single" w:sz="8" w:space="0" w:color="000001"/>
+              <w:left w:val="single" w:sz="8" w:space="0" w:color="000001"/>
+              <w:bottom w:val="single" w:sz="8" w:space="0" w:color="000001"/>
+              <w:right w:val="single" w:sz="8" w:space="0" w:color="000001"/>
+            </w:tcBorders>
+            <w:shd w:val="clear" w:color="auto" w:fill="auto"/>
+            <w:tcMar>
+              <w:left w:w="80" w:type="dxa"/>
+            </w:tcMar>
+          </w:tcPr>
+          <w:p>
+            <w:pPr>
+              <w:ind w:left="100"/>
+              <w:rPr>
+                <w:rFonts w:ascii="Times New Roman" w:hAnsi="Times New Roman" w:cs="Times New Roman"/>
+                <w:color w:val="00000A"/>
+              </w:rPr>
+            </w:pPr>
+            <w:r>
+              <w:rPr>
+                <w:rFonts w:ascii="Times New Roman" w:hAnsi="Times New Roman" w:cs="Times New Roman"/>
+                <w:color w:val="00000A"/>
+              </w:rPr>
+              <w:t xml:space="preserve"> Ibra Cisse, Jason</w:t>
+            </w:r>
+          </w:p>
+        </w:tc>
+        <w:tc>
+          <w:tcPr>
+            <w:tcW w:w="2305" w:type="dxa"/>
+            <w:tcBorders>
+              <w:top w:val="single" w:sz="8" w:space="0" w:color="000001"/>
+              <w:left w:val="single" w:sz="8" w:space="0" w:color="000001"/>
+              <w:bottom w:val="single" w:sz="8" w:space="0" w:color="000001"/>
+              <w:right w:val="single" w:sz="8" w:space="0" w:color="000001"/>
+            </w:tcBorders>
+            <w:shd w:val="clear" w:color="auto" w:fill="auto"/>
+            <w:tcMar>
+              <w:left w:w="80" w:type="dxa"/>
+            </w:tcMar>
+          </w:tcPr>
+          <w:p>
+            <w:pPr>
+              <w:ind w:left="100"/>
+              <w:rPr>
+                <w:rFonts w:ascii="Times New Roman" w:hAnsi="Times New Roman" w:cs="Times New Roman"/>
+                <w:color w:val="00000A"/>
+              </w:rPr>
+            </w:pPr>
+            <w:r>
+              <w:rPr>
+                <w:rFonts w:ascii="Times New Roman" w:hAnsi="Times New Roman" w:cs="Times New Roman"/>
+                <w:color w:val="00000A"/>
+              </w:rPr>
+              <w:t>Software Management PLAN</w:t>
+            </w:r>
+          </w:p>
+        </w:tc>
+      </w:tr>
+      <w:tr>
+        <w:tc>
+          <w:tcPr>
+            <w:tcW w:w="2288" w:type="dxa"/>
+            <w:tcBorders>
+              <w:top w:val="single" w:sz="8" w:space="0" w:color="000001"/>
+              <w:left w:val="single" w:sz="8" w:space="0" w:color="000001"/>
+              <w:bottom w:val="single" w:sz="8" w:space="0" w:color="000001"/>
+              <w:right w:val="single" w:sz="8" w:space="0" w:color="000001"/>
+            </w:tcBorders>
+            <w:shd w:val="clear" w:color="auto" w:fill="auto"/>
+            <w:tcMar>
+              <w:left w:w="80" w:type="dxa"/>
+            </w:tcMar>
+          </w:tcPr>
+          <w:p>
+            <w:pPr>
+              <w:ind w:left="100"/>
+              <w:jc w:val="center"/>
+              <w:rPr>
+                <w:rFonts w:ascii="Times New Roman" w:hAnsi="Times New Roman" w:cs="Times New Roman"/>
+                <w:color w:val="00000A"/>
+              </w:rPr>
+            </w:pPr>
+            <w:r>
+              <w:rPr>
+                <w:rFonts w:ascii="Times New Roman" w:hAnsi="Times New Roman" w:cs="Times New Roman"/>
+                <w:color w:val="00000A"/>
+              </w:rPr>
+              <w:t>1.1</w:t>
+            </w:r>
+          </w:p>
+        </w:tc>
+        <w:tc>
+          <w:tcPr>
+            <w:tcW w:w="2293" w:type="dxa"/>
+            <w:tcBorders>
+              <w:top w:val="single" w:sz="8" w:space="0" w:color="000001"/>
+              <w:left w:val="single" w:sz="8" w:space="0" w:color="000001"/>
+              <w:bottom w:val="single" w:sz="8" w:space="0" w:color="000001"/>
+              <w:right w:val="single" w:sz="8" w:space="0" w:color="000001"/>
+            </w:tcBorders>
+            <w:shd w:val="clear" w:color="auto" w:fill="auto"/>
+            <w:tcMar>
+              <w:left w:w="80" w:type="dxa"/>
+            </w:tcMar>
+          </w:tcPr>
+          <w:p>
+            <w:pPr>
+              <w:jc w:val="center"/>
+            </w:pPr>
+            <w:r>
+              <w:rPr>
+                <w:rFonts w:ascii="Times New Roman" w:hAnsi="Times New Roman" w:cs="Times New Roman"/>
+                <w:color w:val="00000A"/>
+              </w:rPr>
+              <w:t>03/28/2016</w:t>
+            </w:r>
+          </w:p>
+        </w:tc>
+        <w:tc>
+          <w:tcPr>
+            <w:tcW w:w="2285" w:type="dxa"/>
+            <w:tcBorders>
+              <w:top w:val="single" w:sz="8" w:space="0" w:color="000001"/>
+              <w:left w:val="single" w:sz="8" w:space="0" w:color="000001"/>
+              <w:bottom w:val="single" w:sz="8" w:space="0" w:color="000001"/>
+              <w:right w:val="single" w:sz="8" w:space="0" w:color="000001"/>
+            </w:tcBorders>
+            <w:shd w:val="clear" w:color="auto" w:fill="auto"/>
+            <w:tcMar>
+              <w:left w:w="80" w:type="dxa"/>
+            </w:tcMar>
+          </w:tcPr>
+          <w:p>
+            <w:pPr>
+              <w:ind w:left="100"/>
+              <w:rPr>
+                <w:rFonts w:ascii="Times New Roman" w:hAnsi="Times New Roman" w:cs="Times New Roman"/>
+                <w:color w:val="00000A"/>
+              </w:rPr>
+            </w:pPr>
+            <w:r>
+              <w:rPr>
+                <w:rFonts w:ascii="Times New Roman" w:hAnsi="Times New Roman" w:cs="Times New Roman"/>
+                <w:color w:val="00000A"/>
+              </w:rPr>
+              <w:t xml:space="preserve"> All Team</w:t>
+            </w:r>
+          </w:p>
+        </w:tc>
+        <w:tc>
+          <w:tcPr>
+            <w:tcW w:w="2305" w:type="dxa"/>
+            <w:tcBorders>
+              <w:top w:val="single" w:sz="8" w:space="0" w:color="000001"/>
+              <w:left w:val="single" w:sz="8" w:space="0" w:color="000001"/>
+              <w:bottom w:val="single" w:sz="8" w:space="0" w:color="000001"/>
+              <w:right w:val="single" w:sz="8" w:space="0" w:color="000001"/>
+            </w:tcBorders>
+            <w:shd w:val="clear" w:color="auto" w:fill="auto"/>
+            <w:tcMar>
+              <w:left w:w="80" w:type="dxa"/>
+            </w:tcMar>
+          </w:tcPr>
+          <w:p>
+            <w:pPr>
+              <w:ind w:left="100"/>
+              <w:rPr>
+                <w:rFonts w:ascii="Times New Roman" w:hAnsi="Times New Roman" w:cs="Times New Roman"/>
+                <w:color w:val="00000A"/>
+              </w:rPr>
+            </w:pPr>
+            <w:r>
+              <w:rPr>
+                <w:rFonts w:ascii="Times New Roman" w:hAnsi="Times New Roman" w:cs="Times New Roman"/>
+                <w:color w:val="00000A"/>
+              </w:rPr>
+              <w:t xml:space="preserve"> Presentation slides</w:t>
+            </w:r>
+          </w:p>
+        </w:tc>
+      </w:tr>
+    </w:tbl>
+    <w:p>
+      <w:pPr>
+        <w:pStyle w:val="Heading2"/>
+        <w:rPr>
+          <w:rFonts w:ascii="Times New Roman" w:eastAsia="Times New Roman" w:hAnsi="Times New Roman" w:cs="Times New Roman"/>
+          <w:b w:val="0"/>
+          <w:color w:val="00000A"/>
+          <w:sz w:val="14"/>
+        </w:rPr>
+      </w:pPr>
+    </w:p>
+    <w:p>
+      <w:pPr>
+        <w:pStyle w:val="Heading2"/>
+        <w:rPr>
+          <w:rFonts w:ascii="Times New Roman" w:eastAsia="Times New Roman" w:hAnsi="Times New Roman" w:cs="Times New Roman"/>
+          <w:b w:val="0"/>
+          <w:color w:val="00000A"/>
+          <w:sz w:val="14"/>
+        </w:rPr>
+      </w:pPr>
+    </w:p>
+    <w:p>
+      <w:pPr>
+        <w:pStyle w:val="Heading2"/>
+        <w:rPr>
+          <w:rFonts w:ascii="Times New Roman" w:eastAsia="Times New Roman" w:hAnsi="Times New Roman" w:cs="Times New Roman"/>
           <w:color w:val="00000A"/>
           <w:sz w:val="38"/>
         </w:rPr>
       </w:pPr>
+      <w:bookmarkStart w:id="58" w:name="_GoBack"/>
+      <w:bookmarkEnd w:id="58"/>
       <w:r>
         <w:rPr>
           <w:rFonts w:ascii="Times New Roman" w:eastAsia="Times New Roman" w:hAnsi="Times New Roman" w:cs="Times New Roman"/>
@@ -18406,7 +20419,7 @@
           <w:color w:val="00000A"/>
           <w:sz w:val="14"/>
         </w:rPr>
-        <w:t xml:space="preserve">           </w:t>
+        <w:t xml:space="preserve">     </w:t>
       </w:r>
       <w:r>
         <w:rPr>
@@ -18492,21 +20505,8 @@
           <w:numId w:val="2"/>
         </w:numPr>
       </w:pPr>
-      <w:proofErr w:type="spellStart"/>
-      <w:r>
-        <w:t>Ibra</w:t>
-      </w:r>
-      <w:proofErr w:type="spellEnd"/>
-      <w:r>
-        <w:t xml:space="preserve"> </w:t>
-      </w:r>
-      <w:proofErr w:type="spellStart"/>
-      <w:r>
-        <w:t>Cisse</w:t>
-      </w:r>
-      <w:proofErr w:type="spellEnd"/>
-      <w:r>
-        <w:t xml:space="preserve"> </w:t>
+      <w:r>
+        <w:t xml:space="preserve">Ibra Cisse </w:t>
       </w:r>
     </w:p>
     <w:p>
@@ -18546,6 +20546,7 @@
           <w:color w:val="00000A"/>
           <w:sz w:val="50"/>
         </w:rPr>
+        <w:lastRenderedPageBreak/>
         <w:t>Appendices</w:t>
       </w:r>
       <w:bookmarkEnd w:id="61"/>
@@ -18788,7 +20789,7 @@
 </file>
 
 <file path=word/endnotes.xml><?xml version="1.0" encoding="utf-8"?>
-<w:endnotes xmlns:wpc="http://schemas.microsoft.com/office/word/2010/wordprocessingCanvas" xmlns:cx="http://schemas.microsoft.com/office/drawing/2014/chartex" xmlns:cx1="http://schemas.microsoft.com/office/drawing/2015/9/8/chartex" xmlns:mc="http://schemas.openxmlformats.org/markup-compatibility/2006" xmlns:o="urn:schemas-microsoft-com:office:office" xmlns:r="http://schemas.openxmlformats.org/officeDocument/2006/relationships" xmlns:m="http://schemas.openxmlformats.org/officeDocument/2006/math" xmlns:v="urn:schemas-microsoft-com:vml" xmlns:wp14="http://schemas.microsoft.com/office/word/2010/wordprocessingDrawing" xmlns:wp="http://schemas.openxmlformats.org/drawingml/2006/wordprocessingDrawing" xmlns:w10="urn:schemas-microsoft-com:office:word" xmlns:w="http://schemas.openxmlformats.org/wordprocessingml/2006/main" xmlns:w14="http://schemas.microsoft.com/office/word/2010/wordml" xmlns:w15="http://schemas.microsoft.com/office/word/2012/wordml" xmlns:w16se="http://schemas.microsoft.com/office/word/2015/wordml/symex" xmlns:wpg="http://schemas.microsoft.com/office/word/2010/wordprocessingGroup" xmlns:wpi="http://schemas.microsoft.com/office/word/2010/wordprocessingInk" xmlns:wne="http://schemas.microsoft.com/office/word/2006/wordml" xmlns:wps="http://schemas.microsoft.com/office/word/2010/wordprocessingShape" mc:Ignorable="w14 w15 w16se wp14">
+<w:endnotes xmlns:wpc="http://schemas.microsoft.com/office/word/2010/wordprocessingCanvas" xmlns:mc="http://schemas.openxmlformats.org/markup-compatibility/2006" xmlns:o="urn:schemas-microsoft-com:office:office" xmlns:r="http://schemas.openxmlformats.org/officeDocument/2006/relationships" xmlns:m="http://schemas.openxmlformats.org/officeDocument/2006/math" xmlns:v="urn:schemas-microsoft-com:vml" xmlns:wp14="http://schemas.microsoft.com/office/word/2010/wordprocessingDrawing" xmlns:wp="http://schemas.openxmlformats.org/drawingml/2006/wordprocessingDrawing" xmlns:w10="urn:schemas-microsoft-com:office:word" xmlns:w="http://schemas.openxmlformats.org/wordprocessingml/2006/main" xmlns:w14="http://schemas.microsoft.com/office/word/2010/wordml" xmlns:w15="http://schemas.microsoft.com/office/word/2012/wordml" xmlns:wpg="http://schemas.microsoft.com/office/word/2010/wordprocessingGroup" xmlns:wpi="http://schemas.microsoft.com/office/word/2010/wordprocessingInk" xmlns:wne="http://schemas.microsoft.com/office/word/2006/wordml" xmlns:wps="http://schemas.microsoft.com/office/word/2010/wordprocessingShape" mc:Ignorable="w14 w15 wp14">
   <w:endnote w:type="separator" w:id="-1">
     <w:p>
       <w:pPr>
@@ -18813,7 +20814,7 @@
 </file>
 
 <file path=word/footnotes.xml><?xml version="1.0" encoding="utf-8"?>
-<w:footnotes xmlns:wpc="http://schemas.microsoft.com/office/word/2010/wordprocessingCanvas" xmlns:cx="http://schemas.microsoft.com/office/drawing/2014/chartex" xmlns:cx1="http://schemas.microsoft.com/office/drawing/2015/9/8/chartex" xmlns:mc="http://schemas.openxmlformats.org/markup-compatibility/2006" xmlns:o="urn:schemas-microsoft-com:office:office" xmlns:r="http://schemas.openxmlformats.org/officeDocument/2006/relationships" xmlns:m="http://schemas.openxmlformats.org/officeDocument/2006/math" xmlns:v="urn:schemas-microsoft-com:vml" xmlns:wp14="http://schemas.microsoft.com/office/word/2010/wordprocessingDrawing" xmlns:wp="http://schemas.openxmlformats.org/drawingml/2006/wordprocessingDrawing" xmlns:w10="urn:schemas-microsoft-com:office:word" xmlns:w="http://schemas.openxmlformats.org/wordprocessingml/2006/main" xmlns:w14="http://schemas.microsoft.com/office/word/2010/wordml" xmlns:w15="http://schemas.microsoft.com/office/word/2012/wordml" xmlns:w16se="http://schemas.microsoft.com/office/word/2015/wordml/symex" xmlns:wpg="http://schemas.microsoft.com/office/word/2010/wordprocessingGroup" xmlns:wpi="http://schemas.microsoft.com/office/word/2010/wordprocessingInk" xmlns:wne="http://schemas.microsoft.com/office/word/2006/wordml" xmlns:wps="http://schemas.microsoft.com/office/word/2010/wordprocessingShape" mc:Ignorable="w14 w15 w16se wp14">
+<w:footnotes xmlns:wpc="http://schemas.microsoft.com/office/word/2010/wordprocessingCanvas" xmlns:mc="http://schemas.openxmlformats.org/markup-compatibility/2006" xmlns:o="urn:schemas-microsoft-com:office:office" xmlns:r="http://schemas.openxmlformats.org/officeDocument/2006/relationships" xmlns:m="http://schemas.openxmlformats.org/officeDocument/2006/math" xmlns:v="urn:schemas-microsoft-com:vml" xmlns:wp14="http://schemas.microsoft.com/office/word/2010/wordprocessingDrawing" xmlns:wp="http://schemas.openxmlformats.org/drawingml/2006/wordprocessingDrawing" xmlns:w10="urn:schemas-microsoft-com:office:word" xmlns:w="http://schemas.openxmlformats.org/wordprocessingml/2006/main" xmlns:w14="http://schemas.microsoft.com/office/word/2010/wordml" xmlns:w15="http://schemas.microsoft.com/office/word/2012/wordml" xmlns:wpg="http://schemas.microsoft.com/office/word/2010/wordprocessingGroup" xmlns:wpi="http://schemas.microsoft.com/office/word/2010/wordprocessingInk" xmlns:wne="http://schemas.microsoft.com/office/word/2006/wordml" xmlns:wps="http://schemas.microsoft.com/office/word/2010/wordprocessingShape" mc:Ignorable="w14 w15 wp14">
   <w:footnote w:type="separator" w:id="-1">
     <w:p>
       <w:pPr>
@@ -18838,7 +20839,7 @@
 </file>
 
 <file path=word/header1.xml><?xml version="1.0" encoding="utf-8"?>
-<w:hdr xmlns:wpc="http://schemas.microsoft.com/office/word/2010/wordprocessingCanvas" xmlns:cx="http://schemas.microsoft.com/office/drawing/2014/chartex" xmlns:cx1="http://schemas.microsoft.com/office/drawing/2015/9/8/chartex" xmlns:mc="http://schemas.openxmlformats.org/markup-compatibility/2006" xmlns:o="urn:schemas-microsoft-com:office:office" xmlns:r="http://schemas.openxmlformats.org/officeDocument/2006/relationships" xmlns:m="http://schemas.openxmlformats.org/officeDocument/2006/math" xmlns:v="urn:schemas-microsoft-com:vml" xmlns:wp14="http://schemas.microsoft.com/office/word/2010/wordprocessingDrawing" xmlns:wp="http://schemas.openxmlformats.org/drawingml/2006/wordprocessingDrawing" xmlns:w10="urn:schemas-microsoft-com:office:word" xmlns:w="http://schemas.openxmlformats.org/wordprocessingml/2006/main" xmlns:w14="http://schemas.microsoft.com/office/word/2010/wordml" xmlns:w15="http://schemas.microsoft.com/office/word/2012/wordml" xmlns:w16se="http://schemas.microsoft.com/office/word/2015/wordml/symex" xmlns:wpg="http://schemas.microsoft.com/office/word/2010/wordprocessingGroup" xmlns:wpi="http://schemas.microsoft.com/office/word/2010/wordprocessingInk" xmlns:wne="http://schemas.microsoft.com/office/word/2006/wordml" xmlns:wps="http://schemas.microsoft.com/office/word/2010/wordprocessingShape" mc:Ignorable="w14 w15 w16se wp14">
+<w:hdr xmlns:wpc="http://schemas.microsoft.com/office/word/2010/wordprocessingCanvas" xmlns:mc="http://schemas.openxmlformats.org/markup-compatibility/2006" xmlns:o="urn:schemas-microsoft-com:office:office" xmlns:r="http://schemas.openxmlformats.org/officeDocument/2006/relationships" xmlns:m="http://schemas.openxmlformats.org/officeDocument/2006/math" xmlns:v="urn:schemas-microsoft-com:vml" xmlns:wp14="http://schemas.microsoft.com/office/word/2010/wordprocessingDrawing" xmlns:wp="http://schemas.openxmlformats.org/drawingml/2006/wordprocessingDrawing" xmlns:w10="urn:schemas-microsoft-com:office:word" xmlns:w="http://schemas.openxmlformats.org/wordprocessingml/2006/main" xmlns:w14="http://schemas.microsoft.com/office/word/2010/wordml" xmlns:w15="http://schemas.microsoft.com/office/word/2012/wordml" xmlns:wpg="http://schemas.microsoft.com/office/word/2010/wordprocessingGroup" xmlns:wpi="http://schemas.microsoft.com/office/word/2010/wordprocessingInk" xmlns:wne="http://schemas.microsoft.com/office/word/2006/wordml" xmlns:wps="http://schemas.microsoft.com/office/word/2010/wordprocessingShape" mc:Ignorable="w14 w15 wp14">
   <w:p>
     <w:pPr>
       <w:pStyle w:val="Header"/>
@@ -18886,7 +20887,7 @@
         <w:bCs/>
         <w:noProof/>
       </w:rPr>
-      <w:t>16</w:t>
+      <w:t>18</w:t>
     </w:r>
     <w:r>
       <w:rPr>
@@ -18925,7 +20926,7 @@
         <w:bCs/>
         <w:noProof/>
       </w:rPr>
-      <w:t>16</w:t>
+      <w:t>19</w:t>
     </w:r>
     <w:r>
       <w:rPr>
@@ -18939,7 +20940,7 @@
 </file>
 
 <file path=word/numbering.xml><?xml version="1.0" encoding="utf-8"?>
-<w:numbering xmlns:wpc="http://schemas.microsoft.com/office/word/2010/wordprocessingCanvas" xmlns:cx="http://schemas.microsoft.com/office/drawing/2014/chartex" xmlns:cx1="http://schemas.microsoft.com/office/drawing/2015/9/8/chartex" xmlns:mc="http://schemas.openxmlformats.org/markup-compatibility/2006" xmlns:o="urn:schemas-microsoft-com:office:office" xmlns:r="http://schemas.openxmlformats.org/officeDocument/2006/relationships" xmlns:m="http://schemas.openxmlformats.org/officeDocument/2006/math" xmlns:v="urn:schemas-microsoft-com:vml" xmlns:wp14="http://schemas.microsoft.com/office/word/2010/wordprocessingDrawing" xmlns:wp="http://schemas.openxmlformats.org/drawingml/2006/wordprocessingDrawing" xmlns:w10="urn:schemas-microsoft-com:office:word" xmlns:w="http://schemas.openxmlformats.org/wordprocessingml/2006/main" xmlns:w14="http://schemas.microsoft.com/office/word/2010/wordml" xmlns:w15="http://schemas.microsoft.com/office/word/2012/wordml" xmlns:w16se="http://schemas.microsoft.com/office/word/2015/wordml/symex" xmlns:wpg="http://schemas.microsoft.com/office/word/2010/wordprocessingGroup" xmlns:wpi="http://schemas.microsoft.com/office/word/2010/wordprocessingInk" xmlns:wne="http://schemas.microsoft.com/office/word/2006/wordml" xmlns:wps="http://schemas.microsoft.com/office/word/2010/wordprocessingShape" mc:Ignorable="w14 w15 w16se wp14">
+<w:numbering xmlns:wpc="http://schemas.microsoft.com/office/word/2010/wordprocessingCanvas" xmlns:mc="http://schemas.openxmlformats.org/markup-compatibility/2006" xmlns:o="urn:schemas-microsoft-com:office:office" xmlns:r="http://schemas.openxmlformats.org/officeDocument/2006/relationships" xmlns:m="http://schemas.openxmlformats.org/officeDocument/2006/math" xmlns:v="urn:schemas-microsoft-com:vml" xmlns:wp14="http://schemas.microsoft.com/office/word/2010/wordprocessingDrawing" xmlns:wp="http://schemas.openxmlformats.org/drawingml/2006/wordprocessingDrawing" xmlns:w10="urn:schemas-microsoft-com:office:word" xmlns:w="http://schemas.openxmlformats.org/wordprocessingml/2006/main" xmlns:w14="http://schemas.microsoft.com/office/word/2010/wordml" xmlns:w15="http://schemas.microsoft.com/office/word/2012/wordml" xmlns:wpg="http://schemas.microsoft.com/office/word/2010/wordprocessingGroup" xmlns:wpi="http://schemas.microsoft.com/office/word/2010/wordprocessingInk" xmlns:wne="http://schemas.microsoft.com/office/word/2006/wordml" xmlns:wps="http://schemas.microsoft.com/office/word/2010/wordprocessingShape" mc:Ignorable="w14 w15 wp14">
   <w:abstractNum w:abstractNumId="0" w15:restartNumberingAfterBreak="0">
     <w:nsid w:val="573F425F"/>
     <w:multiLevelType w:val="multilevel"/>
@@ -19400,7 +21401,7 @@
 </file>
 
 <file path=word/styles.xml><?xml version="1.0" encoding="utf-8"?>
-<w:styles xmlns:mc="http://schemas.openxmlformats.org/markup-compatibility/2006" xmlns:r="http://schemas.openxmlformats.org/officeDocument/2006/relationships" xmlns:w="http://schemas.openxmlformats.org/wordprocessingml/2006/main" xmlns:w14="http://schemas.microsoft.com/office/word/2010/wordml" xmlns:w15="http://schemas.microsoft.com/office/word/2012/wordml" xmlns:w16se="http://schemas.microsoft.com/office/word/2015/wordml/symex" mc:Ignorable="w14 w15 w16se">
+<w:styles xmlns:mc="http://schemas.openxmlformats.org/markup-compatibility/2006" xmlns:r="http://schemas.openxmlformats.org/officeDocument/2006/relationships" xmlns:w="http://schemas.openxmlformats.org/wordprocessingml/2006/main" xmlns:w14="http://schemas.microsoft.com/office/word/2010/wordml" xmlns:w15="http://schemas.microsoft.com/office/word/2012/wordml" mc:Ignorable="w14 w15">
   <w:docDefaults>
     <w:rPrDefault>
       <w:rPr>
@@ -20756,7 +22757,7 @@
 </file>
 
 <file path=customXml/itemProps1.xml><?xml version="1.0" encoding="utf-8"?>
-<ds:datastoreItem xmlns:ds="http://schemas.openxmlformats.org/officeDocument/2006/customXml" ds:itemID="{5962BC53-FFF1-46E1-90C3-7C0402A968DF}">
+<ds:datastoreItem xmlns:ds="http://schemas.openxmlformats.org/officeDocument/2006/customXml" ds:itemID="{1AC90E2C-3ED4-4DD9-894D-8DDF762CA15B}">
   <ds:schemaRefs>
     <ds:schemaRef ds:uri="http://schemas.openxmlformats.org/officeDocument/2006/bibliography"/>
   </ds:schemaRefs>

</xml_diff>

<commit_message>
adding complete management plan
</commit_message>
<xml_diff>
--- a/projectDocumentation/Complete_Software_Project_Management_Plan.docx
+++ b/projectDocumentation/Complete_Software_Project_Management_Plan.docx
@@ -1,6 +1,6 @@
 
 <file path=word/document.xml><?xml version="1.0" encoding="utf-8"?>
-<w:document xmlns:wpc="http://schemas.microsoft.com/office/word/2010/wordprocessingCanvas" xmlns:cx="http://schemas.microsoft.com/office/drawing/2014/chartex" xmlns:cx1="http://schemas.microsoft.com/office/drawing/2015/9/8/chartex" xmlns:mc="http://schemas.openxmlformats.org/markup-compatibility/2006" xmlns:o="urn:schemas-microsoft-com:office:office" xmlns:r="http://schemas.openxmlformats.org/officeDocument/2006/relationships" xmlns:m="http://schemas.openxmlformats.org/officeDocument/2006/math" xmlns:v="urn:schemas-microsoft-com:vml" xmlns:wp14="http://schemas.microsoft.com/office/word/2010/wordprocessingDrawing" xmlns:wp="http://schemas.openxmlformats.org/drawingml/2006/wordprocessingDrawing" xmlns:w10="urn:schemas-microsoft-com:office:word" xmlns:w="http://schemas.openxmlformats.org/wordprocessingml/2006/main" xmlns:w14="http://schemas.microsoft.com/office/word/2010/wordml" xmlns:w15="http://schemas.microsoft.com/office/word/2012/wordml" xmlns:w16se="http://schemas.microsoft.com/office/word/2015/wordml/symex" xmlns:wpg="http://schemas.microsoft.com/office/word/2010/wordprocessingGroup" xmlns:wpi="http://schemas.microsoft.com/office/word/2010/wordprocessingInk" xmlns:wne="http://schemas.microsoft.com/office/word/2006/wordml" xmlns:wps="http://schemas.microsoft.com/office/word/2010/wordprocessingShape" mc:Ignorable="w14 w15 w16se wp14">
+<w:document xmlns:wpc="http://schemas.microsoft.com/office/word/2010/wordprocessingCanvas" xmlns:mc="http://schemas.openxmlformats.org/markup-compatibility/2006" xmlns:o="urn:schemas-microsoft-com:office:office" xmlns:r="http://schemas.openxmlformats.org/officeDocument/2006/relationships" xmlns:m="http://schemas.openxmlformats.org/officeDocument/2006/math" xmlns:v="urn:schemas-microsoft-com:vml" xmlns:wp14="http://schemas.microsoft.com/office/word/2010/wordprocessingDrawing" xmlns:wp="http://schemas.openxmlformats.org/drawingml/2006/wordprocessingDrawing" xmlns:w10="urn:schemas-microsoft-com:office:word" xmlns:w="http://schemas.openxmlformats.org/wordprocessingml/2006/main" xmlns:w14="http://schemas.microsoft.com/office/word/2010/wordml" xmlns:w15="http://schemas.microsoft.com/office/word/2012/wordml" xmlns:wpg="http://schemas.microsoft.com/office/word/2010/wordprocessingGroup" xmlns:wpi="http://schemas.microsoft.com/office/word/2010/wordprocessingInk" xmlns:wne="http://schemas.microsoft.com/office/word/2006/wordml" xmlns:wps="http://schemas.microsoft.com/office/word/2010/wordprocessingShape" mc:Ignorable="w14 w15 wp14">
   <w:background w:color="FFFFFF"/>
   <w:body>
     <w:p>
@@ -5110,6 +5110,13 @@
               </w:rPr>
               <w:t xml:space="preserve"> </w:t>
             </w:r>
+            <w:r>
+              <w:rPr>
+                <w:rFonts w:ascii="Times New Roman" w:hAnsi="Times New Roman" w:cs="Times New Roman"/>
+                <w:color w:val="00000A"/>
+              </w:rPr>
+              <w:t>02/17/2016</w:t>
+            </w:r>
           </w:p>
         </w:tc>
         <w:tc>
@@ -5223,7 +5230,11 @@
               <w:left w:w="80" w:type="dxa"/>
             </w:tcMar>
           </w:tcPr>
-          <w:p/>
+          <w:p>
+            <w:r>
+              <w:t>04/15/2016</w:t>
+            </w:r>
+          </w:p>
         </w:tc>
         <w:tc>
           <w:tcPr>
@@ -5342,6 +5353,13 @@
               </w:rPr>
               <w:t xml:space="preserve"> </w:t>
             </w:r>
+            <w:r>
+              <w:rPr>
+                <w:rFonts w:ascii="Times New Roman" w:hAnsi="Times New Roman" w:cs="Times New Roman"/>
+                <w:color w:val="00000A"/>
+              </w:rPr>
+              <w:t>04/30/2016</w:t>
+            </w:r>
           </w:p>
         </w:tc>
         <w:tc>
@@ -5455,7 +5473,11 @@
               <w:left w:w="80" w:type="dxa"/>
             </w:tcMar>
           </w:tcPr>
-          <w:p/>
+          <w:p>
+            <w:r>
+              <w:t>02/17/2016</w:t>
+            </w:r>
+          </w:p>
         </w:tc>
         <w:tc>
           <w:tcPr>
@@ -5560,7 +5582,11 @@
               <w:left w:w="80" w:type="dxa"/>
             </w:tcMar>
           </w:tcPr>
-          <w:p/>
+          <w:p>
+            <w:r>
+              <w:t>04/30/2016</w:t>
+            </w:r>
+          </w:p>
         </w:tc>
         <w:tc>
           <w:tcPr>
@@ -5676,6 +5702,9 @@
             <w:pPr>
               <w:ind w:left="100"/>
             </w:pPr>
+            <w:r>
+              <w:t>04/30/2016</w:t>
+            </w:r>
           </w:p>
         </w:tc>
         <w:tc>
@@ -6009,25 +6038,7 @@
           <w:color w:val="00000A"/>
           <w:sz w:val="24"/>
         </w:rPr>
-        <w:t xml:space="preserve">The plan will be updated weekly and on an unscheduled basis as necessary. Scheduled update will </w:t>
-      </w:r>
-      <w:proofErr w:type="gramStart"/>
-      <w:r>
-        <w:rPr>
-          <w:rFonts w:ascii="Times New Roman" w:hAnsi="Times New Roman" w:cs="Times New Roman"/>
-          <w:color w:val="00000A"/>
-          <w:sz w:val="24"/>
-        </w:rPr>
-        <w:t>occurs</w:t>
-      </w:r>
-      <w:proofErr w:type="gramEnd"/>
-      <w:r>
-        <w:rPr>
-          <w:rFonts w:ascii="Times New Roman" w:hAnsi="Times New Roman" w:cs="Times New Roman"/>
-          <w:color w:val="00000A"/>
-          <w:sz w:val="24"/>
-        </w:rPr>
-        <w:t xml:space="preserve"> every Saturday morning between 8am and 12pm.</w:t>
+        <w:t>The plan will be updated weekly and on an unscheduled basis as necessary. Scheduled update will occurs every Saturday morning between 8am and 12pm.</w:t>
       </w:r>
     </w:p>
     <w:p>
@@ -6589,6 +6600,13 @@
               </w:rPr>
               <w:t>GitHub</w:t>
             </w:r>
+            <w:r>
+              <w:rPr>
+                <w:rFonts w:ascii="Times New Roman" w:hAnsi="Times New Roman" w:cs="Times New Roman"/>
+                <w:color w:val="00000A"/>
+              </w:rPr>
+              <w:t>, Google Drive, Dropbox</w:t>
+            </w:r>
           </w:p>
         </w:tc>
         <w:tc>
@@ -7378,25 +7396,7 @@
           <w:color w:val="00000A"/>
           <w:sz w:val="24"/>
         </w:rPr>
-        <w:t xml:space="preserve">client, </w:t>
-      </w:r>
-      <w:proofErr w:type="spellStart"/>
-      <w:r>
-        <w:rPr>
-          <w:rFonts w:ascii="Times New Roman" w:hAnsi="Times New Roman" w:cs="Times New Roman"/>
-          <w:color w:val="00000A"/>
-          <w:sz w:val="24"/>
-        </w:rPr>
-        <w:t>Shengli</w:t>
-      </w:r>
-      <w:proofErr w:type="spellEnd"/>
-      <w:r>
-        <w:rPr>
-          <w:rFonts w:ascii="Times New Roman" w:hAnsi="Times New Roman" w:cs="Times New Roman"/>
-          <w:color w:val="00000A"/>
-          <w:sz w:val="24"/>
-        </w:rPr>
-        <w:t xml:space="preserve"> Yuan, </w:t>
+        <w:t xml:space="preserve">client, Shengli Yuan, </w:t>
       </w:r>
       <w:r>
         <w:rPr>
@@ -7875,39 +7875,7 @@
                 <w:rFonts w:ascii="Times New Roman" w:hAnsi="Times New Roman" w:cs="Times New Roman"/>
                 <w:color w:val="00000A"/>
               </w:rPr>
-              <w:t xml:space="preserve"> </w:t>
-            </w:r>
-            <w:proofErr w:type="spellStart"/>
-            <w:r>
-              <w:rPr>
-                <w:rFonts w:ascii="Times New Roman" w:hAnsi="Times New Roman" w:cs="Times New Roman"/>
-                <w:color w:val="00000A"/>
-              </w:rPr>
-              <w:t>Ibra</w:t>
-            </w:r>
-            <w:proofErr w:type="spellEnd"/>
-            <w:r>
-              <w:rPr>
-                <w:rFonts w:ascii="Times New Roman" w:hAnsi="Times New Roman" w:cs="Times New Roman"/>
-                <w:color w:val="00000A"/>
-              </w:rPr>
-              <w:t xml:space="preserve"> </w:t>
-            </w:r>
-            <w:proofErr w:type="spellStart"/>
-            <w:r>
-              <w:rPr>
-                <w:rFonts w:ascii="Times New Roman" w:hAnsi="Times New Roman" w:cs="Times New Roman"/>
-                <w:color w:val="00000A"/>
-              </w:rPr>
-              <w:t>Cisse</w:t>
-            </w:r>
-            <w:proofErr w:type="spellEnd"/>
-            <w:r>
-              <w:rPr>
-                <w:rFonts w:ascii="Times New Roman" w:hAnsi="Times New Roman" w:cs="Times New Roman"/>
-                <w:color w:val="00000A"/>
-              </w:rPr>
-              <w:t>, Eddie, Jason</w:t>
+              <w:t xml:space="preserve"> Ibra Cisse, Eddie, Jason</w:t>
             </w:r>
           </w:p>
         </w:tc>
@@ -8000,37 +7968,12 @@
                 <w:color w:val="00000A"/>
               </w:rPr>
             </w:pPr>
-            <w:proofErr w:type="spellStart"/>
-            <w:r>
-              <w:rPr>
-                <w:rFonts w:ascii="Times New Roman" w:hAnsi="Times New Roman" w:cs="Times New Roman"/>
-                <w:color w:val="00000A"/>
-              </w:rPr>
-              <w:t>Ibra</w:t>
-            </w:r>
-            <w:proofErr w:type="spellEnd"/>
-            <w:r>
-              <w:rPr>
-                <w:rFonts w:ascii="Times New Roman" w:hAnsi="Times New Roman" w:cs="Times New Roman"/>
-                <w:color w:val="00000A"/>
-              </w:rPr>
-              <w:t xml:space="preserve"> </w:t>
-            </w:r>
-            <w:proofErr w:type="spellStart"/>
-            <w:r>
-              <w:rPr>
-                <w:rFonts w:ascii="Times New Roman" w:hAnsi="Times New Roman" w:cs="Times New Roman"/>
-                <w:color w:val="00000A"/>
-              </w:rPr>
-              <w:t>Cisse</w:t>
-            </w:r>
-            <w:proofErr w:type="spellEnd"/>
-            <w:r>
-              <w:rPr>
-                <w:rFonts w:ascii="Times New Roman" w:hAnsi="Times New Roman" w:cs="Times New Roman"/>
-                <w:color w:val="00000A"/>
-              </w:rPr>
-              <w:t>, Eddie, Jason, Carrie, Alexis, Alfonso</w:t>
+            <w:r>
+              <w:rPr>
+                <w:rFonts w:ascii="Times New Roman" w:hAnsi="Times New Roman" w:cs="Times New Roman"/>
+                <w:color w:val="00000A"/>
+              </w:rPr>
+              <w:t>Ibra Cisse, Eddie, Jason, Carrie, Alexis, Alfonso</w:t>
             </w:r>
           </w:p>
         </w:tc>
@@ -8121,44 +8064,22 @@
               <w:rPr>
                 <w:rFonts w:ascii="Times New Roman" w:hAnsi="Times New Roman" w:cs="Times New Roman"/>
                 <w:color w:val="00000A"/>
-              </w:rPr>
-            </w:pPr>
-            <w:proofErr w:type="spellStart"/>
-            <w:r>
-              <w:rPr>
-                <w:rFonts w:ascii="Times New Roman" w:hAnsi="Times New Roman" w:cs="Times New Roman"/>
-                <w:color w:val="00000A"/>
-              </w:rPr>
-              <w:t>Ibra</w:t>
-            </w:r>
-            <w:proofErr w:type="spellEnd"/>
-            <w:r>
-              <w:rPr>
-                <w:rFonts w:ascii="Times New Roman" w:hAnsi="Times New Roman" w:cs="Times New Roman"/>
-                <w:color w:val="00000A"/>
-              </w:rPr>
-              <w:t xml:space="preserve"> </w:t>
-            </w:r>
-            <w:proofErr w:type="spellStart"/>
-            <w:r>
-              <w:rPr>
-                <w:rFonts w:ascii="Times New Roman" w:hAnsi="Times New Roman" w:cs="Times New Roman"/>
-                <w:color w:val="00000A"/>
-              </w:rPr>
-              <w:t>Cisse</w:t>
-            </w:r>
-            <w:proofErr w:type="spellEnd"/>
-            <w:r>
-              <w:rPr>
-                <w:rFonts w:ascii="Times New Roman" w:hAnsi="Times New Roman" w:cs="Times New Roman"/>
-                <w:color w:val="00000A"/>
-              </w:rPr>
-              <w:t xml:space="preserve">, </w:t>
-            </w:r>
-            <w:r>
-              <w:rPr>
-                <w:rFonts w:ascii="Times New Roman" w:hAnsi="Times New Roman" w:cs="Times New Roman"/>
-                <w:color w:val="00000A"/>
+                <w:lang w:val="fr-FR"/>
+              </w:rPr>
+            </w:pPr>
+            <w:r>
+              <w:rPr>
+                <w:rFonts w:ascii="Times New Roman" w:hAnsi="Times New Roman" w:cs="Times New Roman"/>
+                <w:color w:val="00000A"/>
+                <w:lang w:val="fr-FR"/>
+              </w:rPr>
+              <w:t xml:space="preserve">Ibra Cisse, </w:t>
+            </w:r>
+            <w:r>
+              <w:rPr>
+                <w:rFonts w:ascii="Times New Roman" w:hAnsi="Times New Roman" w:cs="Times New Roman"/>
+                <w:color w:val="00000A"/>
+                <w:lang w:val="fr-FR"/>
               </w:rPr>
               <w:t>Eddie, Jason, Carrie, Alexis, A</w:t>
             </w:r>
@@ -8166,6 +8087,7 @@
               <w:rPr>
                 <w:rFonts w:ascii="Times New Roman" w:hAnsi="Times New Roman" w:cs="Times New Roman"/>
                 <w:color w:val="00000A"/>
+                <w:lang w:val="fr-FR"/>
               </w:rPr>
               <w:t>fonso</w:t>
             </w:r>
@@ -8258,6 +8180,7 @@
               <w:rPr>
                 <w:rFonts w:ascii="Times New Roman" w:hAnsi="Times New Roman" w:cs="Times New Roman"/>
                 <w:color w:val="00000A"/>
+                <w:lang w:val="fr-FR"/>
               </w:rPr>
             </w:pPr>
             <w:r>
@@ -8267,42 +8190,19 @@
               </w:rPr>
               <w:t xml:space="preserve"> </w:t>
             </w:r>
-            <w:proofErr w:type="spellStart"/>
-            <w:r>
-              <w:rPr>
-                <w:rFonts w:ascii="Times New Roman" w:hAnsi="Times New Roman" w:cs="Times New Roman"/>
-                <w:color w:val="00000A"/>
-              </w:rPr>
-              <w:t>Ibra</w:t>
-            </w:r>
-            <w:proofErr w:type="spellEnd"/>
-            <w:r>
-              <w:rPr>
-                <w:rFonts w:ascii="Times New Roman" w:hAnsi="Times New Roman" w:cs="Times New Roman"/>
-                <w:color w:val="00000A"/>
-              </w:rPr>
-              <w:t xml:space="preserve"> </w:t>
-            </w:r>
-            <w:proofErr w:type="spellStart"/>
-            <w:r>
-              <w:rPr>
-                <w:rFonts w:ascii="Times New Roman" w:hAnsi="Times New Roman" w:cs="Times New Roman"/>
-                <w:color w:val="00000A"/>
-              </w:rPr>
-              <w:t>Cisse</w:t>
-            </w:r>
-            <w:proofErr w:type="spellEnd"/>
-            <w:r>
-              <w:rPr>
-                <w:rFonts w:ascii="Times New Roman" w:hAnsi="Times New Roman" w:cs="Times New Roman"/>
-                <w:color w:val="00000A"/>
-              </w:rPr>
-              <w:t xml:space="preserve">, </w:t>
-            </w:r>
-            <w:r>
-              <w:rPr>
-                <w:rFonts w:ascii="Times New Roman" w:hAnsi="Times New Roman" w:cs="Times New Roman"/>
-                <w:color w:val="00000A"/>
+            <w:r>
+              <w:rPr>
+                <w:rFonts w:ascii="Times New Roman" w:hAnsi="Times New Roman" w:cs="Times New Roman"/>
+                <w:color w:val="00000A"/>
+                <w:lang w:val="fr-FR"/>
+              </w:rPr>
+              <w:t xml:space="preserve">Ibra Cisse, </w:t>
+            </w:r>
+            <w:r>
+              <w:rPr>
+                <w:rFonts w:ascii="Times New Roman" w:hAnsi="Times New Roman" w:cs="Times New Roman"/>
+                <w:color w:val="00000A"/>
+                <w:lang w:val="fr-FR"/>
               </w:rPr>
               <w:t>Eddie, Jason, Carrie, Alexis, A</w:t>
             </w:r>
@@ -8310,6 +8210,7 @@
               <w:rPr>
                 <w:rFonts w:ascii="Times New Roman" w:hAnsi="Times New Roman" w:cs="Times New Roman"/>
                 <w:color w:val="00000A"/>
+                <w:lang w:val="fr-FR"/>
               </w:rPr>
               <w:t>fonso</w:t>
             </w:r>
@@ -8322,12 +8223,14 @@
         <w:rPr>
           <w:rFonts w:ascii="Times New Roman" w:hAnsi="Times New Roman" w:cs="Times New Roman"/>
           <w:color w:val="00000A"/>
+          <w:lang w:val="fr-FR"/>
         </w:rPr>
       </w:pPr>
       <w:r>
         <w:rPr>
           <w:rFonts w:ascii="Times New Roman" w:hAnsi="Times New Roman" w:cs="Times New Roman"/>
           <w:color w:val="00000A"/>
+          <w:lang w:val="fr-FR"/>
         </w:rPr>
         <w:t xml:space="preserve"> </w:t>
       </w:r>
@@ -8347,6 +8250,7 @@
           <w:b w:val="0"/>
           <w:color w:val="00000A"/>
           <w:sz w:val="14"/>
+          <w:lang w:val="fr-FR"/>
         </w:rPr>
         <w:lastRenderedPageBreak/>
         <w:t xml:space="preserve">       </w:t>
@@ -9012,6 +8916,13 @@
                 <w:color w:val="00000A"/>
               </w:rPr>
             </w:pPr>
+            <w:r>
+              <w:rPr>
+                <w:rFonts w:ascii="Times New Roman" w:hAnsi="Times New Roman" w:cs="Times New Roman"/>
+                <w:color w:val="00000A"/>
+              </w:rPr>
+              <w:t>completed</w:t>
+            </w:r>
           </w:p>
         </w:tc>
         <w:tc>
@@ -9097,6 +9008,13 @@
                 <w:color w:val="00000A"/>
               </w:rPr>
             </w:pPr>
+            <w:r>
+              <w:rPr>
+                <w:rFonts w:ascii="Times New Roman" w:hAnsi="Times New Roman" w:cs="Times New Roman"/>
+                <w:color w:val="00000A"/>
+              </w:rPr>
+              <w:t>complete</w:t>
+            </w:r>
           </w:p>
         </w:tc>
         <w:tc>
@@ -9267,6 +9185,13 @@
                 <w:color w:val="00000A"/>
               </w:rPr>
             </w:pPr>
+            <w:r>
+              <w:rPr>
+                <w:rFonts w:ascii="Times New Roman" w:hAnsi="Times New Roman" w:cs="Times New Roman"/>
+                <w:color w:val="00000A"/>
+              </w:rPr>
+              <w:t>completed</w:t>
+            </w:r>
           </w:p>
         </w:tc>
         <w:tc>
@@ -9352,6 +9277,13 @@
                 <w:color w:val="00000A"/>
               </w:rPr>
             </w:pPr>
+            <w:r>
+              <w:rPr>
+                <w:rFonts w:ascii="Times New Roman" w:hAnsi="Times New Roman" w:cs="Times New Roman"/>
+                <w:color w:val="00000A"/>
+              </w:rPr>
+              <w:t>completed</w:t>
+            </w:r>
           </w:p>
         </w:tc>
         <w:tc>
@@ -9437,6 +9369,13 @@
                 <w:color w:val="00000A"/>
               </w:rPr>
             </w:pPr>
+            <w:r>
+              <w:rPr>
+                <w:rFonts w:ascii="Times New Roman" w:hAnsi="Times New Roman" w:cs="Times New Roman"/>
+                <w:color w:val="00000A"/>
+              </w:rPr>
+              <w:t>completed</w:t>
+            </w:r>
           </w:p>
         </w:tc>
         <w:tc>
@@ -9524,6 +9463,13 @@
                 <w:color w:val="00000A"/>
               </w:rPr>
             </w:pPr>
+            <w:r>
+              <w:rPr>
+                <w:rFonts w:ascii="Times New Roman" w:hAnsi="Times New Roman" w:cs="Times New Roman"/>
+                <w:color w:val="00000A"/>
+              </w:rPr>
+              <w:t>completed</w:t>
+            </w:r>
           </w:p>
         </w:tc>
         <w:tc>
@@ -9612,6 +9558,13 @@
                 <w:color w:val="00000A"/>
               </w:rPr>
             </w:pPr>
+            <w:r>
+              <w:rPr>
+                <w:rFonts w:ascii="Times New Roman" w:hAnsi="Times New Roman" w:cs="Times New Roman"/>
+                <w:color w:val="00000A"/>
+              </w:rPr>
+              <w:t>Completed</w:t>
+            </w:r>
           </w:p>
         </w:tc>
         <w:tc>
@@ -9699,6 +9652,13 @@
                 <w:color w:val="00000A"/>
               </w:rPr>
             </w:pPr>
+            <w:r>
+              <w:rPr>
+                <w:rFonts w:ascii="Times New Roman" w:hAnsi="Times New Roman" w:cs="Times New Roman"/>
+                <w:color w:val="00000A"/>
+              </w:rPr>
+              <w:t>completed</w:t>
+            </w:r>
           </w:p>
         </w:tc>
         <w:tc>
@@ -9784,6 +9744,13 @@
                 <w:color w:val="00000A"/>
               </w:rPr>
             </w:pPr>
+            <w:r>
+              <w:rPr>
+                <w:rFonts w:ascii="Times New Roman" w:hAnsi="Times New Roman" w:cs="Times New Roman"/>
+                <w:color w:val="00000A"/>
+              </w:rPr>
+              <w:t>In progress</w:t>
+            </w:r>
           </w:p>
         </w:tc>
         <w:tc>
@@ -9869,6 +9836,13 @@
                 <w:color w:val="00000A"/>
               </w:rPr>
             </w:pPr>
+            <w:r>
+              <w:rPr>
+                <w:rFonts w:ascii="Times New Roman" w:hAnsi="Times New Roman" w:cs="Times New Roman"/>
+                <w:color w:val="00000A"/>
+              </w:rPr>
+              <w:t>In progress</w:t>
+            </w:r>
           </w:p>
         </w:tc>
         <w:tc>
@@ -10507,7 +10481,6 @@
               </w:rPr>
               <w:t xml:space="preserve">Jason, </w:t>
             </w:r>
-            <w:proofErr w:type="spellStart"/>
             <w:r>
               <w:rPr>
                 <w:rFonts w:ascii="Times New Roman" w:hAnsi="Times New Roman" w:cs="Times New Roman"/>
@@ -10515,7 +10488,6 @@
               </w:rPr>
               <w:t>Ibra</w:t>
             </w:r>
-            <w:proofErr w:type="spellEnd"/>
           </w:p>
         </w:tc>
         <w:tc>
@@ -10552,7 +10524,7 @@
                 <w:rFonts w:ascii="Times New Roman" w:hAnsi="Times New Roman" w:cs="Times New Roman"/>
                 <w:color w:val="00000A"/>
               </w:rPr>
-              <w:t>Showing improvement</w:t>
+              <w:t>Major improvement toward team communication and work ethics</w:t>
             </w:r>
           </w:p>
         </w:tc>
@@ -10648,6 +10620,13 @@
                 <w:color w:val="00000A"/>
               </w:rPr>
               <w:t xml:space="preserve"> </w:t>
+            </w:r>
+            <w:r>
+              <w:rPr>
+                <w:rFonts w:ascii="Times New Roman" w:hAnsi="Times New Roman" w:cs="Times New Roman"/>
+                <w:color w:val="00000A"/>
+              </w:rPr>
+              <w:t>Meetings and One on One review with each team member is done by Eddie and Ibra.  Each team member already evaluated and given a standard of where they stand.</w:t>
             </w:r>
           </w:p>
         </w:tc>
@@ -10739,6 +10718,7 @@
           <w:color w:val="00000A"/>
           <w:sz w:val="14"/>
         </w:rPr>
+        <w:lastRenderedPageBreak/>
         <w:t xml:space="preserve">              </w:t>
       </w:r>
       <w:r>
@@ -10794,7 +10774,6 @@
           <w:color w:val="00000A"/>
           <w:sz w:val="14"/>
         </w:rPr>
-        <w:lastRenderedPageBreak/>
         <w:t xml:space="preserve">              </w:t>
       </w:r>
       <w:r>
@@ -12445,6 +12424,13 @@
               </w:rPr>
               <w:t xml:space="preserve"> </w:t>
             </w:r>
+            <w:r>
+              <w:rPr>
+                <w:rFonts w:ascii="Times New Roman" w:hAnsi="Times New Roman" w:cs="Times New Roman"/>
+                <w:color w:val="00000A"/>
+              </w:rPr>
+              <w:t>Team lead and sub team lead.  Passed to each Developer and SQA as well as secretary.</w:t>
+            </w:r>
           </w:p>
         </w:tc>
       </w:tr>
@@ -12479,6 +12465,7 @@
                 <w:rFonts w:ascii="Times New Roman" w:hAnsi="Times New Roman" w:cs="Times New Roman"/>
                 <w:color w:val="00000A"/>
               </w:rPr>
+              <w:lastRenderedPageBreak/>
               <w:t xml:space="preserve"> Designing the game</w:t>
             </w:r>
           </w:p>
@@ -12604,6 +12591,13 @@
                 <w:color w:val="00000A"/>
               </w:rPr>
               <w:t xml:space="preserve"> </w:t>
+            </w:r>
+            <w:r>
+              <w:rPr>
+                <w:rFonts w:ascii="Times New Roman" w:hAnsi="Times New Roman" w:cs="Times New Roman"/>
+                <w:color w:val="00000A"/>
+              </w:rPr>
+              <w:t>All members of the team</w:t>
             </w:r>
           </w:p>
         </w:tc>
@@ -12663,7 +12657,6 @@
           <w:color w:val="00000A"/>
           <w:sz w:val="14"/>
         </w:rPr>
-        <w:lastRenderedPageBreak/>
         <w:t xml:space="preserve">           </w:t>
       </w:r>
       <w:r>
@@ -13400,6 +13393,48 @@
               </w:rPr>
               <w:t xml:space="preserve"> </w:t>
             </w:r>
+            <w:r>
+              <w:rPr>
+                <w:rFonts w:ascii="Times New Roman" w:hAnsi="Times New Roman" w:cs="Times New Roman"/>
+                <w:color w:val="00000A"/>
+              </w:rPr>
+              <w:t>Re-Assign</w:t>
+            </w:r>
+            <w:r>
+              <w:rPr>
+                <w:rFonts w:ascii="Times New Roman" w:hAnsi="Times New Roman" w:cs="Times New Roman"/>
+                <w:color w:val="00000A"/>
+              </w:rPr>
+              <w:t>ed roles based on team members performance in order to bring the best of each team</w:t>
+            </w:r>
+            <w:r>
+              <w:rPr>
+                <w:rFonts w:ascii="Times New Roman" w:hAnsi="Times New Roman" w:cs="Times New Roman"/>
+                <w:color w:val="00000A"/>
+              </w:rPr>
+              <w:t xml:space="preserve"> member</w:t>
+            </w:r>
+            <w:r>
+              <w:rPr>
+                <w:rFonts w:ascii="Times New Roman" w:hAnsi="Times New Roman" w:cs="Times New Roman"/>
+                <w:color w:val="00000A"/>
+              </w:rPr>
+              <w:t>.  Several roles were altered in order to bri</w:t>
+            </w:r>
+            <w:r>
+              <w:rPr>
+                <w:rFonts w:ascii="Times New Roman" w:hAnsi="Times New Roman" w:cs="Times New Roman"/>
+                <w:color w:val="00000A"/>
+              </w:rPr>
+              <w:t>ng a fast and nature environment for the team to make major improvement and speedy progress</w:t>
+            </w:r>
+            <w:r>
+              <w:rPr>
+                <w:rFonts w:ascii="Times New Roman" w:hAnsi="Times New Roman" w:cs="Times New Roman"/>
+                <w:color w:val="00000A"/>
+              </w:rPr>
+              <w:t>.</w:t>
+            </w:r>
           </w:p>
         </w:tc>
       </w:tr>
@@ -13434,6 +13469,7 @@
                 <w:rFonts w:ascii="Times New Roman" w:hAnsi="Times New Roman" w:cs="Times New Roman"/>
                 <w:color w:val="00000A"/>
               </w:rPr>
+              <w:lastRenderedPageBreak/>
               <w:t xml:space="preserve"> Archiving project materials</w:t>
             </w:r>
           </w:p>
@@ -13497,6 +13533,20 @@
                 <w:color w:val="00000A"/>
               </w:rPr>
               <w:t xml:space="preserve"> </w:t>
+            </w:r>
+            <w:r>
+              <w:rPr>
+                <w:rFonts w:ascii="Times New Roman" w:hAnsi="Times New Roman" w:cs="Times New Roman"/>
+                <w:color w:val="00000A"/>
+              </w:rPr>
+              <w:t>All documentation and project codes along with builds</w:t>
+            </w:r>
+            <w:r>
+              <w:rPr>
+                <w:rFonts w:ascii="Times New Roman" w:hAnsi="Times New Roman" w:cs="Times New Roman"/>
+                <w:color w:val="00000A"/>
+              </w:rPr>
+              <w:t xml:space="preserve"> will be left in the repository for anyone to check out and make improvement.</w:t>
             </w:r>
           </w:p>
         </w:tc>
@@ -13596,6 +13646,20 @@
               </w:rPr>
               <w:t xml:space="preserve"> </w:t>
             </w:r>
+            <w:r>
+              <w:rPr>
+                <w:rFonts w:ascii="Times New Roman" w:hAnsi="Times New Roman" w:cs="Times New Roman"/>
+                <w:color w:val="00000A"/>
+              </w:rPr>
+              <w:t>In progress</w:t>
+            </w:r>
+            <w:r>
+              <w:rPr>
+                <w:rFonts w:ascii="Times New Roman" w:hAnsi="Times New Roman" w:cs="Times New Roman"/>
+                <w:color w:val="00000A"/>
+              </w:rPr>
+              <w:t>….</w:t>
+            </w:r>
           </w:p>
         </w:tc>
       </w:tr>
@@ -13673,7 +13737,6 @@
           <w:color w:val="00000A"/>
           <w:sz w:val="50"/>
         </w:rPr>
-        <w:lastRenderedPageBreak/>
         <w:t>6. Technical Process Plans</w:t>
       </w:r>
       <w:bookmarkEnd w:id="31"/>
@@ -13946,6 +14009,14 @@
         </w:rPr>
         <w:t>. The main extension used is the new GIT extension from Microsoft TFS</w:t>
       </w:r>
+      <w:r>
+        <w:rPr>
+          <w:rFonts w:ascii="Times New Roman" w:hAnsi="Times New Roman" w:cs="Times New Roman"/>
+          <w:color w:val="00000A"/>
+          <w:sz w:val="24"/>
+        </w:rPr>
+        <w:t>.  Using QT Creator facilitated the creation of GUI interface.</w:t>
+      </w:r>
     </w:p>
     <w:p>
       <w:pPr>
@@ -14054,6 +14125,7 @@
           <w:color w:val="00000A"/>
           <w:sz w:val="24"/>
         </w:rPr>
+        <w:lastRenderedPageBreak/>
         <w:t>GIT is the version control tool, used and the repository of the project files resides on GITHUB, a public GIT hosting provider. https://github.com/Amatarasu/</w:t>
       </w:r>
     </w:p>
@@ -14116,6 +14188,14 @@
         </w:rPr>
         <w:t>Visio for all diagrams, flowchart</w:t>
       </w:r>
+      <w:r>
+        <w:rPr>
+          <w:rFonts w:ascii="Times New Roman" w:hAnsi="Times New Roman" w:cs="Times New Roman"/>
+          <w:color w:val="00000A"/>
+          <w:sz w:val="24"/>
+        </w:rPr>
+        <w:t>, draw.io</w:t>
+      </w:r>
     </w:p>
     <w:p>
       <w:pPr>
@@ -14136,9 +14216,8 @@
           <w:color w:val="00000A"/>
           <w:sz w:val="24"/>
         </w:rPr>
-        <w:t xml:space="preserve">GitHub and </w:t>
-      </w:r>
-      <w:proofErr w:type="spellStart"/>
+        <w:t xml:space="preserve">GitHub, </w:t>
+      </w:r>
       <w:r>
         <w:rPr>
           <w:rFonts w:ascii="Times New Roman" w:hAnsi="Times New Roman" w:cs="Times New Roman"/>
@@ -14147,7 +14226,14 @@
         </w:rPr>
         <w:t>DropBox</w:t>
       </w:r>
-      <w:proofErr w:type="spellEnd"/>
+      <w:r>
+        <w:rPr>
+          <w:rFonts w:ascii="Times New Roman" w:hAnsi="Times New Roman" w:cs="Times New Roman"/>
+          <w:color w:val="00000A"/>
+          <w:sz w:val="24"/>
+        </w:rPr>
+        <w:t>, and Google Drive</w:t>
+      </w:r>
       <w:r>
         <w:rPr>
           <w:rFonts w:ascii="Times New Roman" w:hAnsi="Times New Roman" w:cs="Times New Roman"/>
@@ -14268,7 +14354,65 @@
           <w:color w:val="00000A"/>
           <w:sz w:val="24"/>
         </w:rPr>
-        <w:t>The testing workflow of the Unified Process will be performed</w:t>
+        <w:t>The testing workflow of the U</w:t>
+      </w:r>
+      <w:r>
+        <w:rPr>
+          <w:rFonts w:ascii="Times New Roman" w:hAnsi="Times New Roman" w:cs="Times New Roman"/>
+          <w:color w:val="00000A"/>
+          <w:sz w:val="24"/>
+        </w:rPr>
+        <w:t>nified Process will be perform using none functional design and functional design.</w:t>
+      </w:r>
+      <w:r>
+        <w:rPr>
+          <w:rFonts w:ascii="Times New Roman" w:hAnsi="Times New Roman" w:cs="Times New Roman"/>
+          <w:color w:val="00000A"/>
+          <w:sz w:val="24"/>
+        </w:rPr>
+        <w:t xml:space="preserve">  Along the non-functional design, the inspection testing was applied which covered each design for overview, preparation, inspection, rework and follow up.</w:t>
+      </w:r>
+    </w:p>
+    <w:p>
+      <w:pPr>
+        <w:rPr>
+          <w:rFonts w:ascii="Times New Roman" w:hAnsi="Times New Roman" w:cs="Times New Roman"/>
+          <w:color w:val="00000A"/>
+          <w:sz w:val="24"/>
+        </w:rPr>
+      </w:pPr>
+      <w:r>
+        <w:rPr>
+          <w:rFonts w:ascii="Times New Roman" w:hAnsi="Times New Roman" w:cs="Times New Roman"/>
+          <w:color w:val="00000A"/>
+          <w:sz w:val="24"/>
+        </w:rPr>
+        <w:t>For a completed testing phase, Glass Box was more suited to our design along with pathway.</w:t>
+      </w:r>
+    </w:p>
+    <w:p>
+      <w:pPr>
+        <w:rPr>
+          <w:rFonts w:ascii="Times New Roman" w:hAnsi="Times New Roman" w:cs="Times New Roman"/>
+          <w:color w:val="00000A"/>
+          <w:sz w:val="24"/>
+        </w:rPr>
+      </w:pPr>
+      <w:r>
+        <w:rPr>
+          <w:rFonts w:ascii="Times New Roman" w:hAnsi="Times New Roman" w:cs="Times New Roman"/>
+          <w:color w:val="00000A"/>
+          <w:sz w:val="24"/>
+        </w:rPr>
+        <w:t>Each section or portion of the code was tested by going through expected and unexpected input which pr</w:t>
+      </w:r>
+      <w:r>
+        <w:rPr>
+          <w:rFonts w:ascii="Times New Roman" w:hAnsi="Times New Roman" w:cs="Times New Roman"/>
+          <w:color w:val="00000A"/>
+          <w:sz w:val="24"/>
+        </w:rPr>
+        <w:t>oduces outcomes.  Each unexpected outcome will be thrown into an exception handler to prevent crash from the program.</w:t>
       </w:r>
     </w:p>
     <w:p>
@@ -14364,7 +14508,6 @@
           <w:color w:val="00000A"/>
           <w:sz w:val="14"/>
         </w:rPr>
-        <w:lastRenderedPageBreak/>
         <w:t xml:space="preserve">           </w:t>
       </w:r>
       <w:r>
@@ -14535,7 +14678,16 @@
           <w:color w:val="00000A"/>
           <w:sz w:val="24"/>
         </w:rPr>
-        <w:t xml:space="preserve">All the project deliverables are to be considered as configuration items. The configuration item as well as its file would be named after the document like Documentation, Installation and followed by the version number. For example, all the preliminary versions that are submitted to the client for review would be named with the file name followed by 0.1, 0.2. After the client reviews and approves an item, the version would change from 0.1 to 1.0 and distributed to all team members. Informal updates will be numbered with 1.1, 1.2, etc. </w:t>
+        <w:t xml:space="preserve">All the project deliverables are to be considered as configuration items. The configuration item as well as its file would be named after the document like Documentation, Installation and followed by the version number. For example, all the preliminary versions that are submitted to </w:t>
+      </w:r>
+      <w:r>
+        <w:rPr>
+          <w:rFonts w:ascii="Times New Roman" w:hAnsi="Times New Roman" w:cs="Times New Roman"/>
+          <w:color w:val="00000A"/>
+          <w:sz w:val="24"/>
+        </w:rPr>
+        <w:lastRenderedPageBreak/>
+        <w:t xml:space="preserve">the client for review would be named with the file name followed by 0.1, 0.2. After the client reviews and approves an item, the version would change from 0.1 to 1.0 and distributed to all team members. Informal updates will be numbered with 1.1, 1.2, etc. </w:t>
       </w:r>
     </w:p>
     <w:p>
@@ -14858,37 +15010,18 @@
             </w:tcMar>
           </w:tcPr>
           <w:p>
-            <w:proofErr w:type="spellStart"/>
-            <w:r>
-              <w:rPr>
-                <w:rFonts w:ascii="Times New Roman" w:hAnsi="Times New Roman" w:cs="Times New Roman"/>
-                <w:color w:val="00000A"/>
-              </w:rPr>
-              <w:t>Ibra</w:t>
-            </w:r>
-            <w:proofErr w:type="spellEnd"/>
-            <w:r>
-              <w:rPr>
-                <w:rFonts w:ascii="Times New Roman" w:hAnsi="Times New Roman" w:cs="Times New Roman"/>
-                <w:color w:val="00000A"/>
-              </w:rPr>
-              <w:t xml:space="preserve"> </w:t>
-            </w:r>
-            <w:proofErr w:type="spellStart"/>
-            <w:r>
-              <w:rPr>
-                <w:rFonts w:ascii="Times New Roman" w:hAnsi="Times New Roman" w:cs="Times New Roman"/>
-                <w:color w:val="00000A"/>
-              </w:rPr>
-              <w:t>Cisse</w:t>
-            </w:r>
-            <w:proofErr w:type="spellEnd"/>
-            <w:r>
-              <w:rPr>
-                <w:rFonts w:ascii="Times New Roman" w:hAnsi="Times New Roman" w:cs="Times New Roman"/>
-                <w:color w:val="00000A"/>
-              </w:rPr>
-              <w:t>, Carrie, Eddie, Jason</w:t>
+            <w:pPr>
+              <w:rPr>
+                <w:lang w:val="fr-FR"/>
+              </w:rPr>
+            </w:pPr>
+            <w:r>
+              <w:rPr>
+                <w:rFonts w:ascii="Times New Roman" w:hAnsi="Times New Roman" w:cs="Times New Roman"/>
+                <w:color w:val="00000A"/>
+                <w:lang w:val="fr-FR"/>
+              </w:rPr>
+              <w:t>Ibra Cisse, Carrie, Eddie, Jason</w:t>
             </w:r>
           </w:p>
         </w:tc>
@@ -14944,7 +15077,21 @@
                 <w:rFonts w:ascii="Times New Roman" w:hAnsi="Times New Roman" w:cs="Times New Roman"/>
                 <w:color w:val="00000A"/>
               </w:rPr>
-              <w:t>Drop box and GitHub</w:t>
+              <w:t>DropBox,</w:t>
+            </w:r>
+            <w:r>
+              <w:rPr>
+                <w:rFonts w:ascii="Times New Roman" w:hAnsi="Times New Roman" w:cs="Times New Roman"/>
+                <w:color w:val="00000A"/>
+              </w:rPr>
+              <w:t xml:space="preserve"> GitHub</w:t>
+            </w:r>
+            <w:r>
+              <w:rPr>
+                <w:rFonts w:ascii="Times New Roman" w:hAnsi="Times New Roman" w:cs="Times New Roman"/>
+                <w:color w:val="00000A"/>
+              </w:rPr>
+              <w:t>, Google Drive</w:t>
             </w:r>
           </w:p>
         </w:tc>
@@ -14997,7 +15144,6 @@
           <w:color w:val="00000A"/>
           <w:sz w:val="14"/>
         </w:rPr>
-        <w:lastRenderedPageBreak/>
         <w:t xml:space="preserve">              </w:t>
       </w:r>
       <w:r>
@@ -15219,39 +15365,7 @@
                 <w:rFonts w:ascii="Times New Roman" w:hAnsi="Times New Roman" w:cs="Times New Roman"/>
                 <w:color w:val="00000A"/>
               </w:rPr>
-              <w:t xml:space="preserve">Carrie, </w:t>
-            </w:r>
-            <w:proofErr w:type="spellStart"/>
-            <w:r>
-              <w:rPr>
-                <w:rFonts w:ascii="Times New Roman" w:hAnsi="Times New Roman" w:cs="Times New Roman"/>
-                <w:color w:val="00000A"/>
-              </w:rPr>
-              <w:t>Ibra</w:t>
-            </w:r>
-            <w:proofErr w:type="spellEnd"/>
-            <w:r>
-              <w:rPr>
-                <w:rFonts w:ascii="Times New Roman" w:hAnsi="Times New Roman" w:cs="Times New Roman"/>
-                <w:color w:val="00000A"/>
-              </w:rPr>
-              <w:t xml:space="preserve"> </w:t>
-            </w:r>
-            <w:proofErr w:type="spellStart"/>
-            <w:r>
-              <w:rPr>
-                <w:rFonts w:ascii="Times New Roman" w:hAnsi="Times New Roman" w:cs="Times New Roman"/>
-                <w:color w:val="00000A"/>
-              </w:rPr>
-              <w:t>Cisse</w:t>
-            </w:r>
-            <w:proofErr w:type="spellEnd"/>
-            <w:r>
-              <w:rPr>
-                <w:rFonts w:ascii="Times New Roman" w:hAnsi="Times New Roman" w:cs="Times New Roman"/>
-                <w:color w:val="00000A"/>
-              </w:rPr>
-              <w:t>, Jason</w:t>
+              <w:t>Carrie, Ibra Cisse, Jason</w:t>
             </w:r>
           </w:p>
         </w:tc>
@@ -15327,6 +15441,562 @@
         </w:rPr>
         <w:t xml:space="preserve"> </w:t>
       </w:r>
+    </w:p>
+    <w:p>
+      <w:pPr>
+        <w:rPr>
+          <w:rFonts w:ascii="Times New Roman" w:hAnsi="Times New Roman" w:cs="Times New Roman"/>
+          <w:color w:val="00000A"/>
+        </w:rPr>
+      </w:pPr>
+    </w:p>
+    <w:tbl>
+      <w:tblPr>
+        <w:tblW w:w="9170" w:type="dxa"/>
+        <w:tblInd w:w="160" w:type="dxa"/>
+        <w:tblBorders>
+          <w:top w:val="single" w:sz="8" w:space="0" w:color="000001"/>
+          <w:left w:val="single" w:sz="8" w:space="0" w:color="000001"/>
+          <w:bottom w:val="single" w:sz="8" w:space="0" w:color="000001"/>
+          <w:right w:val="single" w:sz="8" w:space="0" w:color="000001"/>
+          <w:insideH w:val="single" w:sz="8" w:space="0" w:color="000001"/>
+          <w:insideV w:val="single" w:sz="8" w:space="0" w:color="000001"/>
+        </w:tblBorders>
+        <w:tblCellMar>
+          <w:top w:w="100" w:type="dxa"/>
+          <w:left w:w="80" w:type="dxa"/>
+          <w:bottom w:w="100" w:type="dxa"/>
+          <w:right w:w="100" w:type="dxa"/>
+        </w:tblCellMar>
+        <w:tblLook w:val="04A0" w:firstRow="1" w:lastRow="0" w:firstColumn="1" w:lastColumn="0" w:noHBand="0" w:noVBand="1"/>
+      </w:tblPr>
+      <w:tblGrid>
+        <w:gridCol w:w="4596"/>
+        <w:gridCol w:w="4574"/>
+      </w:tblGrid>
+      <w:tr>
+        <w:tc>
+          <w:tcPr>
+            <w:tcW w:w="4596" w:type="dxa"/>
+            <w:tcBorders>
+              <w:top w:val="single" w:sz="8" w:space="0" w:color="000001"/>
+              <w:left w:val="single" w:sz="8" w:space="0" w:color="000001"/>
+              <w:bottom w:val="single" w:sz="8" w:space="0" w:color="000001"/>
+              <w:right w:val="single" w:sz="8" w:space="0" w:color="000001"/>
+            </w:tcBorders>
+            <w:shd w:val="clear" w:color="auto" w:fill="auto"/>
+            <w:tcMar>
+              <w:left w:w="80" w:type="dxa"/>
+            </w:tcMar>
+          </w:tcPr>
+          <w:p>
+            <w:pPr>
+              <w:rPr>
+                <w:rFonts w:ascii="Times New Roman" w:hAnsi="Times New Roman" w:cs="Times New Roman"/>
+                <w:color w:val="00000A"/>
+              </w:rPr>
+            </w:pPr>
+            <w:r>
+              <w:rPr>
+                <w:rFonts w:ascii="Times New Roman" w:hAnsi="Times New Roman" w:cs="Times New Roman"/>
+                <w:color w:val="00000A"/>
+              </w:rPr>
+              <w:t>Version</w:t>
+            </w:r>
+          </w:p>
+        </w:tc>
+        <w:tc>
+          <w:tcPr>
+            <w:tcW w:w="4574" w:type="dxa"/>
+            <w:tcBorders>
+              <w:top w:val="single" w:sz="8" w:space="0" w:color="000001"/>
+              <w:left w:val="single" w:sz="8" w:space="0" w:color="000001"/>
+              <w:bottom w:val="single" w:sz="8" w:space="0" w:color="000001"/>
+              <w:right w:val="single" w:sz="8" w:space="0" w:color="000001"/>
+            </w:tcBorders>
+            <w:shd w:val="clear" w:color="auto" w:fill="auto"/>
+            <w:tcMar>
+              <w:left w:w="80" w:type="dxa"/>
+            </w:tcMar>
+          </w:tcPr>
+          <w:p>
+            <w:pPr>
+              <w:rPr>
+                <w:rFonts w:ascii="Times New Roman" w:hAnsi="Times New Roman" w:cs="Times New Roman"/>
+                <w:color w:val="00000A"/>
+              </w:rPr>
+            </w:pPr>
+            <w:r>
+              <w:rPr>
+                <w:rFonts w:ascii="Times New Roman" w:hAnsi="Times New Roman" w:cs="Times New Roman"/>
+                <w:color w:val="00000A"/>
+              </w:rPr>
+              <w:t>0.2</w:t>
+            </w:r>
+          </w:p>
+        </w:tc>
+      </w:tr>
+      <w:tr>
+        <w:tc>
+          <w:tcPr>
+            <w:tcW w:w="4596" w:type="dxa"/>
+            <w:tcBorders>
+              <w:top w:val="single" w:sz="8" w:space="0" w:color="000001"/>
+              <w:left w:val="single" w:sz="8" w:space="0" w:color="000001"/>
+              <w:bottom w:val="single" w:sz="8" w:space="0" w:color="000001"/>
+              <w:right w:val="single" w:sz="8" w:space="0" w:color="000001"/>
+            </w:tcBorders>
+            <w:shd w:val="clear" w:color="auto" w:fill="auto"/>
+            <w:tcMar>
+              <w:left w:w="80" w:type="dxa"/>
+            </w:tcMar>
+          </w:tcPr>
+          <w:p>
+            <w:pPr>
+              <w:rPr>
+                <w:rFonts w:ascii="Times New Roman" w:hAnsi="Times New Roman" w:cs="Times New Roman"/>
+                <w:color w:val="00000A"/>
+              </w:rPr>
+            </w:pPr>
+            <w:r>
+              <w:rPr>
+                <w:rFonts w:ascii="Times New Roman" w:hAnsi="Times New Roman" w:cs="Times New Roman"/>
+                <w:color w:val="00000A"/>
+              </w:rPr>
+              <w:t>Date</w:t>
+            </w:r>
+          </w:p>
+        </w:tc>
+        <w:tc>
+          <w:tcPr>
+            <w:tcW w:w="4574" w:type="dxa"/>
+            <w:tcBorders>
+              <w:top w:val="single" w:sz="8" w:space="0" w:color="000001"/>
+              <w:left w:val="single" w:sz="8" w:space="0" w:color="000001"/>
+              <w:bottom w:val="single" w:sz="8" w:space="0" w:color="000001"/>
+              <w:right w:val="single" w:sz="8" w:space="0" w:color="000001"/>
+            </w:tcBorders>
+            <w:shd w:val="clear" w:color="auto" w:fill="auto"/>
+            <w:tcMar>
+              <w:left w:w="80" w:type="dxa"/>
+            </w:tcMar>
+          </w:tcPr>
+          <w:p>
+            <w:pPr>
+              <w:rPr>
+                <w:rFonts w:ascii="Times New Roman" w:hAnsi="Times New Roman" w:cs="Times New Roman"/>
+                <w:color w:val="00000A"/>
+              </w:rPr>
+            </w:pPr>
+            <w:r>
+              <w:rPr>
+                <w:rFonts w:ascii="Times New Roman" w:hAnsi="Times New Roman" w:cs="Times New Roman"/>
+                <w:color w:val="00000A"/>
+              </w:rPr>
+              <w:t>March 28</w:t>
+            </w:r>
+            <w:r>
+              <w:rPr>
+                <w:rFonts w:ascii="Times New Roman" w:hAnsi="Times New Roman" w:cs="Times New Roman"/>
+                <w:color w:val="00000A"/>
+                <w:vertAlign w:val="superscript"/>
+              </w:rPr>
+              <w:t>th</w:t>
+            </w:r>
+            <w:r>
+              <w:rPr>
+                <w:rFonts w:ascii="Times New Roman" w:hAnsi="Times New Roman" w:cs="Times New Roman"/>
+                <w:color w:val="00000A"/>
+              </w:rPr>
+              <w:t>, 2016</w:t>
+            </w:r>
+          </w:p>
+        </w:tc>
+      </w:tr>
+      <w:tr>
+        <w:tc>
+          <w:tcPr>
+            <w:tcW w:w="4596" w:type="dxa"/>
+            <w:tcBorders>
+              <w:top w:val="single" w:sz="8" w:space="0" w:color="000001"/>
+              <w:left w:val="single" w:sz="8" w:space="0" w:color="000001"/>
+              <w:bottom w:val="single" w:sz="8" w:space="0" w:color="000001"/>
+              <w:right w:val="single" w:sz="8" w:space="0" w:color="000001"/>
+            </w:tcBorders>
+            <w:shd w:val="clear" w:color="auto" w:fill="auto"/>
+            <w:tcMar>
+              <w:left w:w="80" w:type="dxa"/>
+            </w:tcMar>
+          </w:tcPr>
+          <w:p>
+            <w:pPr>
+              <w:rPr>
+                <w:rFonts w:ascii="Times New Roman" w:hAnsi="Times New Roman" w:cs="Times New Roman"/>
+                <w:color w:val="00000A"/>
+              </w:rPr>
+            </w:pPr>
+            <w:r>
+              <w:rPr>
+                <w:rFonts w:ascii="Times New Roman" w:hAnsi="Times New Roman" w:cs="Times New Roman"/>
+                <w:color w:val="00000A"/>
+              </w:rPr>
+              <w:t>Author</w:t>
+            </w:r>
+          </w:p>
+        </w:tc>
+        <w:tc>
+          <w:tcPr>
+            <w:tcW w:w="4574" w:type="dxa"/>
+            <w:tcBorders>
+              <w:top w:val="single" w:sz="8" w:space="0" w:color="000001"/>
+              <w:left w:val="single" w:sz="8" w:space="0" w:color="000001"/>
+              <w:bottom w:val="single" w:sz="8" w:space="0" w:color="000001"/>
+              <w:right w:val="single" w:sz="8" w:space="0" w:color="000001"/>
+            </w:tcBorders>
+            <w:shd w:val="clear" w:color="auto" w:fill="auto"/>
+            <w:tcMar>
+              <w:left w:w="80" w:type="dxa"/>
+            </w:tcMar>
+          </w:tcPr>
+          <w:p>
+            <w:r>
+              <w:rPr>
+                <w:rFonts w:ascii="Times New Roman" w:hAnsi="Times New Roman" w:cs="Times New Roman"/>
+                <w:color w:val="00000A"/>
+              </w:rPr>
+              <w:t>Carrie, Ibra Cisse, Jason</w:t>
+            </w:r>
+          </w:p>
+        </w:tc>
+      </w:tr>
+      <w:tr>
+        <w:tc>
+          <w:tcPr>
+            <w:tcW w:w="4596" w:type="dxa"/>
+            <w:tcBorders>
+              <w:top w:val="single" w:sz="8" w:space="0" w:color="000001"/>
+              <w:left w:val="single" w:sz="8" w:space="0" w:color="000001"/>
+              <w:bottom w:val="single" w:sz="8" w:space="0" w:color="000001"/>
+              <w:right w:val="single" w:sz="8" w:space="0" w:color="000001"/>
+            </w:tcBorders>
+            <w:shd w:val="clear" w:color="auto" w:fill="auto"/>
+            <w:tcMar>
+              <w:left w:w="80" w:type="dxa"/>
+            </w:tcMar>
+          </w:tcPr>
+          <w:p>
+            <w:pPr>
+              <w:rPr>
+                <w:rFonts w:ascii="Times New Roman" w:hAnsi="Times New Roman" w:cs="Times New Roman"/>
+                <w:color w:val="00000A"/>
+              </w:rPr>
+            </w:pPr>
+            <w:r>
+              <w:rPr>
+                <w:rFonts w:ascii="Times New Roman" w:hAnsi="Times New Roman" w:cs="Times New Roman"/>
+                <w:color w:val="00000A"/>
+              </w:rPr>
+              <w:t>Access information</w:t>
+            </w:r>
+          </w:p>
+        </w:tc>
+        <w:tc>
+          <w:tcPr>
+            <w:tcW w:w="4574" w:type="dxa"/>
+            <w:tcBorders>
+              <w:top w:val="single" w:sz="8" w:space="0" w:color="000001"/>
+              <w:left w:val="single" w:sz="8" w:space="0" w:color="000001"/>
+              <w:bottom w:val="single" w:sz="8" w:space="0" w:color="000001"/>
+              <w:right w:val="single" w:sz="8" w:space="0" w:color="000001"/>
+            </w:tcBorders>
+            <w:shd w:val="clear" w:color="auto" w:fill="auto"/>
+            <w:tcMar>
+              <w:left w:w="80" w:type="dxa"/>
+            </w:tcMar>
+          </w:tcPr>
+          <w:p>
+            <w:r>
+              <w:rPr>
+                <w:rFonts w:ascii="Times New Roman" w:hAnsi="Times New Roman" w:cs="Times New Roman"/>
+                <w:color w:val="00000A"/>
+              </w:rPr>
+              <w:t>Drop box and GitHub</w:t>
+            </w:r>
+          </w:p>
+        </w:tc>
+      </w:tr>
+      <w:tr>
+        <w:tc>
+          <w:tcPr>
+            <w:tcW w:w="4596" w:type="dxa"/>
+            <w:tcBorders>
+              <w:top w:val="single" w:sz="8" w:space="0" w:color="000001"/>
+              <w:left w:val="single" w:sz="8" w:space="0" w:color="000001"/>
+              <w:bottom w:val="single" w:sz="8" w:space="0" w:color="000001"/>
+              <w:right w:val="single" w:sz="8" w:space="0" w:color="000001"/>
+            </w:tcBorders>
+            <w:shd w:val="clear" w:color="auto" w:fill="auto"/>
+            <w:tcMar>
+              <w:left w:w="80" w:type="dxa"/>
+            </w:tcMar>
+          </w:tcPr>
+          <w:p>
+            <w:pPr>
+              <w:rPr>
+                <w:rFonts w:ascii="Times New Roman" w:hAnsi="Times New Roman" w:cs="Times New Roman"/>
+                <w:color w:val="00000A"/>
+              </w:rPr>
+            </w:pPr>
+            <w:r>
+              <w:rPr>
+                <w:rFonts w:ascii="Times New Roman" w:hAnsi="Times New Roman" w:cs="Times New Roman"/>
+                <w:color w:val="00000A"/>
+              </w:rPr>
+              <w:lastRenderedPageBreak/>
+              <w:t>Version</w:t>
+            </w:r>
+          </w:p>
+        </w:tc>
+        <w:tc>
+          <w:tcPr>
+            <w:tcW w:w="4574" w:type="dxa"/>
+            <w:tcBorders>
+              <w:top w:val="single" w:sz="8" w:space="0" w:color="000001"/>
+              <w:left w:val="single" w:sz="8" w:space="0" w:color="000001"/>
+              <w:bottom w:val="single" w:sz="8" w:space="0" w:color="000001"/>
+              <w:right w:val="single" w:sz="8" w:space="0" w:color="000001"/>
+            </w:tcBorders>
+            <w:shd w:val="clear" w:color="auto" w:fill="auto"/>
+            <w:tcMar>
+              <w:left w:w="80" w:type="dxa"/>
+            </w:tcMar>
+          </w:tcPr>
+          <w:p>
+            <w:pPr>
+              <w:rPr>
+                <w:rFonts w:ascii="Times New Roman" w:hAnsi="Times New Roman" w:cs="Times New Roman"/>
+                <w:color w:val="00000A"/>
+              </w:rPr>
+            </w:pPr>
+            <w:r>
+              <w:rPr>
+                <w:rFonts w:ascii="Times New Roman" w:hAnsi="Times New Roman" w:cs="Times New Roman"/>
+                <w:color w:val="00000A"/>
+              </w:rPr>
+              <w:t>0.3</w:t>
+            </w:r>
+          </w:p>
+        </w:tc>
+      </w:tr>
+      <w:tr>
+        <w:tc>
+          <w:tcPr>
+            <w:tcW w:w="4596" w:type="dxa"/>
+            <w:tcBorders>
+              <w:top w:val="single" w:sz="8" w:space="0" w:color="000001"/>
+              <w:left w:val="single" w:sz="8" w:space="0" w:color="000001"/>
+              <w:bottom w:val="single" w:sz="8" w:space="0" w:color="000001"/>
+              <w:right w:val="single" w:sz="8" w:space="0" w:color="000001"/>
+            </w:tcBorders>
+            <w:shd w:val="clear" w:color="auto" w:fill="auto"/>
+            <w:tcMar>
+              <w:left w:w="80" w:type="dxa"/>
+            </w:tcMar>
+          </w:tcPr>
+          <w:p>
+            <w:pPr>
+              <w:rPr>
+                <w:rFonts w:ascii="Times New Roman" w:hAnsi="Times New Roman" w:cs="Times New Roman"/>
+                <w:color w:val="00000A"/>
+              </w:rPr>
+            </w:pPr>
+            <w:r>
+              <w:rPr>
+                <w:rFonts w:ascii="Times New Roman" w:hAnsi="Times New Roman" w:cs="Times New Roman"/>
+                <w:color w:val="00000A"/>
+              </w:rPr>
+              <w:t>Date</w:t>
+            </w:r>
+          </w:p>
+        </w:tc>
+        <w:tc>
+          <w:tcPr>
+            <w:tcW w:w="4574" w:type="dxa"/>
+            <w:tcBorders>
+              <w:top w:val="single" w:sz="8" w:space="0" w:color="000001"/>
+              <w:left w:val="single" w:sz="8" w:space="0" w:color="000001"/>
+              <w:bottom w:val="single" w:sz="8" w:space="0" w:color="000001"/>
+              <w:right w:val="single" w:sz="8" w:space="0" w:color="000001"/>
+            </w:tcBorders>
+            <w:shd w:val="clear" w:color="auto" w:fill="auto"/>
+            <w:tcMar>
+              <w:left w:w="80" w:type="dxa"/>
+            </w:tcMar>
+          </w:tcPr>
+          <w:p>
+            <w:pPr>
+              <w:rPr>
+                <w:rFonts w:ascii="Times New Roman" w:hAnsi="Times New Roman" w:cs="Times New Roman"/>
+                <w:color w:val="00000A"/>
+              </w:rPr>
+            </w:pPr>
+            <w:r>
+              <w:rPr>
+                <w:rFonts w:ascii="Times New Roman" w:hAnsi="Times New Roman" w:cs="Times New Roman"/>
+                <w:color w:val="00000A"/>
+              </w:rPr>
+              <w:t>April 30</w:t>
+            </w:r>
+            <w:r>
+              <w:rPr>
+                <w:rFonts w:ascii="Times New Roman" w:hAnsi="Times New Roman" w:cs="Times New Roman"/>
+                <w:color w:val="00000A"/>
+                <w:vertAlign w:val="superscript"/>
+              </w:rPr>
+              <w:t>th</w:t>
+            </w:r>
+            <w:r>
+              <w:rPr>
+                <w:rFonts w:ascii="Times New Roman" w:hAnsi="Times New Roman" w:cs="Times New Roman"/>
+                <w:color w:val="00000A"/>
+              </w:rPr>
+              <w:t>, 2016</w:t>
+            </w:r>
+          </w:p>
+        </w:tc>
+      </w:tr>
+      <w:tr>
+        <w:tc>
+          <w:tcPr>
+            <w:tcW w:w="4596" w:type="dxa"/>
+            <w:tcBorders>
+              <w:top w:val="single" w:sz="8" w:space="0" w:color="000001"/>
+              <w:left w:val="single" w:sz="8" w:space="0" w:color="000001"/>
+              <w:bottom w:val="single" w:sz="8" w:space="0" w:color="000001"/>
+              <w:right w:val="single" w:sz="8" w:space="0" w:color="000001"/>
+            </w:tcBorders>
+            <w:shd w:val="clear" w:color="auto" w:fill="auto"/>
+            <w:tcMar>
+              <w:left w:w="80" w:type="dxa"/>
+            </w:tcMar>
+          </w:tcPr>
+          <w:p>
+            <w:pPr>
+              <w:rPr>
+                <w:rFonts w:ascii="Times New Roman" w:hAnsi="Times New Roman" w:cs="Times New Roman"/>
+                <w:color w:val="00000A"/>
+              </w:rPr>
+            </w:pPr>
+            <w:r>
+              <w:rPr>
+                <w:rFonts w:ascii="Times New Roman" w:hAnsi="Times New Roman" w:cs="Times New Roman"/>
+                <w:color w:val="00000A"/>
+              </w:rPr>
+              <w:t>Author</w:t>
+            </w:r>
+          </w:p>
+        </w:tc>
+        <w:tc>
+          <w:tcPr>
+            <w:tcW w:w="4574" w:type="dxa"/>
+            <w:tcBorders>
+              <w:top w:val="single" w:sz="8" w:space="0" w:color="000001"/>
+              <w:left w:val="single" w:sz="8" w:space="0" w:color="000001"/>
+              <w:bottom w:val="single" w:sz="8" w:space="0" w:color="000001"/>
+              <w:right w:val="single" w:sz="8" w:space="0" w:color="000001"/>
+            </w:tcBorders>
+            <w:shd w:val="clear" w:color="auto" w:fill="auto"/>
+            <w:tcMar>
+              <w:left w:w="80" w:type="dxa"/>
+            </w:tcMar>
+          </w:tcPr>
+          <w:p>
+            <w:pPr>
+              <w:rPr>
+                <w:rFonts w:ascii="Times New Roman" w:hAnsi="Times New Roman" w:cs="Times New Roman"/>
+                <w:color w:val="00000A"/>
+              </w:rPr>
+            </w:pPr>
+            <w:r>
+              <w:rPr>
+                <w:rFonts w:ascii="Times New Roman" w:hAnsi="Times New Roman" w:cs="Times New Roman"/>
+                <w:color w:val="00000A"/>
+              </w:rPr>
+              <w:t>Carrie, Ibra Cisse, Jason</w:t>
+            </w:r>
+          </w:p>
+        </w:tc>
+      </w:tr>
+      <w:tr>
+        <w:tc>
+          <w:tcPr>
+            <w:tcW w:w="4596" w:type="dxa"/>
+            <w:tcBorders>
+              <w:top w:val="single" w:sz="8" w:space="0" w:color="000001"/>
+              <w:left w:val="single" w:sz="8" w:space="0" w:color="000001"/>
+              <w:bottom w:val="single" w:sz="8" w:space="0" w:color="000001"/>
+              <w:right w:val="single" w:sz="8" w:space="0" w:color="000001"/>
+            </w:tcBorders>
+            <w:shd w:val="clear" w:color="auto" w:fill="auto"/>
+            <w:tcMar>
+              <w:left w:w="80" w:type="dxa"/>
+            </w:tcMar>
+          </w:tcPr>
+          <w:p>
+            <w:pPr>
+              <w:rPr>
+                <w:rFonts w:ascii="Times New Roman" w:hAnsi="Times New Roman" w:cs="Times New Roman"/>
+                <w:color w:val="00000A"/>
+              </w:rPr>
+            </w:pPr>
+            <w:r>
+              <w:rPr>
+                <w:rFonts w:ascii="Times New Roman" w:hAnsi="Times New Roman" w:cs="Times New Roman"/>
+                <w:color w:val="00000A"/>
+              </w:rPr>
+              <w:t>Access information</w:t>
+            </w:r>
+          </w:p>
+        </w:tc>
+        <w:tc>
+          <w:tcPr>
+            <w:tcW w:w="4574" w:type="dxa"/>
+            <w:tcBorders>
+              <w:top w:val="single" w:sz="8" w:space="0" w:color="000001"/>
+              <w:left w:val="single" w:sz="8" w:space="0" w:color="000001"/>
+              <w:bottom w:val="single" w:sz="8" w:space="0" w:color="000001"/>
+              <w:right w:val="single" w:sz="8" w:space="0" w:color="000001"/>
+            </w:tcBorders>
+            <w:shd w:val="clear" w:color="auto" w:fill="auto"/>
+            <w:tcMar>
+              <w:left w:w="80" w:type="dxa"/>
+            </w:tcMar>
+          </w:tcPr>
+          <w:p>
+            <w:pPr>
+              <w:rPr>
+                <w:rFonts w:ascii="Times New Roman" w:hAnsi="Times New Roman" w:cs="Times New Roman"/>
+                <w:color w:val="00000A"/>
+              </w:rPr>
+            </w:pPr>
+            <w:r>
+              <w:rPr>
+                <w:rFonts w:ascii="Times New Roman" w:hAnsi="Times New Roman" w:cs="Times New Roman"/>
+                <w:color w:val="00000A"/>
+              </w:rPr>
+              <w:t>Drop box and GitHub</w:t>
+            </w:r>
+          </w:p>
+        </w:tc>
+      </w:tr>
+    </w:tbl>
+    <w:p>
+      <w:pPr>
+        <w:rPr>
+          <w:rFonts w:ascii="Times New Roman" w:hAnsi="Times New Roman" w:cs="Times New Roman"/>
+          <w:color w:val="00000A"/>
+        </w:rPr>
+      </w:pPr>
     </w:p>
     <w:p>
       <w:pPr>
@@ -15583,37 +16253,12 @@
             </w:tcMar>
           </w:tcPr>
           <w:p>
-            <w:proofErr w:type="spellStart"/>
-            <w:r>
-              <w:rPr>
-                <w:rFonts w:ascii="Times New Roman" w:hAnsi="Times New Roman" w:cs="Times New Roman"/>
-                <w:color w:val="00000A"/>
-              </w:rPr>
-              <w:t>Ibra</w:t>
-            </w:r>
-            <w:proofErr w:type="spellEnd"/>
-            <w:r>
-              <w:rPr>
-                <w:rFonts w:ascii="Times New Roman" w:hAnsi="Times New Roman" w:cs="Times New Roman"/>
-                <w:color w:val="00000A"/>
-              </w:rPr>
-              <w:t xml:space="preserve"> </w:t>
-            </w:r>
-            <w:proofErr w:type="spellStart"/>
-            <w:r>
-              <w:rPr>
-                <w:rFonts w:ascii="Times New Roman" w:hAnsi="Times New Roman" w:cs="Times New Roman"/>
-                <w:color w:val="00000A"/>
-              </w:rPr>
-              <w:t>Cisse</w:t>
-            </w:r>
-            <w:proofErr w:type="spellEnd"/>
-            <w:r>
-              <w:rPr>
-                <w:rFonts w:ascii="Times New Roman" w:hAnsi="Times New Roman" w:cs="Times New Roman"/>
-                <w:color w:val="00000A"/>
-              </w:rPr>
-              <w:t>, Jason</w:t>
+            <w:r>
+              <w:rPr>
+                <w:rFonts w:ascii="Times New Roman" w:hAnsi="Times New Roman" w:cs="Times New Roman"/>
+                <w:color w:val="00000A"/>
+              </w:rPr>
+              <w:t>Ibra Cisse, Jason</w:t>
             </w:r>
           </w:p>
         </w:tc>
@@ -15943,37 +16588,12 @@
             </w:tcMar>
           </w:tcPr>
           <w:p>
-            <w:proofErr w:type="spellStart"/>
-            <w:r>
-              <w:rPr>
-                <w:rFonts w:ascii="Times New Roman" w:hAnsi="Times New Roman" w:cs="Times New Roman"/>
-                <w:color w:val="00000A"/>
-              </w:rPr>
-              <w:t>Ibra</w:t>
-            </w:r>
-            <w:proofErr w:type="spellEnd"/>
-            <w:r>
-              <w:rPr>
-                <w:rFonts w:ascii="Times New Roman" w:hAnsi="Times New Roman" w:cs="Times New Roman"/>
-                <w:color w:val="00000A"/>
-              </w:rPr>
-              <w:t xml:space="preserve"> </w:t>
-            </w:r>
-            <w:proofErr w:type="spellStart"/>
-            <w:r>
-              <w:rPr>
-                <w:rFonts w:ascii="Times New Roman" w:hAnsi="Times New Roman" w:cs="Times New Roman"/>
-                <w:color w:val="00000A"/>
-              </w:rPr>
-              <w:t>Cisse</w:t>
-            </w:r>
-            <w:proofErr w:type="spellEnd"/>
-            <w:r>
-              <w:rPr>
-                <w:rFonts w:ascii="Times New Roman" w:hAnsi="Times New Roman" w:cs="Times New Roman"/>
-                <w:color w:val="00000A"/>
-              </w:rPr>
-              <w:t>, Jason</w:t>
+            <w:r>
+              <w:rPr>
+                <w:rFonts w:ascii="Times New Roman" w:hAnsi="Times New Roman" w:cs="Times New Roman"/>
+                <w:color w:val="00000A"/>
+              </w:rPr>
+              <w:t>Ibra Cisse, Jason</w:t>
             </w:r>
           </w:p>
         </w:tc>
@@ -16055,6 +16675,304 @@
         </w:rPr>
         <w:t xml:space="preserve"> </w:t>
       </w:r>
+    </w:p>
+    <w:p>
+      <w:pPr>
+        <w:rPr>
+          <w:rFonts w:ascii="Times New Roman" w:hAnsi="Times New Roman" w:cs="Times New Roman"/>
+          <w:color w:val="00000A"/>
+        </w:rPr>
+      </w:pPr>
+    </w:p>
+    <w:tbl>
+      <w:tblPr>
+        <w:tblW w:w="9170" w:type="dxa"/>
+        <w:tblInd w:w="160" w:type="dxa"/>
+        <w:tblBorders>
+          <w:top w:val="single" w:sz="8" w:space="0" w:color="000001"/>
+          <w:left w:val="single" w:sz="8" w:space="0" w:color="000001"/>
+          <w:bottom w:val="single" w:sz="8" w:space="0" w:color="000001"/>
+          <w:right w:val="single" w:sz="8" w:space="0" w:color="000001"/>
+          <w:insideH w:val="single" w:sz="8" w:space="0" w:color="000001"/>
+          <w:insideV w:val="single" w:sz="8" w:space="0" w:color="000001"/>
+        </w:tblBorders>
+        <w:tblCellMar>
+          <w:top w:w="100" w:type="dxa"/>
+          <w:left w:w="80" w:type="dxa"/>
+          <w:bottom w:w="100" w:type="dxa"/>
+          <w:right w:w="100" w:type="dxa"/>
+        </w:tblCellMar>
+        <w:tblLook w:val="04A0" w:firstRow="1" w:lastRow="0" w:firstColumn="1" w:lastColumn="0" w:noHBand="0" w:noVBand="1"/>
+      </w:tblPr>
+      <w:tblGrid>
+        <w:gridCol w:w="4639"/>
+        <w:gridCol w:w="4531"/>
+      </w:tblGrid>
+      <w:tr>
+        <w:tc>
+          <w:tcPr>
+            <w:tcW w:w="4638" w:type="dxa"/>
+            <w:tcBorders>
+              <w:top w:val="single" w:sz="8" w:space="0" w:color="000001"/>
+              <w:left w:val="single" w:sz="8" w:space="0" w:color="000001"/>
+              <w:bottom w:val="single" w:sz="8" w:space="0" w:color="000001"/>
+              <w:right w:val="single" w:sz="8" w:space="0" w:color="000001"/>
+            </w:tcBorders>
+            <w:shd w:val="clear" w:color="auto" w:fill="auto"/>
+            <w:tcMar>
+              <w:left w:w="80" w:type="dxa"/>
+            </w:tcMar>
+          </w:tcPr>
+          <w:p>
+            <w:pPr>
+              <w:rPr>
+                <w:rFonts w:ascii="Times New Roman" w:hAnsi="Times New Roman" w:cs="Times New Roman"/>
+                <w:color w:val="00000A"/>
+              </w:rPr>
+            </w:pPr>
+            <w:r>
+              <w:rPr>
+                <w:rFonts w:ascii="Times New Roman" w:hAnsi="Times New Roman" w:cs="Times New Roman"/>
+                <w:color w:val="00000A"/>
+              </w:rPr>
+              <w:t>Version</w:t>
+            </w:r>
+          </w:p>
+        </w:tc>
+        <w:tc>
+          <w:tcPr>
+            <w:tcW w:w="4531" w:type="dxa"/>
+            <w:tcBorders>
+              <w:top w:val="single" w:sz="8" w:space="0" w:color="000001"/>
+              <w:left w:val="single" w:sz="8" w:space="0" w:color="000001"/>
+              <w:bottom w:val="single" w:sz="8" w:space="0" w:color="000001"/>
+              <w:right w:val="single" w:sz="8" w:space="0" w:color="000001"/>
+            </w:tcBorders>
+            <w:shd w:val="clear" w:color="auto" w:fill="auto"/>
+            <w:tcMar>
+              <w:left w:w="80" w:type="dxa"/>
+            </w:tcMar>
+          </w:tcPr>
+          <w:p>
+            <w:pPr>
+              <w:rPr>
+                <w:rFonts w:ascii="Times New Roman" w:hAnsi="Times New Roman" w:cs="Times New Roman"/>
+                <w:color w:val="00000A"/>
+              </w:rPr>
+            </w:pPr>
+            <w:r>
+              <w:rPr>
+                <w:rFonts w:ascii="Times New Roman" w:hAnsi="Times New Roman" w:cs="Times New Roman"/>
+                <w:color w:val="00000A"/>
+              </w:rPr>
+              <w:t>0.2</w:t>
+            </w:r>
+          </w:p>
+        </w:tc>
+      </w:tr>
+      <w:tr>
+        <w:tc>
+          <w:tcPr>
+            <w:tcW w:w="4638" w:type="dxa"/>
+            <w:tcBorders>
+              <w:top w:val="single" w:sz="8" w:space="0" w:color="000001"/>
+              <w:left w:val="single" w:sz="8" w:space="0" w:color="000001"/>
+              <w:bottom w:val="single" w:sz="8" w:space="0" w:color="000001"/>
+              <w:right w:val="single" w:sz="8" w:space="0" w:color="000001"/>
+            </w:tcBorders>
+            <w:shd w:val="clear" w:color="auto" w:fill="auto"/>
+            <w:tcMar>
+              <w:left w:w="80" w:type="dxa"/>
+            </w:tcMar>
+          </w:tcPr>
+          <w:p>
+            <w:pPr>
+              <w:rPr>
+                <w:rFonts w:ascii="Times New Roman" w:hAnsi="Times New Roman" w:cs="Times New Roman"/>
+                <w:color w:val="00000A"/>
+              </w:rPr>
+            </w:pPr>
+            <w:r>
+              <w:rPr>
+                <w:rFonts w:ascii="Times New Roman" w:hAnsi="Times New Roman" w:cs="Times New Roman"/>
+                <w:color w:val="00000A"/>
+              </w:rPr>
+              <w:t>Date</w:t>
+            </w:r>
+          </w:p>
+        </w:tc>
+        <w:tc>
+          <w:tcPr>
+            <w:tcW w:w="4531" w:type="dxa"/>
+            <w:tcBorders>
+              <w:top w:val="single" w:sz="8" w:space="0" w:color="000001"/>
+              <w:left w:val="single" w:sz="8" w:space="0" w:color="000001"/>
+              <w:bottom w:val="single" w:sz="8" w:space="0" w:color="000001"/>
+              <w:right w:val="single" w:sz="8" w:space="0" w:color="000001"/>
+            </w:tcBorders>
+            <w:shd w:val="clear" w:color="auto" w:fill="auto"/>
+            <w:tcMar>
+              <w:left w:w="80" w:type="dxa"/>
+            </w:tcMar>
+          </w:tcPr>
+          <w:p>
+            <w:pPr>
+              <w:rPr>
+                <w:rFonts w:ascii="Times New Roman" w:hAnsi="Times New Roman" w:cs="Times New Roman"/>
+                <w:color w:val="00000A"/>
+              </w:rPr>
+            </w:pPr>
+            <w:r>
+              <w:rPr>
+                <w:rFonts w:ascii="Times New Roman" w:hAnsi="Times New Roman" w:cs="Times New Roman"/>
+                <w:color w:val="00000A"/>
+              </w:rPr>
+              <w:t>March 28</w:t>
+            </w:r>
+            <w:r>
+              <w:rPr>
+                <w:rFonts w:ascii="Times New Roman" w:hAnsi="Times New Roman" w:cs="Times New Roman"/>
+                <w:color w:val="00000A"/>
+                <w:vertAlign w:val="superscript"/>
+              </w:rPr>
+              <w:t>th</w:t>
+            </w:r>
+            <w:r>
+              <w:rPr>
+                <w:rFonts w:ascii="Times New Roman" w:hAnsi="Times New Roman" w:cs="Times New Roman"/>
+                <w:color w:val="00000A"/>
+              </w:rPr>
+              <w:t>, 2016</w:t>
+            </w:r>
+          </w:p>
+        </w:tc>
+      </w:tr>
+      <w:tr>
+        <w:tc>
+          <w:tcPr>
+            <w:tcW w:w="4638" w:type="dxa"/>
+            <w:tcBorders>
+              <w:top w:val="single" w:sz="8" w:space="0" w:color="000001"/>
+              <w:left w:val="single" w:sz="8" w:space="0" w:color="000001"/>
+              <w:bottom w:val="single" w:sz="8" w:space="0" w:color="000001"/>
+              <w:right w:val="single" w:sz="8" w:space="0" w:color="000001"/>
+            </w:tcBorders>
+            <w:shd w:val="clear" w:color="auto" w:fill="auto"/>
+            <w:tcMar>
+              <w:left w:w="80" w:type="dxa"/>
+            </w:tcMar>
+          </w:tcPr>
+          <w:p>
+            <w:pPr>
+              <w:rPr>
+                <w:rFonts w:ascii="Times New Roman" w:hAnsi="Times New Roman" w:cs="Times New Roman"/>
+                <w:color w:val="00000A"/>
+              </w:rPr>
+            </w:pPr>
+            <w:r>
+              <w:rPr>
+                <w:rFonts w:ascii="Times New Roman" w:hAnsi="Times New Roman" w:cs="Times New Roman"/>
+                <w:color w:val="00000A"/>
+              </w:rPr>
+              <w:t>Author</w:t>
+            </w:r>
+          </w:p>
+        </w:tc>
+        <w:tc>
+          <w:tcPr>
+            <w:tcW w:w="4531" w:type="dxa"/>
+            <w:tcBorders>
+              <w:top w:val="single" w:sz="8" w:space="0" w:color="000001"/>
+              <w:left w:val="single" w:sz="8" w:space="0" w:color="000001"/>
+              <w:bottom w:val="single" w:sz="8" w:space="0" w:color="000001"/>
+              <w:right w:val="single" w:sz="8" w:space="0" w:color="000001"/>
+            </w:tcBorders>
+            <w:shd w:val="clear" w:color="auto" w:fill="auto"/>
+            <w:tcMar>
+              <w:left w:w="80" w:type="dxa"/>
+            </w:tcMar>
+          </w:tcPr>
+          <w:p>
+            <w:r>
+              <w:rPr>
+                <w:rFonts w:ascii="Times New Roman" w:hAnsi="Times New Roman" w:cs="Times New Roman"/>
+                <w:color w:val="00000A"/>
+              </w:rPr>
+              <w:t>Ibra Cisse, Jason</w:t>
+            </w:r>
+          </w:p>
+        </w:tc>
+      </w:tr>
+      <w:tr>
+        <w:tc>
+          <w:tcPr>
+            <w:tcW w:w="4638" w:type="dxa"/>
+            <w:tcBorders>
+              <w:top w:val="single" w:sz="8" w:space="0" w:color="000001"/>
+              <w:left w:val="single" w:sz="8" w:space="0" w:color="000001"/>
+              <w:bottom w:val="single" w:sz="8" w:space="0" w:color="000001"/>
+              <w:right w:val="single" w:sz="8" w:space="0" w:color="000001"/>
+            </w:tcBorders>
+            <w:shd w:val="clear" w:color="auto" w:fill="auto"/>
+            <w:tcMar>
+              <w:left w:w="80" w:type="dxa"/>
+            </w:tcMar>
+          </w:tcPr>
+          <w:p>
+            <w:pPr>
+              <w:rPr>
+                <w:rFonts w:ascii="Times New Roman" w:hAnsi="Times New Roman" w:cs="Times New Roman"/>
+                <w:color w:val="00000A"/>
+              </w:rPr>
+            </w:pPr>
+            <w:r>
+              <w:rPr>
+                <w:rFonts w:ascii="Times New Roman" w:hAnsi="Times New Roman" w:cs="Times New Roman"/>
+                <w:color w:val="00000A"/>
+              </w:rPr>
+              <w:t>Access information</w:t>
+            </w:r>
+          </w:p>
+        </w:tc>
+        <w:tc>
+          <w:tcPr>
+            <w:tcW w:w="4531" w:type="dxa"/>
+            <w:tcBorders>
+              <w:top w:val="single" w:sz="8" w:space="0" w:color="000001"/>
+              <w:left w:val="single" w:sz="8" w:space="0" w:color="000001"/>
+              <w:bottom w:val="single" w:sz="8" w:space="0" w:color="000001"/>
+              <w:right w:val="single" w:sz="8" w:space="0" w:color="000001"/>
+            </w:tcBorders>
+            <w:shd w:val="clear" w:color="auto" w:fill="auto"/>
+            <w:tcMar>
+              <w:left w:w="80" w:type="dxa"/>
+            </w:tcMar>
+          </w:tcPr>
+          <w:p>
+            <w:pPr>
+              <w:rPr>
+                <w:rFonts w:ascii="Times New Roman" w:hAnsi="Times New Roman" w:cs="Times New Roman"/>
+                <w:color w:val="00000A"/>
+              </w:rPr>
+            </w:pPr>
+            <w:r>
+              <w:rPr>
+                <w:rFonts w:ascii="Times New Roman" w:hAnsi="Times New Roman" w:cs="Times New Roman"/>
+                <w:color w:val="00000A"/>
+              </w:rPr>
+              <w:t>Drop box and GitHub</w:t>
+            </w:r>
+          </w:p>
+        </w:tc>
+      </w:tr>
+    </w:tbl>
+    <w:p>
+      <w:pPr>
+        <w:rPr>
+          <w:rFonts w:ascii="Times New Roman" w:hAnsi="Times New Roman" w:cs="Times New Roman"/>
+          <w:color w:val="00000A"/>
+        </w:rPr>
+      </w:pPr>
     </w:p>
     <w:p>
       <w:pPr>
@@ -16145,6 +17063,7 @@
                 <w:rFonts w:ascii="Times New Roman" w:hAnsi="Times New Roman" w:cs="Times New Roman"/>
                 <w:color w:val="00000A"/>
               </w:rPr>
+              <w:lastRenderedPageBreak/>
               <w:t>Version</w:t>
             </w:r>
           </w:p>
@@ -16288,37 +17207,12 @@
             </w:tcMar>
           </w:tcPr>
           <w:p>
-            <w:proofErr w:type="spellStart"/>
-            <w:r>
-              <w:rPr>
-                <w:rFonts w:ascii="Times New Roman" w:hAnsi="Times New Roman" w:cs="Times New Roman"/>
-                <w:color w:val="00000A"/>
-              </w:rPr>
-              <w:t>Ibra</w:t>
-            </w:r>
-            <w:proofErr w:type="spellEnd"/>
-            <w:r>
-              <w:rPr>
-                <w:rFonts w:ascii="Times New Roman" w:hAnsi="Times New Roman" w:cs="Times New Roman"/>
-                <w:color w:val="00000A"/>
-              </w:rPr>
-              <w:t xml:space="preserve"> </w:t>
-            </w:r>
-            <w:proofErr w:type="spellStart"/>
-            <w:r>
-              <w:rPr>
-                <w:rFonts w:ascii="Times New Roman" w:hAnsi="Times New Roman" w:cs="Times New Roman"/>
-                <w:color w:val="00000A"/>
-              </w:rPr>
-              <w:t>Cisse</w:t>
-            </w:r>
-            <w:proofErr w:type="spellEnd"/>
-            <w:r>
-              <w:rPr>
-                <w:rFonts w:ascii="Times New Roman" w:hAnsi="Times New Roman" w:cs="Times New Roman"/>
-                <w:color w:val="00000A"/>
-              </w:rPr>
-              <w:t>, Jason</w:t>
+            <w:r>
+              <w:rPr>
+                <w:rFonts w:ascii="Times New Roman" w:hAnsi="Times New Roman" w:cs="Times New Roman"/>
+                <w:color w:val="00000A"/>
+              </w:rPr>
+              <w:t>Ibra Cisse, Jason</w:t>
             </w:r>
           </w:p>
         </w:tc>
@@ -16397,13 +17291,331 @@
         </w:rPr>
       </w:pPr>
       <w:bookmarkStart w:id="50" w:name="_Toc444293713"/>
-      <w:r>
+    </w:p>
+    <w:tbl>
+      <w:tblPr>
+        <w:tblW w:w="9170" w:type="dxa"/>
+        <w:tblInd w:w="160" w:type="dxa"/>
+        <w:tblBorders>
+          <w:top w:val="single" w:sz="8" w:space="0" w:color="000001"/>
+          <w:left w:val="single" w:sz="8" w:space="0" w:color="000001"/>
+          <w:bottom w:val="single" w:sz="8" w:space="0" w:color="000001"/>
+          <w:right w:val="single" w:sz="8" w:space="0" w:color="000001"/>
+          <w:insideH w:val="single" w:sz="8" w:space="0" w:color="000001"/>
+          <w:insideV w:val="single" w:sz="8" w:space="0" w:color="000001"/>
+        </w:tblBorders>
+        <w:tblCellMar>
+          <w:top w:w="100" w:type="dxa"/>
+          <w:left w:w="80" w:type="dxa"/>
+          <w:bottom w:w="100" w:type="dxa"/>
+          <w:right w:w="100" w:type="dxa"/>
+        </w:tblCellMar>
+        <w:tblLook w:val="04A0" w:firstRow="1" w:lastRow="0" w:firstColumn="1" w:lastColumn="0" w:noHBand="0" w:noVBand="1"/>
+      </w:tblPr>
+      <w:tblGrid>
+        <w:gridCol w:w="4639"/>
+        <w:gridCol w:w="4531"/>
+      </w:tblGrid>
+      <w:tr>
+        <w:tc>
+          <w:tcPr>
+            <w:tcW w:w="4638" w:type="dxa"/>
+            <w:tcBorders>
+              <w:top w:val="single" w:sz="8" w:space="0" w:color="000001"/>
+              <w:left w:val="single" w:sz="8" w:space="0" w:color="000001"/>
+              <w:bottom w:val="single" w:sz="8" w:space="0" w:color="000001"/>
+              <w:right w:val="single" w:sz="8" w:space="0" w:color="000001"/>
+            </w:tcBorders>
+            <w:shd w:val="clear" w:color="auto" w:fill="auto"/>
+            <w:tcMar>
+              <w:left w:w="80" w:type="dxa"/>
+            </w:tcMar>
+          </w:tcPr>
+          <w:p>
+            <w:pPr>
+              <w:rPr>
+                <w:rFonts w:ascii="Times New Roman" w:hAnsi="Times New Roman" w:cs="Times New Roman"/>
+                <w:color w:val="00000A"/>
+              </w:rPr>
+            </w:pPr>
+            <w:r>
+              <w:rPr>
+                <w:rFonts w:ascii="Times New Roman" w:hAnsi="Times New Roman" w:cs="Times New Roman"/>
+                <w:color w:val="00000A"/>
+              </w:rPr>
+              <w:t>Version</w:t>
+            </w:r>
+          </w:p>
+        </w:tc>
+        <w:tc>
+          <w:tcPr>
+            <w:tcW w:w="4531" w:type="dxa"/>
+            <w:tcBorders>
+              <w:top w:val="single" w:sz="8" w:space="0" w:color="000001"/>
+              <w:left w:val="single" w:sz="8" w:space="0" w:color="000001"/>
+              <w:bottom w:val="single" w:sz="8" w:space="0" w:color="000001"/>
+              <w:right w:val="single" w:sz="8" w:space="0" w:color="000001"/>
+            </w:tcBorders>
+            <w:shd w:val="clear" w:color="auto" w:fill="auto"/>
+            <w:tcMar>
+              <w:left w:w="80" w:type="dxa"/>
+            </w:tcMar>
+          </w:tcPr>
+          <w:p>
+            <w:pPr>
+              <w:rPr>
+                <w:rFonts w:ascii="Times New Roman" w:hAnsi="Times New Roman" w:cs="Times New Roman"/>
+                <w:color w:val="00000A"/>
+              </w:rPr>
+            </w:pPr>
+            <w:r>
+              <w:rPr>
+                <w:rFonts w:ascii="Times New Roman" w:hAnsi="Times New Roman" w:cs="Times New Roman"/>
+                <w:color w:val="00000A"/>
+              </w:rPr>
+              <w:t>0.2</w:t>
+            </w:r>
+          </w:p>
+        </w:tc>
+      </w:tr>
+      <w:tr>
+        <w:tc>
+          <w:tcPr>
+            <w:tcW w:w="4638" w:type="dxa"/>
+            <w:tcBorders>
+              <w:top w:val="single" w:sz="8" w:space="0" w:color="000001"/>
+              <w:left w:val="single" w:sz="8" w:space="0" w:color="000001"/>
+              <w:bottom w:val="single" w:sz="8" w:space="0" w:color="000001"/>
+              <w:right w:val="single" w:sz="8" w:space="0" w:color="000001"/>
+            </w:tcBorders>
+            <w:shd w:val="clear" w:color="auto" w:fill="auto"/>
+            <w:tcMar>
+              <w:left w:w="80" w:type="dxa"/>
+            </w:tcMar>
+          </w:tcPr>
+          <w:p>
+            <w:pPr>
+              <w:rPr>
+                <w:rFonts w:ascii="Times New Roman" w:hAnsi="Times New Roman" w:cs="Times New Roman"/>
+                <w:color w:val="00000A"/>
+              </w:rPr>
+            </w:pPr>
+            <w:r>
+              <w:rPr>
+                <w:rFonts w:ascii="Times New Roman" w:hAnsi="Times New Roman" w:cs="Times New Roman"/>
+                <w:color w:val="00000A"/>
+              </w:rPr>
+              <w:t>Date</w:t>
+            </w:r>
+          </w:p>
+        </w:tc>
+        <w:tc>
+          <w:tcPr>
+            <w:tcW w:w="4531" w:type="dxa"/>
+            <w:tcBorders>
+              <w:top w:val="single" w:sz="8" w:space="0" w:color="000001"/>
+              <w:left w:val="single" w:sz="8" w:space="0" w:color="000001"/>
+              <w:bottom w:val="single" w:sz="8" w:space="0" w:color="000001"/>
+              <w:right w:val="single" w:sz="8" w:space="0" w:color="000001"/>
+            </w:tcBorders>
+            <w:shd w:val="clear" w:color="auto" w:fill="auto"/>
+            <w:tcMar>
+              <w:left w:w="80" w:type="dxa"/>
+            </w:tcMar>
+          </w:tcPr>
+          <w:p>
+            <w:pPr>
+              <w:rPr>
+                <w:rFonts w:ascii="Times New Roman" w:hAnsi="Times New Roman" w:cs="Times New Roman"/>
+                <w:color w:val="00000A"/>
+              </w:rPr>
+            </w:pPr>
+            <w:r>
+              <w:rPr>
+                <w:rFonts w:ascii="Times New Roman" w:hAnsi="Times New Roman" w:cs="Times New Roman"/>
+                <w:color w:val="00000A"/>
+              </w:rPr>
+              <w:t>March 28</w:t>
+            </w:r>
+            <w:r>
+              <w:rPr>
+                <w:rFonts w:ascii="Times New Roman" w:hAnsi="Times New Roman" w:cs="Times New Roman"/>
+                <w:color w:val="00000A"/>
+                <w:vertAlign w:val="superscript"/>
+              </w:rPr>
+              <w:t>th</w:t>
+            </w:r>
+            <w:r>
+              <w:rPr>
+                <w:rFonts w:ascii="Times New Roman" w:hAnsi="Times New Roman" w:cs="Times New Roman"/>
+                <w:color w:val="00000A"/>
+              </w:rPr>
+              <w:t>, 2016</w:t>
+            </w:r>
+          </w:p>
+        </w:tc>
+      </w:tr>
+      <w:tr>
+        <w:tc>
+          <w:tcPr>
+            <w:tcW w:w="4638" w:type="dxa"/>
+            <w:tcBorders>
+              <w:top w:val="single" w:sz="8" w:space="0" w:color="000001"/>
+              <w:left w:val="single" w:sz="8" w:space="0" w:color="000001"/>
+              <w:bottom w:val="single" w:sz="8" w:space="0" w:color="000001"/>
+              <w:right w:val="single" w:sz="8" w:space="0" w:color="000001"/>
+            </w:tcBorders>
+            <w:shd w:val="clear" w:color="auto" w:fill="auto"/>
+            <w:tcMar>
+              <w:left w:w="80" w:type="dxa"/>
+            </w:tcMar>
+          </w:tcPr>
+          <w:p>
+            <w:pPr>
+              <w:rPr>
+                <w:rFonts w:ascii="Times New Roman" w:hAnsi="Times New Roman" w:cs="Times New Roman"/>
+                <w:color w:val="00000A"/>
+              </w:rPr>
+            </w:pPr>
+            <w:r>
+              <w:rPr>
+                <w:rFonts w:ascii="Times New Roman" w:hAnsi="Times New Roman" w:cs="Times New Roman"/>
+                <w:color w:val="00000A"/>
+              </w:rPr>
+              <w:t>Author</w:t>
+            </w:r>
+          </w:p>
+        </w:tc>
+        <w:tc>
+          <w:tcPr>
+            <w:tcW w:w="4531" w:type="dxa"/>
+            <w:tcBorders>
+              <w:top w:val="single" w:sz="8" w:space="0" w:color="000001"/>
+              <w:left w:val="single" w:sz="8" w:space="0" w:color="000001"/>
+              <w:bottom w:val="single" w:sz="8" w:space="0" w:color="000001"/>
+              <w:right w:val="single" w:sz="8" w:space="0" w:color="000001"/>
+            </w:tcBorders>
+            <w:shd w:val="clear" w:color="auto" w:fill="auto"/>
+            <w:tcMar>
+              <w:left w:w="80" w:type="dxa"/>
+            </w:tcMar>
+          </w:tcPr>
+          <w:p>
+            <w:r>
+              <w:rPr>
+                <w:rFonts w:ascii="Times New Roman" w:hAnsi="Times New Roman" w:cs="Times New Roman"/>
+                <w:color w:val="00000A"/>
+              </w:rPr>
+              <w:t>Ibra Cisse, Jason</w:t>
+            </w:r>
+            <w:r>
+              <w:rPr>
+                <w:rFonts w:ascii="Times New Roman" w:hAnsi="Times New Roman" w:cs="Times New Roman"/>
+                <w:color w:val="00000A"/>
+              </w:rPr>
+              <w:t>, Alfonso</w:t>
+            </w:r>
+          </w:p>
+        </w:tc>
+      </w:tr>
+      <w:tr>
+        <w:tc>
+          <w:tcPr>
+            <w:tcW w:w="4638" w:type="dxa"/>
+            <w:tcBorders>
+              <w:top w:val="single" w:sz="8" w:space="0" w:color="000001"/>
+              <w:left w:val="single" w:sz="8" w:space="0" w:color="000001"/>
+              <w:bottom w:val="single" w:sz="8" w:space="0" w:color="000001"/>
+              <w:right w:val="single" w:sz="8" w:space="0" w:color="000001"/>
+            </w:tcBorders>
+            <w:shd w:val="clear" w:color="auto" w:fill="auto"/>
+            <w:tcMar>
+              <w:left w:w="80" w:type="dxa"/>
+            </w:tcMar>
+          </w:tcPr>
+          <w:p>
+            <w:pPr>
+              <w:rPr>
+                <w:rFonts w:ascii="Times New Roman" w:hAnsi="Times New Roman" w:cs="Times New Roman"/>
+                <w:color w:val="00000A"/>
+              </w:rPr>
+            </w:pPr>
+            <w:r>
+              <w:rPr>
+                <w:rFonts w:ascii="Times New Roman" w:hAnsi="Times New Roman" w:cs="Times New Roman"/>
+                <w:color w:val="00000A"/>
+              </w:rPr>
+              <w:t>Access information</w:t>
+            </w:r>
+          </w:p>
+        </w:tc>
+        <w:tc>
+          <w:tcPr>
+            <w:tcW w:w="4531" w:type="dxa"/>
+            <w:tcBorders>
+              <w:top w:val="single" w:sz="8" w:space="0" w:color="000001"/>
+              <w:left w:val="single" w:sz="8" w:space="0" w:color="000001"/>
+              <w:bottom w:val="single" w:sz="8" w:space="0" w:color="000001"/>
+              <w:right w:val="single" w:sz="8" w:space="0" w:color="000001"/>
+            </w:tcBorders>
+            <w:shd w:val="clear" w:color="auto" w:fill="auto"/>
+            <w:tcMar>
+              <w:left w:w="80" w:type="dxa"/>
+            </w:tcMar>
+          </w:tcPr>
+          <w:p>
+            <w:pPr>
+              <w:rPr>
+                <w:rFonts w:ascii="Times New Roman" w:hAnsi="Times New Roman" w:cs="Times New Roman"/>
+                <w:color w:val="00000A"/>
+              </w:rPr>
+            </w:pPr>
+            <w:r>
+              <w:rPr>
+                <w:rFonts w:ascii="Times New Roman" w:hAnsi="Times New Roman" w:cs="Times New Roman"/>
+                <w:color w:val="00000A"/>
+              </w:rPr>
+              <w:t>DropB</w:t>
+            </w:r>
+            <w:r>
+              <w:rPr>
+                <w:rFonts w:ascii="Times New Roman" w:hAnsi="Times New Roman" w:cs="Times New Roman"/>
+                <w:color w:val="00000A"/>
+              </w:rPr>
+              <w:t>ox and GitHub</w:t>
+            </w:r>
+          </w:p>
+        </w:tc>
+      </w:tr>
+    </w:tbl>
+    <w:p/>
+    <w:p>
+      <w:pPr>
+        <w:pStyle w:val="Heading2"/>
+        <w:ind w:firstLine="720"/>
         <w:rPr>
           <w:rFonts w:ascii="Times New Roman" w:eastAsia="Times New Roman" w:hAnsi="Times New Roman" w:cs="Times New Roman"/>
           <w:color w:val="00000A"/>
           <w:sz w:val="38"/>
         </w:rPr>
-        <w:lastRenderedPageBreak/>
+      </w:pPr>
+    </w:p>
+    <w:p>
+      <w:pPr>
+        <w:pStyle w:val="Heading2"/>
+        <w:ind w:firstLine="720"/>
+        <w:rPr>
+          <w:rFonts w:ascii="Times New Roman" w:eastAsia="Times New Roman" w:hAnsi="Times New Roman" w:cs="Times New Roman"/>
+          <w:color w:val="00000A"/>
+          <w:sz w:val="38"/>
+        </w:rPr>
+      </w:pPr>
+      <w:r>
+        <w:rPr>
+          <w:rFonts w:ascii="Times New Roman" w:eastAsia="Times New Roman" w:hAnsi="Times New Roman" w:cs="Times New Roman"/>
+          <w:color w:val="00000A"/>
+          <w:sz w:val="38"/>
+        </w:rPr>
         <w:t>7.4 Quality Assurance Plan</w:t>
       </w:r>
       <w:bookmarkEnd w:id="50"/>
@@ -16602,31 +17814,13 @@
             </w:tcMar>
           </w:tcPr>
           <w:p>
-            <w:proofErr w:type="spellStart"/>
-            <w:r>
-              <w:rPr>
-                <w:rFonts w:ascii="Times New Roman" w:hAnsi="Times New Roman" w:cs="Times New Roman"/>
-                <w:color w:val="00000A"/>
-              </w:rPr>
-              <w:t>Ibra</w:t>
-            </w:r>
-            <w:proofErr w:type="spellEnd"/>
-            <w:r>
-              <w:rPr>
-                <w:rFonts w:ascii="Times New Roman" w:hAnsi="Times New Roman" w:cs="Times New Roman"/>
-                <w:color w:val="00000A"/>
-              </w:rPr>
-              <w:t xml:space="preserve"> </w:t>
-            </w:r>
-            <w:proofErr w:type="spellStart"/>
-            <w:r>
-              <w:rPr>
-                <w:rFonts w:ascii="Times New Roman" w:hAnsi="Times New Roman" w:cs="Times New Roman"/>
-                <w:color w:val="00000A"/>
-              </w:rPr>
-              <w:t>Cisse</w:t>
-            </w:r>
-            <w:proofErr w:type="spellEnd"/>
+            <w:r>
+              <w:rPr>
+                <w:rFonts w:ascii="Times New Roman" w:hAnsi="Times New Roman" w:cs="Times New Roman"/>
+                <w:color w:val="00000A"/>
+              </w:rPr>
+              <w:t>Ibra Cisse</w:t>
+            </w:r>
           </w:p>
         </w:tc>
       </w:tr>
@@ -16770,6 +17964,26 @@
           <w:szCs w:val="20"/>
         </w:rPr>
         <w:t>Any major problems faced by the team members will immediately be reported to the lead</w:t>
+      </w:r>
+    </w:p>
+    <w:p>
+      <w:pPr>
+        <w:spacing w:line="240" w:lineRule="auto"/>
+        <w:rPr>
+          <w:rFonts w:ascii="Times New Roman" w:hAnsi="Times New Roman" w:cs="Times New Roman"/>
+          <w:color w:val="00000A"/>
+          <w:sz w:val="24"/>
+          <w:szCs w:val="20"/>
+        </w:rPr>
+      </w:pPr>
+      <w:r>
+        <w:rPr>
+          <w:rFonts w:ascii="Times New Roman" w:hAnsi="Times New Roman" w:cs="Times New Roman"/>
+          <w:color w:val="00000A"/>
+          <w:sz w:val="24"/>
+          <w:szCs w:val="20"/>
+        </w:rPr>
+        <w:t>Lead handles roles assignment and development phase either from code phases, test phase, design, phase, test phase, or implementation phase depending on the progress of product.</w:t>
       </w:r>
     </w:p>
     <w:p>
@@ -16865,6 +18079,7 @@
                 <w:b/>
                 <w:color w:val="00000A"/>
               </w:rPr>
+              <w:lastRenderedPageBreak/>
               <w:t>Change Management Activities</w:t>
             </w:r>
           </w:p>
@@ -16991,39 +18206,7 @@
                 <w:rFonts w:ascii="Times New Roman" w:hAnsi="Times New Roman" w:cs="Times New Roman"/>
                 <w:color w:val="00000A"/>
               </w:rPr>
-              <w:t xml:space="preserve"> </w:t>
-            </w:r>
-            <w:proofErr w:type="spellStart"/>
-            <w:r>
-              <w:rPr>
-                <w:rFonts w:ascii="Times New Roman" w:hAnsi="Times New Roman" w:cs="Times New Roman"/>
-                <w:color w:val="00000A"/>
-              </w:rPr>
-              <w:t>Ibra</w:t>
-            </w:r>
-            <w:proofErr w:type="spellEnd"/>
-            <w:r>
-              <w:rPr>
-                <w:rFonts w:ascii="Times New Roman" w:hAnsi="Times New Roman" w:cs="Times New Roman"/>
-                <w:color w:val="00000A"/>
-              </w:rPr>
-              <w:t xml:space="preserve"> </w:t>
-            </w:r>
-            <w:proofErr w:type="spellStart"/>
-            <w:r>
-              <w:rPr>
-                <w:rFonts w:ascii="Times New Roman" w:hAnsi="Times New Roman" w:cs="Times New Roman"/>
-                <w:color w:val="00000A"/>
-              </w:rPr>
-              <w:t>Cisse</w:t>
-            </w:r>
-            <w:proofErr w:type="spellEnd"/>
-            <w:r>
-              <w:rPr>
-                <w:rFonts w:ascii="Times New Roman" w:hAnsi="Times New Roman" w:cs="Times New Roman"/>
-                <w:color w:val="00000A"/>
-              </w:rPr>
-              <w:t>, Eddi</w:t>
+              <w:t xml:space="preserve"> Ibra Cisse, Eddi</w:t>
             </w:r>
             <w:r>
               <w:rPr>
@@ -17032,8 +18215,6 @@
               </w:rPr>
               <w:t>e, Jason, Carrie, Alexis, and A</w:t>
             </w:r>
-            <w:bookmarkStart w:id="54" w:name="_GoBack"/>
-            <w:bookmarkEnd w:id="54"/>
             <w:r>
               <w:rPr>
                 <w:rFonts w:ascii="Times New Roman" w:hAnsi="Times New Roman" w:cs="Times New Roman"/>
@@ -17132,6 +18313,22 @@
               </w:rPr>
               <w:t xml:space="preserve"> </w:t>
             </w:r>
+            <w:r>
+              <w:rPr>
+                <w:rFonts w:ascii="Times New Roman" w:hAnsi="Times New Roman" w:cs="Times New Roman"/>
+                <w:color w:val="00000A"/>
+              </w:rPr>
+              <w:t xml:space="preserve">Ibra Cisse, Eddie, Jason, Carrie, Alexis, and </w:t>
+            </w:r>
+            <w:proofErr w:type="spellStart"/>
+            <w:r>
+              <w:rPr>
+                <w:rFonts w:ascii="Times New Roman" w:hAnsi="Times New Roman" w:cs="Times New Roman"/>
+                <w:color w:val="00000A"/>
+              </w:rPr>
+              <w:t>Afonso</w:t>
+            </w:r>
+            <w:proofErr w:type="spellEnd"/>
           </w:p>
         </w:tc>
         <w:tc>
@@ -17162,6 +18359,13 @@
                 <w:color w:val="00000A"/>
               </w:rPr>
               <w:t xml:space="preserve"> </w:t>
+            </w:r>
+            <w:r>
+              <w:rPr>
+                <w:rFonts w:ascii="Times New Roman" w:hAnsi="Times New Roman" w:cs="Times New Roman"/>
+                <w:color w:val="00000A"/>
+              </w:rPr>
+              <w:t>First presentation is poor.  Power Point revision and editing required to ensure requirements are met.</w:t>
             </w:r>
           </w:p>
         </w:tc>
@@ -17227,6 +18431,22 @@
               </w:rPr>
               <w:t xml:space="preserve"> </w:t>
             </w:r>
+            <w:r>
+              <w:rPr>
+                <w:rFonts w:ascii="Times New Roman" w:hAnsi="Times New Roman" w:cs="Times New Roman"/>
+                <w:color w:val="00000A"/>
+              </w:rPr>
+              <w:t xml:space="preserve">Ibra Cisse, Eddie, Jason, Carrie, Alexis, and </w:t>
+            </w:r>
+            <w:proofErr w:type="spellStart"/>
+            <w:r>
+              <w:rPr>
+                <w:rFonts w:ascii="Times New Roman" w:hAnsi="Times New Roman" w:cs="Times New Roman"/>
+                <w:color w:val="00000A"/>
+              </w:rPr>
+              <w:t>Afonso</w:t>
+            </w:r>
+            <w:proofErr w:type="spellEnd"/>
           </w:p>
         </w:tc>
         <w:tc>
@@ -17257,6 +18477,13 @@
                 <w:color w:val="00000A"/>
               </w:rPr>
               <w:t xml:space="preserve"> </w:t>
+            </w:r>
+            <w:r>
+              <w:rPr>
+                <w:rFonts w:ascii="Times New Roman" w:hAnsi="Times New Roman" w:cs="Times New Roman"/>
+                <w:color w:val="00000A"/>
+              </w:rPr>
+              <w:t>First presentation is poor.  Power Point revision and editing required to ensure requirements are met.</w:t>
             </w:r>
           </w:p>
         </w:tc>
@@ -17291,6 +18518,13 @@
               </w:rPr>
               <w:t xml:space="preserve"> </w:t>
             </w:r>
+            <w:r>
+              <w:rPr>
+                <w:rFonts w:ascii="Times New Roman" w:hAnsi="Times New Roman" w:cs="Times New Roman"/>
+                <w:color w:val="00000A"/>
+              </w:rPr>
+              <w:t>Requirements V1.1</w:t>
+            </w:r>
           </w:p>
         </w:tc>
         <w:tc>
@@ -17322,6 +18556,22 @@
               </w:rPr>
               <w:t xml:space="preserve"> </w:t>
             </w:r>
+            <w:r>
+              <w:rPr>
+                <w:rFonts w:ascii="Times New Roman" w:hAnsi="Times New Roman" w:cs="Times New Roman"/>
+                <w:color w:val="00000A"/>
+              </w:rPr>
+              <w:t xml:space="preserve">Ibra Cisse, Eddie, Jason, Carrie, Alexis, and </w:t>
+            </w:r>
+            <w:proofErr w:type="spellStart"/>
+            <w:r>
+              <w:rPr>
+                <w:rFonts w:ascii="Times New Roman" w:hAnsi="Times New Roman" w:cs="Times New Roman"/>
+                <w:color w:val="00000A"/>
+              </w:rPr>
+              <w:t>Afonso</w:t>
+            </w:r>
+            <w:proofErr w:type="spellEnd"/>
           </w:p>
         </w:tc>
         <w:tc>
@@ -17352,6 +18602,140 @@
                 <w:color w:val="00000A"/>
               </w:rPr>
               <w:t xml:space="preserve"> </w:t>
+            </w:r>
+            <w:r>
+              <w:rPr>
+                <w:rFonts w:ascii="Times New Roman" w:hAnsi="Times New Roman" w:cs="Times New Roman"/>
+                <w:color w:val="00000A"/>
+              </w:rPr>
+              <w:t xml:space="preserve">Had to change the languages from C# to QT, then each member learned QT. </w:t>
+            </w:r>
+          </w:p>
+          <w:p>
+            <w:pPr>
+              <w:ind w:left="100"/>
+              <w:rPr>
+                <w:rFonts w:ascii="Times New Roman" w:hAnsi="Times New Roman" w:cs="Times New Roman"/>
+                <w:color w:val="00000A"/>
+              </w:rPr>
+            </w:pPr>
+          </w:p>
+        </w:tc>
+      </w:tr>
+      <w:tr>
+        <w:tc>
+          <w:tcPr>
+            <w:tcW w:w="3096" w:type="dxa"/>
+            <w:tcBorders>
+              <w:top w:val="single" w:sz="8" w:space="0" w:color="000001"/>
+              <w:left w:val="single" w:sz="8" w:space="0" w:color="000001"/>
+              <w:bottom w:val="single" w:sz="8" w:space="0" w:color="000001"/>
+              <w:right w:val="single" w:sz="8" w:space="0" w:color="000001"/>
+            </w:tcBorders>
+            <w:shd w:val="clear" w:color="auto" w:fill="auto"/>
+            <w:tcMar>
+              <w:left w:w="80" w:type="dxa"/>
+            </w:tcMar>
+          </w:tcPr>
+          <w:p>
+            <w:pPr>
+              <w:ind w:left="100"/>
+              <w:rPr>
+                <w:rFonts w:ascii="Times New Roman" w:hAnsi="Times New Roman" w:cs="Times New Roman"/>
+                <w:color w:val="00000A"/>
+              </w:rPr>
+            </w:pPr>
+            <w:r>
+              <w:rPr>
+                <w:rFonts w:ascii="Times New Roman" w:hAnsi="Times New Roman" w:cs="Times New Roman"/>
+                <w:color w:val="00000A"/>
+              </w:rPr>
+              <w:t xml:space="preserve"> Specifications v1.1</w:t>
+            </w:r>
+          </w:p>
+        </w:tc>
+        <w:tc>
+          <w:tcPr>
+            <w:tcW w:w="3078" w:type="dxa"/>
+            <w:tcBorders>
+              <w:top w:val="single" w:sz="8" w:space="0" w:color="000001"/>
+              <w:left w:val="single" w:sz="8" w:space="0" w:color="000001"/>
+              <w:bottom w:val="single" w:sz="8" w:space="0" w:color="000001"/>
+              <w:right w:val="single" w:sz="8" w:space="0" w:color="000001"/>
+            </w:tcBorders>
+            <w:shd w:val="clear" w:color="auto" w:fill="auto"/>
+            <w:tcMar>
+              <w:left w:w="80" w:type="dxa"/>
+            </w:tcMar>
+          </w:tcPr>
+          <w:p>
+            <w:pPr>
+              <w:ind w:left="100"/>
+              <w:rPr>
+                <w:rFonts w:ascii="Times New Roman" w:hAnsi="Times New Roman" w:cs="Times New Roman"/>
+                <w:color w:val="00000A"/>
+              </w:rPr>
+            </w:pPr>
+            <w:r>
+              <w:rPr>
+                <w:rFonts w:ascii="Times New Roman" w:hAnsi="Times New Roman" w:cs="Times New Roman"/>
+                <w:color w:val="00000A"/>
+              </w:rPr>
+              <w:t xml:space="preserve"> </w:t>
+            </w:r>
+            <w:r>
+              <w:rPr>
+                <w:rFonts w:ascii="Times New Roman" w:hAnsi="Times New Roman" w:cs="Times New Roman"/>
+                <w:color w:val="00000A"/>
+              </w:rPr>
+              <w:t xml:space="preserve">Ibra Cisse, Eddie, Jason, Carrie, Alexis, and </w:t>
+            </w:r>
+            <w:proofErr w:type="spellStart"/>
+            <w:r>
+              <w:rPr>
+                <w:rFonts w:ascii="Times New Roman" w:hAnsi="Times New Roman" w:cs="Times New Roman"/>
+                <w:color w:val="00000A"/>
+              </w:rPr>
+              <w:t>Afonso</w:t>
+            </w:r>
+            <w:proofErr w:type="spellEnd"/>
+          </w:p>
+        </w:tc>
+        <w:tc>
+          <w:tcPr>
+            <w:tcW w:w="2996" w:type="dxa"/>
+            <w:tcBorders>
+              <w:top w:val="single" w:sz="8" w:space="0" w:color="000001"/>
+              <w:left w:val="single" w:sz="8" w:space="0" w:color="000001"/>
+              <w:bottom w:val="single" w:sz="8" w:space="0" w:color="000001"/>
+              <w:right w:val="single" w:sz="8" w:space="0" w:color="000001"/>
+            </w:tcBorders>
+            <w:shd w:val="clear" w:color="auto" w:fill="auto"/>
+            <w:tcMar>
+              <w:left w:w="80" w:type="dxa"/>
+            </w:tcMar>
+          </w:tcPr>
+          <w:p>
+            <w:pPr>
+              <w:ind w:left="100"/>
+              <w:rPr>
+                <w:rFonts w:ascii="Times New Roman" w:hAnsi="Times New Roman" w:cs="Times New Roman"/>
+                <w:color w:val="00000A"/>
+              </w:rPr>
+            </w:pPr>
+            <w:r>
+              <w:rPr>
+                <w:rFonts w:ascii="Times New Roman" w:hAnsi="Times New Roman" w:cs="Times New Roman"/>
+                <w:color w:val="00000A"/>
+              </w:rPr>
+              <w:t>Re-assignment of roles and improved team communication as well as the test plans for each phase</w:t>
+            </w:r>
+            <w:r>
+              <w:rPr>
+                <w:rFonts w:ascii="Times New Roman" w:hAnsi="Times New Roman" w:cs="Times New Roman"/>
+                <w:color w:val="00000A"/>
+              </w:rPr>
+              <w:t>.</w:t>
             </w:r>
           </w:p>
         </w:tc>
@@ -17399,7 +18783,7 @@
         </w:rPr>
         <w:tab/>
       </w:r>
-      <w:bookmarkStart w:id="55" w:name="_Toc444293717"/>
+      <w:bookmarkStart w:id="54" w:name="_Toc444293717"/>
       <w:r>
         <w:rPr>
           <w:rFonts w:ascii="Times New Roman" w:eastAsia="Times New Roman" w:hAnsi="Times New Roman" w:cs="Times New Roman"/>
@@ -17408,7 +18792,7 @@
         </w:rPr>
         <w:t>7.8 Subcontract Management (Acquisition Management) Plan</w:t>
       </w:r>
-      <w:bookmarkEnd w:id="55"/>
+      <w:bookmarkEnd w:id="54"/>
     </w:p>
     <w:p/>
     <w:p/>
@@ -17454,7 +18838,7 @@
         </w:rPr>
         <w:tab/>
       </w:r>
-      <w:bookmarkStart w:id="56" w:name="_Toc444293718"/>
+      <w:bookmarkStart w:id="55" w:name="_Toc444293718"/>
       <w:r>
         <w:rPr>
           <w:rFonts w:ascii="Times New Roman" w:eastAsia="Times New Roman" w:hAnsi="Times New Roman" w:cs="Times New Roman"/>
@@ -17462,16 +18846,45 @@
           <w:sz w:val="38"/>
         </w:rPr>
         <w:t>7.9 Process Improvement Plan</w:t>
+      </w:r>
+      <w:bookmarkEnd w:id="55"/>
+    </w:p>
+    <w:p>
+      <w:pPr>
+        <w:pStyle w:val="Heading1"/>
+        <w:rPr>
+          <w:rFonts w:ascii="Times New Roman" w:eastAsia="Times New Roman" w:hAnsi="Times New Roman" w:cs="Times New Roman"/>
+          <w:color w:val="00000A"/>
+          <w:sz w:val="50"/>
+        </w:rPr>
+      </w:pPr>
+      <w:r>
+        <w:rPr>
+          <w:rFonts w:ascii="Times New Roman" w:eastAsia="Times New Roman" w:hAnsi="Times New Roman" w:cs="Times New Roman"/>
+          <w:b w:val="0"/>
+          <w:color w:val="00000A"/>
+          <w:sz w:val="14"/>
+        </w:rPr>
+        <w:t xml:space="preserve">       </w:t>
+      </w:r>
+      <w:bookmarkStart w:id="56" w:name="_Toc444293719"/>
+      <w:r>
+        <w:rPr>
+          <w:rFonts w:ascii="Times New Roman" w:eastAsia="Times New Roman" w:hAnsi="Times New Roman" w:cs="Times New Roman"/>
+          <w:color w:val="00000A"/>
+          <w:sz w:val="50"/>
+        </w:rPr>
+        <w:t>Document Control</w:t>
       </w:r>
       <w:bookmarkEnd w:id="56"/>
     </w:p>
     <w:p>
       <w:pPr>
-        <w:pStyle w:val="Heading1"/>
-        <w:rPr>
-          <w:rFonts w:ascii="Times New Roman" w:eastAsia="Times New Roman" w:hAnsi="Times New Roman" w:cs="Times New Roman"/>
-          <w:color w:val="00000A"/>
-          <w:sz w:val="50"/>
+        <w:pStyle w:val="Heading2"/>
+        <w:rPr>
+          <w:rFonts w:ascii="Times New Roman" w:eastAsia="Times New Roman" w:hAnsi="Times New Roman" w:cs="Times New Roman"/>
+          <w:color w:val="00000A"/>
+          <w:sz w:val="38"/>
         </w:rPr>
       </w:pPr>
       <w:r>
@@ -17482,56 +18895,27 @@
           <w:sz w:val="14"/>
         </w:rPr>
         <w:lastRenderedPageBreak/>
-        <w:t xml:space="preserve">       </w:t>
-      </w:r>
-      <w:bookmarkStart w:id="57" w:name="_Toc444293719"/>
-      <w:r>
-        <w:rPr>
-          <w:rFonts w:ascii="Times New Roman" w:eastAsia="Times New Roman" w:hAnsi="Times New Roman" w:cs="Times New Roman"/>
-          <w:color w:val="00000A"/>
-          <w:sz w:val="50"/>
-        </w:rPr>
-        <w:t>Document Control</w:t>
+        <w:t xml:space="preserve">           </w:t>
+      </w:r>
+      <w:r>
+        <w:rPr>
+          <w:rFonts w:ascii="Times New Roman" w:eastAsia="Times New Roman" w:hAnsi="Times New Roman" w:cs="Times New Roman"/>
+          <w:b w:val="0"/>
+          <w:color w:val="00000A"/>
+          <w:sz w:val="14"/>
+        </w:rPr>
+        <w:tab/>
+      </w:r>
+      <w:bookmarkStart w:id="57" w:name="_Toc444293720"/>
+      <w:r>
+        <w:rPr>
+          <w:rFonts w:ascii="Times New Roman" w:eastAsia="Times New Roman" w:hAnsi="Times New Roman" w:cs="Times New Roman"/>
+          <w:color w:val="00000A"/>
+          <w:sz w:val="38"/>
+        </w:rPr>
+        <w:t>Change History</w:t>
       </w:r>
       <w:bookmarkEnd w:id="57"/>
-    </w:p>
-    <w:p>
-      <w:pPr>
-        <w:pStyle w:val="Heading2"/>
-        <w:rPr>
-          <w:rFonts w:ascii="Times New Roman" w:eastAsia="Times New Roman" w:hAnsi="Times New Roman" w:cs="Times New Roman"/>
-          <w:color w:val="00000A"/>
-          <w:sz w:val="38"/>
-        </w:rPr>
-      </w:pPr>
-      <w:r>
-        <w:rPr>
-          <w:rFonts w:ascii="Times New Roman" w:eastAsia="Times New Roman" w:hAnsi="Times New Roman" w:cs="Times New Roman"/>
-          <w:b w:val="0"/>
-          <w:color w:val="00000A"/>
-          <w:sz w:val="14"/>
-        </w:rPr>
-        <w:t xml:space="preserve">           </w:t>
-      </w:r>
-      <w:r>
-        <w:rPr>
-          <w:rFonts w:ascii="Times New Roman" w:eastAsia="Times New Roman" w:hAnsi="Times New Roman" w:cs="Times New Roman"/>
-          <w:b w:val="0"/>
-          <w:color w:val="00000A"/>
-          <w:sz w:val="14"/>
-        </w:rPr>
-        <w:tab/>
-      </w:r>
-      <w:bookmarkStart w:id="58" w:name="_Toc444293720"/>
-      <w:r>
-        <w:rPr>
-          <w:rFonts w:ascii="Times New Roman" w:eastAsia="Times New Roman" w:hAnsi="Times New Roman" w:cs="Times New Roman"/>
-          <w:color w:val="00000A"/>
-          <w:sz w:val="38"/>
-        </w:rPr>
-        <w:t>Change History</w:t>
-      </w:r>
-      <w:bookmarkEnd w:id="58"/>
     </w:p>
     <w:tbl>
       <w:tblPr>
@@ -17804,33 +19188,8 @@
                 <w:rFonts w:ascii="Times New Roman" w:hAnsi="Times New Roman" w:cs="Times New Roman"/>
                 <w:color w:val="00000A"/>
               </w:rPr>
-              <w:t xml:space="preserve"> </w:t>
-            </w:r>
-            <w:proofErr w:type="spellStart"/>
-            <w:r>
-              <w:rPr>
-                <w:rFonts w:ascii="Times New Roman" w:hAnsi="Times New Roman" w:cs="Times New Roman"/>
-                <w:color w:val="00000A"/>
-              </w:rPr>
-              <w:t>Ibra</w:t>
-            </w:r>
-            <w:proofErr w:type="spellEnd"/>
-            <w:r>
-              <w:rPr>
-                <w:rFonts w:ascii="Times New Roman" w:hAnsi="Times New Roman" w:cs="Times New Roman"/>
-                <w:color w:val="00000A"/>
-              </w:rPr>
-              <w:t xml:space="preserve"> </w:t>
-            </w:r>
-            <w:proofErr w:type="spellStart"/>
-            <w:r>
-              <w:rPr>
-                <w:rFonts w:ascii="Times New Roman" w:hAnsi="Times New Roman" w:cs="Times New Roman"/>
-                <w:color w:val="00000A"/>
-              </w:rPr>
-              <w:t>Cisse</w:t>
-            </w:r>
-            <w:proofErr w:type="spellEnd"/>
+              <w:t xml:space="preserve"> Ibra Cisse</w:t>
+            </w:r>
             <w:r>
               <w:rPr>
                 <w:rFonts w:ascii="Times New Roman" w:hAnsi="Times New Roman" w:cs="Times New Roman"/>
@@ -17964,31 +19323,13 @@
                 <w:color w:val="00000A"/>
               </w:rPr>
             </w:pPr>
-            <w:proofErr w:type="spellStart"/>
-            <w:r>
-              <w:rPr>
-                <w:rFonts w:ascii="Times New Roman" w:hAnsi="Times New Roman" w:cs="Times New Roman"/>
-                <w:color w:val="00000A"/>
-              </w:rPr>
-              <w:t>Ibra</w:t>
-            </w:r>
-            <w:proofErr w:type="spellEnd"/>
-            <w:r>
-              <w:rPr>
-                <w:rFonts w:ascii="Times New Roman" w:hAnsi="Times New Roman" w:cs="Times New Roman"/>
-                <w:color w:val="00000A"/>
-              </w:rPr>
-              <w:t xml:space="preserve"> </w:t>
-            </w:r>
-            <w:proofErr w:type="spellStart"/>
-            <w:r>
-              <w:rPr>
-                <w:rFonts w:ascii="Times New Roman" w:hAnsi="Times New Roman" w:cs="Times New Roman"/>
-                <w:color w:val="00000A"/>
-              </w:rPr>
-              <w:t>Cisse</w:t>
-            </w:r>
-            <w:proofErr w:type="spellEnd"/>
+            <w:r>
+              <w:rPr>
+                <w:rFonts w:ascii="Times New Roman" w:hAnsi="Times New Roman" w:cs="Times New Roman"/>
+                <w:color w:val="00000A"/>
+              </w:rPr>
+              <w:t>Ibra Cisse</w:t>
+            </w:r>
             <w:r>
               <w:rPr>
                 <w:rFonts w:ascii="Times New Roman" w:hAnsi="Times New Roman" w:cs="Times New Roman"/>
@@ -18141,33 +19482,8 @@
                 <w:rFonts w:ascii="Times New Roman" w:hAnsi="Times New Roman" w:cs="Times New Roman"/>
                 <w:color w:val="00000A"/>
               </w:rPr>
-              <w:t xml:space="preserve"> </w:t>
-            </w:r>
-            <w:proofErr w:type="spellStart"/>
-            <w:r>
-              <w:rPr>
-                <w:rFonts w:ascii="Times New Roman" w:hAnsi="Times New Roman" w:cs="Times New Roman"/>
-                <w:color w:val="00000A"/>
-              </w:rPr>
-              <w:t>Ibra</w:t>
-            </w:r>
-            <w:proofErr w:type="spellEnd"/>
-            <w:r>
-              <w:rPr>
-                <w:rFonts w:ascii="Times New Roman" w:hAnsi="Times New Roman" w:cs="Times New Roman"/>
-                <w:color w:val="00000A"/>
-              </w:rPr>
-              <w:t xml:space="preserve"> </w:t>
-            </w:r>
-            <w:proofErr w:type="spellStart"/>
-            <w:r>
-              <w:rPr>
-                <w:rFonts w:ascii="Times New Roman" w:hAnsi="Times New Roman" w:cs="Times New Roman"/>
-                <w:color w:val="00000A"/>
-              </w:rPr>
-              <w:t>Cisse</w:t>
-            </w:r>
-            <w:proofErr w:type="spellEnd"/>
+              <w:t xml:space="preserve"> Ibra Cisse</w:t>
+            </w:r>
             <w:r>
               <w:rPr>
                 <w:rFonts w:ascii="Times New Roman" w:hAnsi="Times New Roman" w:cs="Times New Roman"/>
@@ -18308,37 +19624,12 @@
               </w:rPr>
               <w:t xml:space="preserve"> </w:t>
             </w:r>
-            <w:proofErr w:type="spellStart"/>
-            <w:r>
-              <w:rPr>
-                <w:rFonts w:ascii="Times New Roman" w:hAnsi="Times New Roman" w:cs="Times New Roman"/>
-                <w:color w:val="00000A"/>
-              </w:rPr>
-              <w:t>Ibra</w:t>
-            </w:r>
-            <w:proofErr w:type="spellEnd"/>
-            <w:r>
-              <w:rPr>
-                <w:rFonts w:ascii="Times New Roman" w:hAnsi="Times New Roman" w:cs="Times New Roman"/>
-                <w:color w:val="00000A"/>
-              </w:rPr>
-              <w:t xml:space="preserve"> </w:t>
-            </w:r>
-            <w:proofErr w:type="spellStart"/>
-            <w:r>
-              <w:rPr>
-                <w:rFonts w:ascii="Times New Roman" w:hAnsi="Times New Roman" w:cs="Times New Roman"/>
-                <w:color w:val="00000A"/>
-              </w:rPr>
-              <w:t>Cisse</w:t>
-            </w:r>
-            <w:proofErr w:type="spellEnd"/>
-            <w:r>
-              <w:rPr>
-                <w:rFonts w:ascii="Times New Roman" w:hAnsi="Times New Roman" w:cs="Times New Roman"/>
-                <w:color w:val="00000A"/>
-              </w:rPr>
-              <w:t>, Jason</w:t>
+            <w:r>
+              <w:rPr>
+                <w:rFonts w:ascii="Times New Roman" w:hAnsi="Times New Roman" w:cs="Times New Roman"/>
+                <w:color w:val="00000A"/>
+              </w:rPr>
+              <w:t>All Team</w:t>
             </w:r>
           </w:p>
         </w:tc>
@@ -18395,10 +19686,732 @@
         <w:pStyle w:val="Heading2"/>
         <w:rPr>
           <w:rFonts w:ascii="Times New Roman" w:eastAsia="Times New Roman" w:hAnsi="Times New Roman" w:cs="Times New Roman"/>
+          <w:b w:val="0"/>
+          <w:color w:val="00000A"/>
+          <w:sz w:val="14"/>
+        </w:rPr>
+      </w:pPr>
+      <w:r>
+        <w:rPr>
+          <w:rFonts w:ascii="Times New Roman" w:eastAsia="Times New Roman" w:hAnsi="Times New Roman" w:cs="Times New Roman"/>
+          <w:b w:val="0"/>
+          <w:color w:val="00000A"/>
+          <w:sz w:val="14"/>
+        </w:rPr>
+        <w:t xml:space="preserve">      </w:t>
+      </w:r>
+    </w:p>
+    <w:tbl>
+      <w:tblPr>
+        <w:tblW w:w="9171" w:type="dxa"/>
+        <w:tblInd w:w="160" w:type="dxa"/>
+        <w:tblBorders>
+          <w:top w:val="single" w:sz="8" w:space="0" w:color="000001"/>
+          <w:left w:val="single" w:sz="8" w:space="0" w:color="000001"/>
+          <w:bottom w:val="single" w:sz="8" w:space="0" w:color="000001"/>
+          <w:right w:val="single" w:sz="8" w:space="0" w:color="000001"/>
+          <w:insideH w:val="single" w:sz="8" w:space="0" w:color="000001"/>
+          <w:insideV w:val="single" w:sz="8" w:space="0" w:color="000001"/>
+        </w:tblBorders>
+        <w:tblCellMar>
+          <w:top w:w="100" w:type="dxa"/>
+          <w:left w:w="80" w:type="dxa"/>
+          <w:bottom w:w="100" w:type="dxa"/>
+          <w:right w:w="100" w:type="dxa"/>
+        </w:tblCellMar>
+        <w:tblLook w:val="04A0" w:firstRow="1" w:lastRow="0" w:firstColumn="1" w:lastColumn="0" w:noHBand="0" w:noVBand="1"/>
+      </w:tblPr>
+      <w:tblGrid>
+        <w:gridCol w:w="2288"/>
+        <w:gridCol w:w="2293"/>
+        <w:gridCol w:w="2285"/>
+        <w:gridCol w:w="2305"/>
+      </w:tblGrid>
+      <w:tr>
+        <w:tc>
+          <w:tcPr>
+            <w:tcW w:w="2288" w:type="dxa"/>
+            <w:tcBorders>
+              <w:top w:val="single" w:sz="8" w:space="0" w:color="000001"/>
+              <w:left w:val="single" w:sz="8" w:space="0" w:color="000001"/>
+              <w:bottom w:val="single" w:sz="8" w:space="0" w:color="000001"/>
+              <w:right w:val="single" w:sz="8" w:space="0" w:color="000001"/>
+            </w:tcBorders>
+            <w:shd w:val="clear" w:color="auto" w:fill="auto"/>
+            <w:tcMar>
+              <w:left w:w="80" w:type="dxa"/>
+            </w:tcMar>
+          </w:tcPr>
+          <w:p>
+            <w:pPr>
+              <w:ind w:left="100"/>
+              <w:rPr>
+                <w:rFonts w:ascii="Times New Roman" w:hAnsi="Times New Roman" w:cs="Times New Roman"/>
+                <w:b/>
+                <w:color w:val="00000A"/>
+              </w:rPr>
+            </w:pPr>
+            <w:r>
+              <w:rPr>
+                <w:rFonts w:ascii="Times New Roman" w:hAnsi="Times New Roman" w:cs="Times New Roman"/>
+                <w:b/>
+                <w:color w:val="00000A"/>
+              </w:rPr>
+              <w:t>Version</w:t>
+            </w:r>
+          </w:p>
+        </w:tc>
+        <w:tc>
+          <w:tcPr>
+            <w:tcW w:w="2293" w:type="dxa"/>
+            <w:tcBorders>
+              <w:top w:val="single" w:sz="8" w:space="0" w:color="000001"/>
+              <w:left w:val="single" w:sz="8" w:space="0" w:color="000001"/>
+              <w:bottom w:val="single" w:sz="8" w:space="0" w:color="000001"/>
+              <w:right w:val="single" w:sz="8" w:space="0" w:color="000001"/>
+            </w:tcBorders>
+            <w:shd w:val="clear" w:color="auto" w:fill="auto"/>
+            <w:tcMar>
+              <w:left w:w="80" w:type="dxa"/>
+            </w:tcMar>
+          </w:tcPr>
+          <w:p>
+            <w:pPr>
+              <w:ind w:left="100"/>
+              <w:rPr>
+                <w:rFonts w:ascii="Times New Roman" w:hAnsi="Times New Roman" w:cs="Times New Roman"/>
+                <w:b/>
+                <w:color w:val="00000A"/>
+              </w:rPr>
+            </w:pPr>
+            <w:r>
+              <w:rPr>
+                <w:rFonts w:ascii="Times New Roman" w:hAnsi="Times New Roman" w:cs="Times New Roman"/>
+                <w:b/>
+                <w:color w:val="00000A"/>
+              </w:rPr>
+              <w:t>Date</w:t>
+            </w:r>
+          </w:p>
+        </w:tc>
+        <w:tc>
+          <w:tcPr>
+            <w:tcW w:w="2285" w:type="dxa"/>
+            <w:tcBorders>
+              <w:top w:val="single" w:sz="8" w:space="0" w:color="000001"/>
+              <w:left w:val="single" w:sz="8" w:space="0" w:color="000001"/>
+              <w:bottom w:val="single" w:sz="8" w:space="0" w:color="000001"/>
+              <w:right w:val="single" w:sz="8" w:space="0" w:color="000001"/>
+            </w:tcBorders>
+            <w:shd w:val="clear" w:color="auto" w:fill="auto"/>
+            <w:tcMar>
+              <w:left w:w="80" w:type="dxa"/>
+            </w:tcMar>
+          </w:tcPr>
+          <w:p>
+            <w:pPr>
+              <w:ind w:left="100"/>
+              <w:rPr>
+                <w:rFonts w:ascii="Times New Roman" w:hAnsi="Times New Roman" w:cs="Times New Roman"/>
+                <w:b/>
+                <w:color w:val="00000A"/>
+              </w:rPr>
+            </w:pPr>
+            <w:r>
+              <w:rPr>
+                <w:rFonts w:ascii="Times New Roman" w:hAnsi="Times New Roman" w:cs="Times New Roman"/>
+                <w:b/>
+                <w:color w:val="00000A"/>
+              </w:rPr>
+              <w:t>Author</w:t>
+            </w:r>
+          </w:p>
+        </w:tc>
+        <w:tc>
+          <w:tcPr>
+            <w:tcW w:w="2305" w:type="dxa"/>
+            <w:tcBorders>
+              <w:top w:val="single" w:sz="8" w:space="0" w:color="000001"/>
+              <w:left w:val="single" w:sz="8" w:space="0" w:color="000001"/>
+              <w:bottom w:val="single" w:sz="8" w:space="0" w:color="000001"/>
+              <w:right w:val="single" w:sz="8" w:space="0" w:color="000001"/>
+            </w:tcBorders>
+            <w:shd w:val="clear" w:color="auto" w:fill="auto"/>
+            <w:tcMar>
+              <w:left w:w="80" w:type="dxa"/>
+            </w:tcMar>
+          </w:tcPr>
+          <w:p>
+            <w:pPr>
+              <w:ind w:left="100"/>
+              <w:rPr>
+                <w:rFonts w:ascii="Times New Roman" w:hAnsi="Times New Roman" w:cs="Times New Roman"/>
+                <w:b/>
+                <w:color w:val="00000A"/>
+              </w:rPr>
+            </w:pPr>
+            <w:r>
+              <w:rPr>
+                <w:rFonts w:ascii="Times New Roman" w:hAnsi="Times New Roman" w:cs="Times New Roman"/>
+                <w:b/>
+                <w:color w:val="00000A"/>
+              </w:rPr>
+              <w:t>Description (Including Page #’s)</w:t>
+            </w:r>
+          </w:p>
+        </w:tc>
+      </w:tr>
+      <w:tr>
+        <w:tc>
+          <w:tcPr>
+            <w:tcW w:w="2288" w:type="dxa"/>
+            <w:tcBorders>
+              <w:top w:val="single" w:sz="8" w:space="0" w:color="000001"/>
+              <w:left w:val="single" w:sz="8" w:space="0" w:color="000001"/>
+              <w:bottom w:val="single" w:sz="8" w:space="0" w:color="000001"/>
+              <w:right w:val="single" w:sz="8" w:space="0" w:color="000001"/>
+            </w:tcBorders>
+            <w:shd w:val="clear" w:color="auto" w:fill="auto"/>
+            <w:tcMar>
+              <w:left w:w="80" w:type="dxa"/>
+            </w:tcMar>
+          </w:tcPr>
+          <w:p>
+            <w:pPr>
+              <w:ind w:left="100"/>
+              <w:jc w:val="center"/>
+              <w:rPr>
+                <w:rFonts w:ascii="Times New Roman" w:hAnsi="Times New Roman" w:cs="Times New Roman"/>
+                <w:color w:val="00000A"/>
+              </w:rPr>
+            </w:pPr>
+            <w:r>
+              <w:rPr>
+                <w:rFonts w:ascii="Times New Roman" w:hAnsi="Times New Roman" w:cs="Times New Roman"/>
+                <w:color w:val="00000A"/>
+              </w:rPr>
+              <w:t>1.1</w:t>
+            </w:r>
+          </w:p>
+        </w:tc>
+        <w:tc>
+          <w:tcPr>
+            <w:tcW w:w="2293" w:type="dxa"/>
+            <w:tcBorders>
+              <w:top w:val="single" w:sz="8" w:space="0" w:color="000001"/>
+              <w:left w:val="single" w:sz="8" w:space="0" w:color="000001"/>
+              <w:bottom w:val="single" w:sz="8" w:space="0" w:color="000001"/>
+              <w:right w:val="single" w:sz="8" w:space="0" w:color="000001"/>
+            </w:tcBorders>
+            <w:shd w:val="clear" w:color="auto" w:fill="auto"/>
+            <w:tcMar>
+              <w:left w:w="80" w:type="dxa"/>
+            </w:tcMar>
+          </w:tcPr>
+          <w:p>
+            <w:pPr>
+              <w:jc w:val="center"/>
+              <w:rPr>
+                <w:rFonts w:ascii="Times New Roman" w:hAnsi="Times New Roman" w:cs="Times New Roman"/>
+                <w:color w:val="00000A"/>
+              </w:rPr>
+            </w:pPr>
+            <w:r>
+              <w:rPr>
+                <w:rFonts w:ascii="Times New Roman" w:hAnsi="Times New Roman" w:cs="Times New Roman"/>
+                <w:color w:val="00000A"/>
+              </w:rPr>
+              <w:t>03</w:t>
+            </w:r>
+            <w:r>
+              <w:rPr>
+                <w:rFonts w:ascii="Times New Roman" w:hAnsi="Times New Roman" w:cs="Times New Roman"/>
+                <w:color w:val="00000A"/>
+              </w:rPr>
+              <w:t>/</w:t>
+            </w:r>
+            <w:r>
+              <w:rPr>
+                <w:rFonts w:ascii="Times New Roman" w:hAnsi="Times New Roman" w:cs="Times New Roman"/>
+                <w:color w:val="00000A"/>
+              </w:rPr>
+              <w:t>28</w:t>
+            </w:r>
+            <w:r>
+              <w:rPr>
+                <w:rFonts w:ascii="Times New Roman" w:hAnsi="Times New Roman" w:cs="Times New Roman"/>
+                <w:color w:val="00000A"/>
+              </w:rPr>
+              <w:t>/2016</w:t>
+            </w:r>
+          </w:p>
+        </w:tc>
+        <w:tc>
+          <w:tcPr>
+            <w:tcW w:w="2285" w:type="dxa"/>
+            <w:tcBorders>
+              <w:top w:val="single" w:sz="8" w:space="0" w:color="000001"/>
+              <w:left w:val="single" w:sz="8" w:space="0" w:color="000001"/>
+              <w:bottom w:val="single" w:sz="8" w:space="0" w:color="000001"/>
+              <w:right w:val="single" w:sz="8" w:space="0" w:color="000001"/>
+            </w:tcBorders>
+            <w:shd w:val="clear" w:color="auto" w:fill="auto"/>
+            <w:tcMar>
+              <w:left w:w="80" w:type="dxa"/>
+            </w:tcMar>
+          </w:tcPr>
+          <w:p>
+            <w:pPr>
+              <w:ind w:left="100"/>
+              <w:rPr>
+                <w:rFonts w:ascii="Times New Roman" w:hAnsi="Times New Roman" w:cs="Times New Roman"/>
+                <w:color w:val="00000A"/>
+              </w:rPr>
+            </w:pPr>
+            <w:r>
+              <w:rPr>
+                <w:rFonts w:ascii="Times New Roman" w:hAnsi="Times New Roman" w:cs="Times New Roman"/>
+                <w:color w:val="00000A"/>
+              </w:rPr>
+              <w:t xml:space="preserve"> Ibra Cisse, Jason</w:t>
+            </w:r>
+          </w:p>
+        </w:tc>
+        <w:tc>
+          <w:tcPr>
+            <w:tcW w:w="2305" w:type="dxa"/>
+            <w:tcBorders>
+              <w:top w:val="single" w:sz="8" w:space="0" w:color="000001"/>
+              <w:left w:val="single" w:sz="8" w:space="0" w:color="000001"/>
+              <w:bottom w:val="single" w:sz="8" w:space="0" w:color="000001"/>
+              <w:right w:val="single" w:sz="8" w:space="0" w:color="000001"/>
+            </w:tcBorders>
+            <w:shd w:val="clear" w:color="auto" w:fill="auto"/>
+            <w:tcMar>
+              <w:left w:w="80" w:type="dxa"/>
+            </w:tcMar>
+          </w:tcPr>
+          <w:p>
+            <w:pPr>
+              <w:ind w:left="100"/>
+              <w:rPr>
+                <w:rFonts w:ascii="Times New Roman" w:hAnsi="Times New Roman" w:cs="Times New Roman"/>
+                <w:color w:val="00000A"/>
+              </w:rPr>
+            </w:pPr>
+            <w:r>
+              <w:rPr>
+                <w:rFonts w:ascii="Times New Roman" w:hAnsi="Times New Roman" w:cs="Times New Roman"/>
+                <w:color w:val="00000A"/>
+              </w:rPr>
+              <w:t xml:space="preserve"> Specification</w:t>
+            </w:r>
+          </w:p>
+        </w:tc>
+      </w:tr>
+      <w:tr>
+        <w:tc>
+          <w:tcPr>
+            <w:tcW w:w="2288" w:type="dxa"/>
+            <w:tcBorders>
+              <w:top w:val="single" w:sz="8" w:space="0" w:color="000001"/>
+              <w:left w:val="single" w:sz="8" w:space="0" w:color="000001"/>
+              <w:bottom w:val="single" w:sz="8" w:space="0" w:color="000001"/>
+              <w:right w:val="single" w:sz="8" w:space="0" w:color="000001"/>
+            </w:tcBorders>
+            <w:shd w:val="clear" w:color="auto" w:fill="auto"/>
+            <w:tcMar>
+              <w:left w:w="80" w:type="dxa"/>
+            </w:tcMar>
+          </w:tcPr>
+          <w:p>
+            <w:pPr>
+              <w:ind w:left="100"/>
+              <w:jc w:val="center"/>
+              <w:rPr>
+                <w:rFonts w:ascii="Times New Roman" w:hAnsi="Times New Roman" w:cs="Times New Roman"/>
+                <w:color w:val="00000A"/>
+              </w:rPr>
+            </w:pPr>
+            <w:r>
+              <w:rPr>
+                <w:rFonts w:ascii="Times New Roman" w:hAnsi="Times New Roman" w:cs="Times New Roman"/>
+                <w:color w:val="00000A"/>
+              </w:rPr>
+              <w:t>1.1</w:t>
+            </w:r>
+          </w:p>
+        </w:tc>
+        <w:tc>
+          <w:tcPr>
+            <w:tcW w:w="2293" w:type="dxa"/>
+            <w:tcBorders>
+              <w:top w:val="single" w:sz="8" w:space="0" w:color="000001"/>
+              <w:left w:val="single" w:sz="8" w:space="0" w:color="000001"/>
+              <w:bottom w:val="single" w:sz="8" w:space="0" w:color="000001"/>
+              <w:right w:val="single" w:sz="8" w:space="0" w:color="000001"/>
+            </w:tcBorders>
+            <w:shd w:val="clear" w:color="auto" w:fill="auto"/>
+            <w:tcMar>
+              <w:left w:w="80" w:type="dxa"/>
+            </w:tcMar>
+          </w:tcPr>
+          <w:p>
+            <w:pPr>
+              <w:jc w:val="center"/>
+            </w:pPr>
+            <w:r>
+              <w:rPr>
+                <w:rFonts w:ascii="Times New Roman" w:hAnsi="Times New Roman" w:cs="Times New Roman"/>
+                <w:color w:val="00000A"/>
+              </w:rPr>
+              <w:t>03/28/2016</w:t>
+            </w:r>
+          </w:p>
+        </w:tc>
+        <w:tc>
+          <w:tcPr>
+            <w:tcW w:w="2285" w:type="dxa"/>
+            <w:tcBorders>
+              <w:top w:val="single" w:sz="8" w:space="0" w:color="000001"/>
+              <w:left w:val="single" w:sz="8" w:space="0" w:color="000001"/>
+              <w:bottom w:val="single" w:sz="8" w:space="0" w:color="000001"/>
+              <w:right w:val="single" w:sz="8" w:space="0" w:color="000001"/>
+            </w:tcBorders>
+            <w:shd w:val="clear" w:color="auto" w:fill="auto"/>
+            <w:tcMar>
+              <w:left w:w="80" w:type="dxa"/>
+            </w:tcMar>
+          </w:tcPr>
+          <w:p>
+            <w:pPr>
+              <w:ind w:left="100"/>
+              <w:rPr>
+                <w:rFonts w:ascii="Times New Roman" w:hAnsi="Times New Roman" w:cs="Times New Roman"/>
+                <w:color w:val="00000A"/>
+              </w:rPr>
+            </w:pPr>
+            <w:r>
+              <w:rPr>
+                <w:rFonts w:ascii="Times New Roman" w:hAnsi="Times New Roman" w:cs="Times New Roman"/>
+                <w:color w:val="00000A"/>
+              </w:rPr>
+              <w:t>Ibra Cisse, Jason</w:t>
+            </w:r>
+          </w:p>
+        </w:tc>
+        <w:tc>
+          <w:tcPr>
+            <w:tcW w:w="2305" w:type="dxa"/>
+            <w:tcBorders>
+              <w:top w:val="single" w:sz="8" w:space="0" w:color="000001"/>
+              <w:left w:val="single" w:sz="8" w:space="0" w:color="000001"/>
+              <w:bottom w:val="single" w:sz="8" w:space="0" w:color="000001"/>
+              <w:right w:val="single" w:sz="8" w:space="0" w:color="000001"/>
+            </w:tcBorders>
+            <w:shd w:val="clear" w:color="auto" w:fill="auto"/>
+            <w:tcMar>
+              <w:left w:w="80" w:type="dxa"/>
+            </w:tcMar>
+          </w:tcPr>
+          <w:p>
+            <w:pPr>
+              <w:ind w:left="100"/>
+              <w:rPr>
+                <w:rFonts w:ascii="Times New Roman" w:hAnsi="Times New Roman" w:cs="Times New Roman"/>
+                <w:color w:val="00000A"/>
+              </w:rPr>
+            </w:pPr>
+            <w:r>
+              <w:rPr>
+                <w:rFonts w:ascii="Times New Roman" w:hAnsi="Times New Roman" w:cs="Times New Roman"/>
+                <w:color w:val="00000A"/>
+              </w:rPr>
+              <w:t>Requirements</w:t>
+            </w:r>
+          </w:p>
+        </w:tc>
+      </w:tr>
+      <w:tr>
+        <w:tc>
+          <w:tcPr>
+            <w:tcW w:w="2288" w:type="dxa"/>
+            <w:tcBorders>
+              <w:top w:val="single" w:sz="8" w:space="0" w:color="000001"/>
+              <w:left w:val="single" w:sz="8" w:space="0" w:color="000001"/>
+              <w:bottom w:val="single" w:sz="8" w:space="0" w:color="000001"/>
+              <w:right w:val="single" w:sz="8" w:space="0" w:color="000001"/>
+            </w:tcBorders>
+            <w:shd w:val="clear" w:color="auto" w:fill="auto"/>
+            <w:tcMar>
+              <w:left w:w="80" w:type="dxa"/>
+            </w:tcMar>
+          </w:tcPr>
+          <w:p>
+            <w:pPr>
+              <w:ind w:left="100"/>
+              <w:jc w:val="center"/>
+              <w:rPr>
+                <w:rFonts w:ascii="Times New Roman" w:hAnsi="Times New Roman" w:cs="Times New Roman"/>
+                <w:color w:val="00000A"/>
+              </w:rPr>
+            </w:pPr>
+            <w:r>
+              <w:rPr>
+                <w:rFonts w:ascii="Times New Roman" w:hAnsi="Times New Roman" w:cs="Times New Roman"/>
+                <w:color w:val="00000A"/>
+              </w:rPr>
+              <w:t>1.1</w:t>
+            </w:r>
+          </w:p>
+        </w:tc>
+        <w:tc>
+          <w:tcPr>
+            <w:tcW w:w="2293" w:type="dxa"/>
+            <w:tcBorders>
+              <w:top w:val="single" w:sz="8" w:space="0" w:color="000001"/>
+              <w:left w:val="single" w:sz="8" w:space="0" w:color="000001"/>
+              <w:bottom w:val="single" w:sz="8" w:space="0" w:color="000001"/>
+              <w:right w:val="single" w:sz="8" w:space="0" w:color="000001"/>
+            </w:tcBorders>
+            <w:shd w:val="clear" w:color="auto" w:fill="auto"/>
+            <w:tcMar>
+              <w:left w:w="80" w:type="dxa"/>
+            </w:tcMar>
+          </w:tcPr>
+          <w:p>
+            <w:pPr>
+              <w:jc w:val="center"/>
+            </w:pPr>
+            <w:r>
+              <w:rPr>
+                <w:rFonts w:ascii="Times New Roman" w:hAnsi="Times New Roman" w:cs="Times New Roman"/>
+                <w:color w:val="00000A"/>
+              </w:rPr>
+              <w:t>03/28/2016</w:t>
+            </w:r>
+          </w:p>
+        </w:tc>
+        <w:tc>
+          <w:tcPr>
+            <w:tcW w:w="2285" w:type="dxa"/>
+            <w:tcBorders>
+              <w:top w:val="single" w:sz="8" w:space="0" w:color="000001"/>
+              <w:left w:val="single" w:sz="8" w:space="0" w:color="000001"/>
+              <w:bottom w:val="single" w:sz="8" w:space="0" w:color="000001"/>
+              <w:right w:val="single" w:sz="8" w:space="0" w:color="000001"/>
+            </w:tcBorders>
+            <w:shd w:val="clear" w:color="auto" w:fill="auto"/>
+            <w:tcMar>
+              <w:left w:w="80" w:type="dxa"/>
+            </w:tcMar>
+          </w:tcPr>
+          <w:p>
+            <w:pPr>
+              <w:ind w:left="100"/>
+              <w:rPr>
+                <w:rFonts w:ascii="Times New Roman" w:hAnsi="Times New Roman" w:cs="Times New Roman"/>
+                <w:color w:val="00000A"/>
+              </w:rPr>
+            </w:pPr>
+            <w:r>
+              <w:rPr>
+                <w:rFonts w:ascii="Times New Roman" w:hAnsi="Times New Roman" w:cs="Times New Roman"/>
+                <w:color w:val="00000A"/>
+              </w:rPr>
+              <w:t xml:space="preserve"> Ibra Cisse, Jason</w:t>
+            </w:r>
+          </w:p>
+        </w:tc>
+        <w:tc>
+          <w:tcPr>
+            <w:tcW w:w="2305" w:type="dxa"/>
+            <w:tcBorders>
+              <w:top w:val="single" w:sz="8" w:space="0" w:color="000001"/>
+              <w:left w:val="single" w:sz="8" w:space="0" w:color="000001"/>
+              <w:bottom w:val="single" w:sz="8" w:space="0" w:color="000001"/>
+              <w:right w:val="single" w:sz="8" w:space="0" w:color="000001"/>
+            </w:tcBorders>
+            <w:shd w:val="clear" w:color="auto" w:fill="auto"/>
+            <w:tcMar>
+              <w:left w:w="80" w:type="dxa"/>
+            </w:tcMar>
+          </w:tcPr>
+          <w:p>
+            <w:pPr>
+              <w:ind w:left="100"/>
+              <w:rPr>
+                <w:rFonts w:ascii="Times New Roman" w:hAnsi="Times New Roman" w:cs="Times New Roman"/>
+                <w:color w:val="00000A"/>
+              </w:rPr>
+            </w:pPr>
+            <w:r>
+              <w:rPr>
+                <w:rFonts w:ascii="Times New Roman" w:hAnsi="Times New Roman" w:cs="Times New Roman"/>
+                <w:color w:val="00000A"/>
+              </w:rPr>
+              <w:t>Software Management PLAN</w:t>
+            </w:r>
+          </w:p>
+        </w:tc>
+      </w:tr>
+      <w:tr>
+        <w:tc>
+          <w:tcPr>
+            <w:tcW w:w="2288" w:type="dxa"/>
+            <w:tcBorders>
+              <w:top w:val="single" w:sz="8" w:space="0" w:color="000001"/>
+              <w:left w:val="single" w:sz="8" w:space="0" w:color="000001"/>
+              <w:bottom w:val="single" w:sz="8" w:space="0" w:color="000001"/>
+              <w:right w:val="single" w:sz="8" w:space="0" w:color="000001"/>
+            </w:tcBorders>
+            <w:shd w:val="clear" w:color="auto" w:fill="auto"/>
+            <w:tcMar>
+              <w:left w:w="80" w:type="dxa"/>
+            </w:tcMar>
+          </w:tcPr>
+          <w:p>
+            <w:pPr>
+              <w:ind w:left="100"/>
+              <w:jc w:val="center"/>
+              <w:rPr>
+                <w:rFonts w:ascii="Times New Roman" w:hAnsi="Times New Roman" w:cs="Times New Roman"/>
+                <w:color w:val="00000A"/>
+              </w:rPr>
+            </w:pPr>
+            <w:r>
+              <w:rPr>
+                <w:rFonts w:ascii="Times New Roman" w:hAnsi="Times New Roman" w:cs="Times New Roman"/>
+                <w:color w:val="00000A"/>
+              </w:rPr>
+              <w:t>1.1</w:t>
+            </w:r>
+          </w:p>
+        </w:tc>
+        <w:tc>
+          <w:tcPr>
+            <w:tcW w:w="2293" w:type="dxa"/>
+            <w:tcBorders>
+              <w:top w:val="single" w:sz="8" w:space="0" w:color="000001"/>
+              <w:left w:val="single" w:sz="8" w:space="0" w:color="000001"/>
+              <w:bottom w:val="single" w:sz="8" w:space="0" w:color="000001"/>
+              <w:right w:val="single" w:sz="8" w:space="0" w:color="000001"/>
+            </w:tcBorders>
+            <w:shd w:val="clear" w:color="auto" w:fill="auto"/>
+            <w:tcMar>
+              <w:left w:w="80" w:type="dxa"/>
+            </w:tcMar>
+          </w:tcPr>
+          <w:p>
+            <w:pPr>
+              <w:jc w:val="center"/>
+            </w:pPr>
+            <w:r>
+              <w:rPr>
+                <w:rFonts w:ascii="Times New Roman" w:hAnsi="Times New Roman" w:cs="Times New Roman"/>
+                <w:color w:val="00000A"/>
+              </w:rPr>
+              <w:t>03/28/2016</w:t>
+            </w:r>
+          </w:p>
+        </w:tc>
+        <w:tc>
+          <w:tcPr>
+            <w:tcW w:w="2285" w:type="dxa"/>
+            <w:tcBorders>
+              <w:top w:val="single" w:sz="8" w:space="0" w:color="000001"/>
+              <w:left w:val="single" w:sz="8" w:space="0" w:color="000001"/>
+              <w:bottom w:val="single" w:sz="8" w:space="0" w:color="000001"/>
+              <w:right w:val="single" w:sz="8" w:space="0" w:color="000001"/>
+            </w:tcBorders>
+            <w:shd w:val="clear" w:color="auto" w:fill="auto"/>
+            <w:tcMar>
+              <w:left w:w="80" w:type="dxa"/>
+            </w:tcMar>
+          </w:tcPr>
+          <w:p>
+            <w:pPr>
+              <w:ind w:left="100"/>
+              <w:rPr>
+                <w:rFonts w:ascii="Times New Roman" w:hAnsi="Times New Roman" w:cs="Times New Roman"/>
+                <w:color w:val="00000A"/>
+              </w:rPr>
+            </w:pPr>
+            <w:r>
+              <w:rPr>
+                <w:rFonts w:ascii="Times New Roman" w:hAnsi="Times New Roman" w:cs="Times New Roman"/>
+                <w:color w:val="00000A"/>
+              </w:rPr>
+              <w:t xml:space="preserve"> All Team</w:t>
+            </w:r>
+          </w:p>
+        </w:tc>
+        <w:tc>
+          <w:tcPr>
+            <w:tcW w:w="2305" w:type="dxa"/>
+            <w:tcBorders>
+              <w:top w:val="single" w:sz="8" w:space="0" w:color="000001"/>
+              <w:left w:val="single" w:sz="8" w:space="0" w:color="000001"/>
+              <w:bottom w:val="single" w:sz="8" w:space="0" w:color="000001"/>
+              <w:right w:val="single" w:sz="8" w:space="0" w:color="000001"/>
+            </w:tcBorders>
+            <w:shd w:val="clear" w:color="auto" w:fill="auto"/>
+            <w:tcMar>
+              <w:left w:w="80" w:type="dxa"/>
+            </w:tcMar>
+          </w:tcPr>
+          <w:p>
+            <w:pPr>
+              <w:ind w:left="100"/>
+              <w:rPr>
+                <w:rFonts w:ascii="Times New Roman" w:hAnsi="Times New Roman" w:cs="Times New Roman"/>
+                <w:color w:val="00000A"/>
+              </w:rPr>
+            </w:pPr>
+            <w:r>
+              <w:rPr>
+                <w:rFonts w:ascii="Times New Roman" w:hAnsi="Times New Roman" w:cs="Times New Roman"/>
+                <w:color w:val="00000A"/>
+              </w:rPr>
+              <w:t xml:space="preserve"> Presentation slides</w:t>
+            </w:r>
+          </w:p>
+        </w:tc>
+      </w:tr>
+    </w:tbl>
+    <w:p>
+      <w:pPr>
+        <w:pStyle w:val="Heading2"/>
+        <w:rPr>
+          <w:rFonts w:ascii="Times New Roman" w:eastAsia="Times New Roman" w:hAnsi="Times New Roman" w:cs="Times New Roman"/>
+          <w:b w:val="0"/>
+          <w:color w:val="00000A"/>
+          <w:sz w:val="14"/>
+        </w:rPr>
+      </w:pPr>
+    </w:p>
+    <w:p>
+      <w:pPr>
+        <w:pStyle w:val="Heading2"/>
+        <w:rPr>
+          <w:rFonts w:ascii="Times New Roman" w:eastAsia="Times New Roman" w:hAnsi="Times New Roman" w:cs="Times New Roman"/>
+          <w:b w:val="0"/>
+          <w:color w:val="00000A"/>
+          <w:sz w:val="14"/>
+        </w:rPr>
+      </w:pPr>
+    </w:p>
+    <w:p>
+      <w:pPr>
+        <w:pStyle w:val="Heading2"/>
+        <w:rPr>
+          <w:rFonts w:ascii="Times New Roman" w:eastAsia="Times New Roman" w:hAnsi="Times New Roman" w:cs="Times New Roman"/>
           <w:color w:val="00000A"/>
           <w:sz w:val="38"/>
         </w:rPr>
       </w:pPr>
+      <w:bookmarkStart w:id="58" w:name="_GoBack"/>
+      <w:bookmarkEnd w:id="58"/>
       <w:r>
         <w:rPr>
           <w:rFonts w:ascii="Times New Roman" w:eastAsia="Times New Roman" w:hAnsi="Times New Roman" w:cs="Times New Roman"/>
@@ -18406,7 +20419,7 @@
           <w:color w:val="00000A"/>
           <w:sz w:val="14"/>
         </w:rPr>
-        <w:t xml:space="preserve">           </w:t>
+        <w:t xml:space="preserve">     </w:t>
       </w:r>
       <w:r>
         <w:rPr>
@@ -18492,21 +20505,8 @@
           <w:numId w:val="2"/>
         </w:numPr>
       </w:pPr>
-      <w:proofErr w:type="spellStart"/>
-      <w:r>
-        <w:t>Ibra</w:t>
-      </w:r>
-      <w:proofErr w:type="spellEnd"/>
-      <w:r>
-        <w:t xml:space="preserve"> </w:t>
-      </w:r>
-      <w:proofErr w:type="spellStart"/>
-      <w:r>
-        <w:t>Cisse</w:t>
-      </w:r>
-      <w:proofErr w:type="spellEnd"/>
-      <w:r>
-        <w:t xml:space="preserve"> </w:t>
+      <w:r>
+        <w:t xml:space="preserve">Ibra Cisse </w:t>
       </w:r>
     </w:p>
     <w:p>
@@ -18546,6 +20546,7 @@
           <w:color w:val="00000A"/>
           <w:sz w:val="50"/>
         </w:rPr>
+        <w:lastRenderedPageBreak/>
         <w:t>Appendices</w:t>
       </w:r>
       <w:bookmarkEnd w:id="61"/>
@@ -18788,7 +20789,7 @@
 </file>
 
 <file path=word/endnotes.xml><?xml version="1.0" encoding="utf-8"?>
-<w:endnotes xmlns:wpc="http://schemas.microsoft.com/office/word/2010/wordprocessingCanvas" xmlns:cx="http://schemas.microsoft.com/office/drawing/2014/chartex" xmlns:cx1="http://schemas.microsoft.com/office/drawing/2015/9/8/chartex" xmlns:mc="http://schemas.openxmlformats.org/markup-compatibility/2006" xmlns:o="urn:schemas-microsoft-com:office:office" xmlns:r="http://schemas.openxmlformats.org/officeDocument/2006/relationships" xmlns:m="http://schemas.openxmlformats.org/officeDocument/2006/math" xmlns:v="urn:schemas-microsoft-com:vml" xmlns:wp14="http://schemas.microsoft.com/office/word/2010/wordprocessingDrawing" xmlns:wp="http://schemas.openxmlformats.org/drawingml/2006/wordprocessingDrawing" xmlns:w10="urn:schemas-microsoft-com:office:word" xmlns:w="http://schemas.openxmlformats.org/wordprocessingml/2006/main" xmlns:w14="http://schemas.microsoft.com/office/word/2010/wordml" xmlns:w15="http://schemas.microsoft.com/office/word/2012/wordml" xmlns:w16se="http://schemas.microsoft.com/office/word/2015/wordml/symex" xmlns:wpg="http://schemas.microsoft.com/office/word/2010/wordprocessingGroup" xmlns:wpi="http://schemas.microsoft.com/office/word/2010/wordprocessingInk" xmlns:wne="http://schemas.microsoft.com/office/word/2006/wordml" xmlns:wps="http://schemas.microsoft.com/office/word/2010/wordprocessingShape" mc:Ignorable="w14 w15 w16se wp14">
+<w:endnotes xmlns:wpc="http://schemas.microsoft.com/office/word/2010/wordprocessingCanvas" xmlns:mc="http://schemas.openxmlformats.org/markup-compatibility/2006" xmlns:o="urn:schemas-microsoft-com:office:office" xmlns:r="http://schemas.openxmlformats.org/officeDocument/2006/relationships" xmlns:m="http://schemas.openxmlformats.org/officeDocument/2006/math" xmlns:v="urn:schemas-microsoft-com:vml" xmlns:wp14="http://schemas.microsoft.com/office/word/2010/wordprocessingDrawing" xmlns:wp="http://schemas.openxmlformats.org/drawingml/2006/wordprocessingDrawing" xmlns:w10="urn:schemas-microsoft-com:office:word" xmlns:w="http://schemas.openxmlformats.org/wordprocessingml/2006/main" xmlns:w14="http://schemas.microsoft.com/office/word/2010/wordml" xmlns:w15="http://schemas.microsoft.com/office/word/2012/wordml" xmlns:wpg="http://schemas.microsoft.com/office/word/2010/wordprocessingGroup" xmlns:wpi="http://schemas.microsoft.com/office/word/2010/wordprocessingInk" xmlns:wne="http://schemas.microsoft.com/office/word/2006/wordml" xmlns:wps="http://schemas.microsoft.com/office/word/2010/wordprocessingShape" mc:Ignorable="w14 w15 wp14">
   <w:endnote w:type="separator" w:id="-1">
     <w:p>
       <w:pPr>
@@ -18813,7 +20814,7 @@
 </file>
 
 <file path=word/footnotes.xml><?xml version="1.0" encoding="utf-8"?>
-<w:footnotes xmlns:wpc="http://schemas.microsoft.com/office/word/2010/wordprocessingCanvas" xmlns:cx="http://schemas.microsoft.com/office/drawing/2014/chartex" xmlns:cx1="http://schemas.microsoft.com/office/drawing/2015/9/8/chartex" xmlns:mc="http://schemas.openxmlformats.org/markup-compatibility/2006" xmlns:o="urn:schemas-microsoft-com:office:office" xmlns:r="http://schemas.openxmlformats.org/officeDocument/2006/relationships" xmlns:m="http://schemas.openxmlformats.org/officeDocument/2006/math" xmlns:v="urn:schemas-microsoft-com:vml" xmlns:wp14="http://schemas.microsoft.com/office/word/2010/wordprocessingDrawing" xmlns:wp="http://schemas.openxmlformats.org/drawingml/2006/wordprocessingDrawing" xmlns:w10="urn:schemas-microsoft-com:office:word" xmlns:w="http://schemas.openxmlformats.org/wordprocessingml/2006/main" xmlns:w14="http://schemas.microsoft.com/office/word/2010/wordml" xmlns:w15="http://schemas.microsoft.com/office/word/2012/wordml" xmlns:w16se="http://schemas.microsoft.com/office/word/2015/wordml/symex" xmlns:wpg="http://schemas.microsoft.com/office/word/2010/wordprocessingGroup" xmlns:wpi="http://schemas.microsoft.com/office/word/2010/wordprocessingInk" xmlns:wne="http://schemas.microsoft.com/office/word/2006/wordml" xmlns:wps="http://schemas.microsoft.com/office/word/2010/wordprocessingShape" mc:Ignorable="w14 w15 w16se wp14">
+<w:footnotes xmlns:wpc="http://schemas.microsoft.com/office/word/2010/wordprocessingCanvas" xmlns:mc="http://schemas.openxmlformats.org/markup-compatibility/2006" xmlns:o="urn:schemas-microsoft-com:office:office" xmlns:r="http://schemas.openxmlformats.org/officeDocument/2006/relationships" xmlns:m="http://schemas.openxmlformats.org/officeDocument/2006/math" xmlns:v="urn:schemas-microsoft-com:vml" xmlns:wp14="http://schemas.microsoft.com/office/word/2010/wordprocessingDrawing" xmlns:wp="http://schemas.openxmlformats.org/drawingml/2006/wordprocessingDrawing" xmlns:w10="urn:schemas-microsoft-com:office:word" xmlns:w="http://schemas.openxmlformats.org/wordprocessingml/2006/main" xmlns:w14="http://schemas.microsoft.com/office/word/2010/wordml" xmlns:w15="http://schemas.microsoft.com/office/word/2012/wordml" xmlns:wpg="http://schemas.microsoft.com/office/word/2010/wordprocessingGroup" xmlns:wpi="http://schemas.microsoft.com/office/word/2010/wordprocessingInk" xmlns:wne="http://schemas.microsoft.com/office/word/2006/wordml" xmlns:wps="http://schemas.microsoft.com/office/word/2010/wordprocessingShape" mc:Ignorable="w14 w15 wp14">
   <w:footnote w:type="separator" w:id="-1">
     <w:p>
       <w:pPr>
@@ -18838,7 +20839,7 @@
 </file>
 
 <file path=word/header1.xml><?xml version="1.0" encoding="utf-8"?>
-<w:hdr xmlns:wpc="http://schemas.microsoft.com/office/word/2010/wordprocessingCanvas" xmlns:cx="http://schemas.microsoft.com/office/drawing/2014/chartex" xmlns:cx1="http://schemas.microsoft.com/office/drawing/2015/9/8/chartex" xmlns:mc="http://schemas.openxmlformats.org/markup-compatibility/2006" xmlns:o="urn:schemas-microsoft-com:office:office" xmlns:r="http://schemas.openxmlformats.org/officeDocument/2006/relationships" xmlns:m="http://schemas.openxmlformats.org/officeDocument/2006/math" xmlns:v="urn:schemas-microsoft-com:vml" xmlns:wp14="http://schemas.microsoft.com/office/word/2010/wordprocessingDrawing" xmlns:wp="http://schemas.openxmlformats.org/drawingml/2006/wordprocessingDrawing" xmlns:w10="urn:schemas-microsoft-com:office:word" xmlns:w="http://schemas.openxmlformats.org/wordprocessingml/2006/main" xmlns:w14="http://schemas.microsoft.com/office/word/2010/wordml" xmlns:w15="http://schemas.microsoft.com/office/word/2012/wordml" xmlns:w16se="http://schemas.microsoft.com/office/word/2015/wordml/symex" xmlns:wpg="http://schemas.microsoft.com/office/word/2010/wordprocessingGroup" xmlns:wpi="http://schemas.microsoft.com/office/word/2010/wordprocessingInk" xmlns:wne="http://schemas.microsoft.com/office/word/2006/wordml" xmlns:wps="http://schemas.microsoft.com/office/word/2010/wordprocessingShape" mc:Ignorable="w14 w15 w16se wp14">
+<w:hdr xmlns:wpc="http://schemas.microsoft.com/office/word/2010/wordprocessingCanvas" xmlns:mc="http://schemas.openxmlformats.org/markup-compatibility/2006" xmlns:o="urn:schemas-microsoft-com:office:office" xmlns:r="http://schemas.openxmlformats.org/officeDocument/2006/relationships" xmlns:m="http://schemas.openxmlformats.org/officeDocument/2006/math" xmlns:v="urn:schemas-microsoft-com:vml" xmlns:wp14="http://schemas.microsoft.com/office/word/2010/wordprocessingDrawing" xmlns:wp="http://schemas.openxmlformats.org/drawingml/2006/wordprocessingDrawing" xmlns:w10="urn:schemas-microsoft-com:office:word" xmlns:w="http://schemas.openxmlformats.org/wordprocessingml/2006/main" xmlns:w14="http://schemas.microsoft.com/office/word/2010/wordml" xmlns:w15="http://schemas.microsoft.com/office/word/2012/wordml" xmlns:wpg="http://schemas.microsoft.com/office/word/2010/wordprocessingGroup" xmlns:wpi="http://schemas.microsoft.com/office/word/2010/wordprocessingInk" xmlns:wne="http://schemas.microsoft.com/office/word/2006/wordml" xmlns:wps="http://schemas.microsoft.com/office/word/2010/wordprocessingShape" mc:Ignorable="w14 w15 wp14">
   <w:p>
     <w:pPr>
       <w:pStyle w:val="Header"/>
@@ -18886,7 +20887,7 @@
         <w:bCs/>
         <w:noProof/>
       </w:rPr>
-      <w:t>16</w:t>
+      <w:t>18</w:t>
     </w:r>
     <w:r>
       <w:rPr>
@@ -18925,7 +20926,7 @@
         <w:bCs/>
         <w:noProof/>
       </w:rPr>
-      <w:t>16</w:t>
+      <w:t>19</w:t>
     </w:r>
     <w:r>
       <w:rPr>
@@ -18939,7 +20940,7 @@
 </file>
 
 <file path=word/numbering.xml><?xml version="1.0" encoding="utf-8"?>
-<w:numbering xmlns:wpc="http://schemas.microsoft.com/office/word/2010/wordprocessingCanvas" xmlns:cx="http://schemas.microsoft.com/office/drawing/2014/chartex" xmlns:cx1="http://schemas.microsoft.com/office/drawing/2015/9/8/chartex" xmlns:mc="http://schemas.openxmlformats.org/markup-compatibility/2006" xmlns:o="urn:schemas-microsoft-com:office:office" xmlns:r="http://schemas.openxmlformats.org/officeDocument/2006/relationships" xmlns:m="http://schemas.openxmlformats.org/officeDocument/2006/math" xmlns:v="urn:schemas-microsoft-com:vml" xmlns:wp14="http://schemas.microsoft.com/office/word/2010/wordprocessingDrawing" xmlns:wp="http://schemas.openxmlformats.org/drawingml/2006/wordprocessingDrawing" xmlns:w10="urn:schemas-microsoft-com:office:word" xmlns:w="http://schemas.openxmlformats.org/wordprocessingml/2006/main" xmlns:w14="http://schemas.microsoft.com/office/word/2010/wordml" xmlns:w15="http://schemas.microsoft.com/office/word/2012/wordml" xmlns:w16se="http://schemas.microsoft.com/office/word/2015/wordml/symex" xmlns:wpg="http://schemas.microsoft.com/office/word/2010/wordprocessingGroup" xmlns:wpi="http://schemas.microsoft.com/office/word/2010/wordprocessingInk" xmlns:wne="http://schemas.microsoft.com/office/word/2006/wordml" xmlns:wps="http://schemas.microsoft.com/office/word/2010/wordprocessingShape" mc:Ignorable="w14 w15 w16se wp14">
+<w:numbering xmlns:wpc="http://schemas.microsoft.com/office/word/2010/wordprocessingCanvas" xmlns:mc="http://schemas.openxmlformats.org/markup-compatibility/2006" xmlns:o="urn:schemas-microsoft-com:office:office" xmlns:r="http://schemas.openxmlformats.org/officeDocument/2006/relationships" xmlns:m="http://schemas.openxmlformats.org/officeDocument/2006/math" xmlns:v="urn:schemas-microsoft-com:vml" xmlns:wp14="http://schemas.microsoft.com/office/word/2010/wordprocessingDrawing" xmlns:wp="http://schemas.openxmlformats.org/drawingml/2006/wordprocessingDrawing" xmlns:w10="urn:schemas-microsoft-com:office:word" xmlns:w="http://schemas.openxmlformats.org/wordprocessingml/2006/main" xmlns:w14="http://schemas.microsoft.com/office/word/2010/wordml" xmlns:w15="http://schemas.microsoft.com/office/word/2012/wordml" xmlns:wpg="http://schemas.microsoft.com/office/word/2010/wordprocessingGroup" xmlns:wpi="http://schemas.microsoft.com/office/word/2010/wordprocessingInk" xmlns:wne="http://schemas.microsoft.com/office/word/2006/wordml" xmlns:wps="http://schemas.microsoft.com/office/word/2010/wordprocessingShape" mc:Ignorable="w14 w15 wp14">
   <w:abstractNum w:abstractNumId="0" w15:restartNumberingAfterBreak="0">
     <w:nsid w:val="573F425F"/>
     <w:multiLevelType w:val="multilevel"/>
@@ -19400,7 +21401,7 @@
 </file>
 
 <file path=word/styles.xml><?xml version="1.0" encoding="utf-8"?>
-<w:styles xmlns:mc="http://schemas.openxmlformats.org/markup-compatibility/2006" xmlns:r="http://schemas.openxmlformats.org/officeDocument/2006/relationships" xmlns:w="http://schemas.openxmlformats.org/wordprocessingml/2006/main" xmlns:w14="http://schemas.microsoft.com/office/word/2010/wordml" xmlns:w15="http://schemas.microsoft.com/office/word/2012/wordml" xmlns:w16se="http://schemas.microsoft.com/office/word/2015/wordml/symex" mc:Ignorable="w14 w15 w16se">
+<w:styles xmlns:mc="http://schemas.openxmlformats.org/markup-compatibility/2006" xmlns:r="http://schemas.openxmlformats.org/officeDocument/2006/relationships" xmlns:w="http://schemas.openxmlformats.org/wordprocessingml/2006/main" xmlns:w14="http://schemas.microsoft.com/office/word/2010/wordml" xmlns:w15="http://schemas.microsoft.com/office/word/2012/wordml" mc:Ignorable="w14 w15">
   <w:docDefaults>
     <w:rPrDefault>
       <w:rPr>
@@ -20756,7 +22757,7 @@
 </file>
 
 <file path=customXml/itemProps1.xml><?xml version="1.0" encoding="utf-8"?>
-<ds:datastoreItem xmlns:ds="http://schemas.openxmlformats.org/officeDocument/2006/customXml" ds:itemID="{5962BC53-FFF1-46E1-90C3-7C0402A968DF}">
+<ds:datastoreItem xmlns:ds="http://schemas.openxmlformats.org/officeDocument/2006/customXml" ds:itemID="{1AC90E2C-3ED4-4DD9-894D-8DDF762CA15B}">
   <ds:schemaRefs>
     <ds:schemaRef ds:uri="http://schemas.openxmlformats.org/officeDocument/2006/bibliography"/>
   </ds:schemaRefs>

</xml_diff>